<commit_message>
Adicção de parágrafo de Resumo
</commit_message>
<xml_diff>
--- a/documentos/Projeto_Integrador.docx
+++ b/documentos/Projeto_Integrador.docx
@@ -955,39 +955,291 @@
       <w:pPr>
         <w:pStyle w:val="Normal"/>
         <w:rPr>
-          <w:b/>
-          <w:b/>
-        </w:rPr>
-      </w:pPr>
-      <w:r>
-        <w:rPr>
-          <w:b/>
-        </w:rPr>
-        <w:t>(obrigatório)</w:t>
+          <w:sz w:val="24"/>
+          <w:szCs w:val="24"/>
+          <w:highlight w:val="none"/>
+          <w:shd w:fill="auto" w:val="clear"/>
+        </w:rPr>
+      </w:pPr>
+      <w:r>
+        <w:rPr>
+          <w:sz w:val="24"/>
+          <w:szCs w:val="24"/>
+          <w:shd w:fill="auto" w:val="clear"/>
+        </w:rPr>
+        <w:t>O projeto tem como principal objetivo a concepção e desenvolvimento de uma aplicação de criação de catalogo de livros para o compartilhamento e uso tanto pessoal quanto por empresas de pequeno porte, analisando assim o perfil dos possíveis usuários da aplicação (personas) como também os caminhos que iram percorrerem</w:t>
+      </w:r>
+      <w:r>
+        <w:rPr>
+          <w:sz w:val="24"/>
+          <w:szCs w:val="24"/>
+          <w:shd w:fill="auto" w:val="clear"/>
+        </w:rPr>
+        <w:t xml:space="preserve"> </w:t>
+      </w:r>
+      <w:r>
+        <w:rPr>
+          <w:sz w:val="24"/>
+          <w:szCs w:val="24"/>
+          <w:shd w:fill="auto" w:val="clear"/>
+        </w:rPr>
+        <w:t>para realizar as principais funcionalidades da aplicaç</w:t>
+      </w:r>
+      <w:r>
+        <w:rPr>
+          <w:rFonts w:eastAsia="Calibri" w:cs="Calibri"/>
+          <w:color w:val="000000"/>
+          <w:kern w:val="0"/>
+          <w:sz w:val="24"/>
+          <w:szCs w:val="24"/>
+          <w:shd w:fill="auto" w:val="clear"/>
+          <w:lang w:val="pt-BR" w:eastAsia="pt-BR" w:bidi="ar-SA"/>
+        </w:rPr>
+        <w:t xml:space="preserve">ão. </w:t>
+      </w:r>
+      <w:r>
+        <w:rPr>
+          <w:rFonts w:eastAsia="Calibri" w:cs="Calibri"/>
+          <w:color w:val="000000"/>
+          <w:kern w:val="0"/>
+          <w:sz w:val="24"/>
+          <w:szCs w:val="24"/>
+          <w:shd w:fill="auto" w:val="clear"/>
+          <w:lang w:val="pt-BR" w:eastAsia="pt-BR" w:bidi="ar-SA"/>
+        </w:rPr>
+        <w:t xml:space="preserve">Em seguida são descritas as limitações e reduções que foram adotadas para o desenvolvimento da demonstração da aplicação. </w:t>
+      </w:r>
+      <w:r>
+        <w:rPr>
+          <w:rFonts w:eastAsia="Calibri" w:cs="Calibri"/>
+          <w:color w:val="000000"/>
+          <w:kern w:val="0"/>
+          <w:sz w:val="24"/>
+          <w:szCs w:val="24"/>
+          <w:shd w:fill="auto" w:val="clear"/>
+          <w:lang w:val="pt-BR" w:eastAsia="pt-BR" w:bidi="ar-SA"/>
+        </w:rPr>
+        <w:t xml:space="preserve">Além disso são apresentadas as principais tecnologias utilizadas para o desenvolvimento da aplicação, como backend </w:t>
+      </w:r>
+      <w:r>
+        <w:rPr>
+          <w:rFonts w:eastAsia="Calibri" w:cs="Calibri"/>
+          <w:color w:val="000000"/>
+          <w:kern w:val="0"/>
+          <w:sz w:val="24"/>
+          <w:szCs w:val="24"/>
+          <w:shd w:fill="auto" w:val="clear"/>
+          <w:lang w:val="pt-BR" w:eastAsia="pt-BR" w:bidi="ar-SA"/>
+        </w:rPr>
+        <w:t>(com Java e Springboot)</w:t>
+      </w:r>
+      <w:r>
+        <w:rPr>
+          <w:rFonts w:eastAsia="Calibri" w:cs="Calibri"/>
+          <w:color w:val="000000"/>
+          <w:kern w:val="0"/>
+          <w:sz w:val="24"/>
+          <w:szCs w:val="24"/>
+          <w:shd w:fill="auto" w:val="clear"/>
+          <w:lang w:val="pt-BR" w:eastAsia="pt-BR" w:bidi="ar-SA"/>
+        </w:rPr>
+        <w:t xml:space="preserve">, frontend </w:t>
+      </w:r>
+      <w:r>
+        <w:rPr>
+          <w:rFonts w:eastAsia="Calibri" w:cs="Calibri"/>
+          <w:color w:val="000000"/>
+          <w:kern w:val="0"/>
+          <w:sz w:val="24"/>
+          <w:szCs w:val="24"/>
+          <w:shd w:fill="auto" w:val="clear"/>
+          <w:lang w:val="pt-BR" w:eastAsia="pt-BR" w:bidi="ar-SA"/>
+        </w:rPr>
+        <w:t>(HTML, CSS, e Thymeleaf)</w:t>
+      </w:r>
+      <w:r>
+        <w:rPr>
+          <w:rFonts w:eastAsia="Calibri" w:cs="Calibri"/>
+          <w:color w:val="000000"/>
+          <w:kern w:val="0"/>
+          <w:sz w:val="24"/>
+          <w:szCs w:val="24"/>
+          <w:shd w:fill="auto" w:val="clear"/>
+          <w:lang w:val="pt-BR" w:eastAsia="pt-BR" w:bidi="ar-SA"/>
+        </w:rPr>
+        <w:t xml:space="preserve">, e o banco de dados </w:t>
+      </w:r>
+      <w:r>
+        <w:rPr>
+          <w:rFonts w:eastAsia="Calibri" w:cs="Calibri"/>
+          <w:color w:val="000000"/>
+          <w:kern w:val="0"/>
+          <w:sz w:val="24"/>
+          <w:szCs w:val="24"/>
+          <w:shd w:fill="auto" w:val="clear"/>
+          <w:lang w:val="pt-BR" w:eastAsia="pt-BR" w:bidi="ar-SA"/>
+        </w:rPr>
+        <w:t>(PostgreSQL)</w:t>
+      </w:r>
+      <w:r>
+        <w:rPr>
+          <w:rFonts w:eastAsia="Calibri" w:cs="Calibri"/>
+          <w:color w:val="000000"/>
+          <w:kern w:val="0"/>
+          <w:sz w:val="24"/>
+          <w:szCs w:val="24"/>
+          <w:shd w:fill="auto" w:val="clear"/>
+          <w:lang w:val="pt-BR" w:eastAsia="pt-BR" w:bidi="ar-SA"/>
+        </w:rPr>
+        <w:t xml:space="preserve">, assim como </w:t>
+      </w:r>
+      <w:r>
+        <w:rPr>
+          <w:rFonts w:eastAsia="Calibri" w:cs="Calibri"/>
+          <w:color w:val="000000"/>
+          <w:kern w:val="0"/>
+          <w:sz w:val="24"/>
+          <w:szCs w:val="24"/>
+          <w:shd w:fill="auto" w:val="clear"/>
+          <w:lang w:val="pt-BR" w:eastAsia="pt-BR" w:bidi="ar-SA"/>
+        </w:rPr>
+        <w:t>a</w:t>
+      </w:r>
+      <w:r>
+        <w:rPr>
+          <w:rFonts w:eastAsia="Calibri" w:cs="Calibri"/>
+          <w:color w:val="000000"/>
+          <w:kern w:val="0"/>
+          <w:sz w:val="24"/>
+          <w:szCs w:val="24"/>
+          <w:shd w:fill="auto" w:val="clear"/>
+          <w:lang w:val="pt-BR" w:eastAsia="pt-BR" w:bidi="ar-SA"/>
+        </w:rPr>
+        <w:t xml:space="preserve">s ferramentas do ambiente de desenvolvimento </w:t>
+      </w:r>
+      <w:r>
+        <w:rPr>
+          <w:rFonts w:eastAsia="Calibri" w:cs="Calibri"/>
+          <w:color w:val="000000"/>
+          <w:kern w:val="0"/>
+          <w:sz w:val="24"/>
+          <w:szCs w:val="24"/>
+          <w:shd w:fill="auto" w:val="clear"/>
+          <w:lang w:val="pt-BR" w:eastAsia="pt-BR" w:bidi="ar-SA"/>
+        </w:rPr>
+        <w:t>(Visual Studio Code)</w:t>
+      </w:r>
+      <w:r>
+        <w:rPr>
+          <w:rFonts w:eastAsia="Calibri" w:cs="Calibri"/>
+          <w:color w:val="000000"/>
+          <w:kern w:val="0"/>
+          <w:sz w:val="24"/>
+          <w:szCs w:val="24"/>
+          <w:shd w:fill="auto" w:val="clear"/>
+          <w:lang w:val="pt-BR" w:eastAsia="pt-BR" w:bidi="ar-SA"/>
+        </w:rPr>
+        <w:t xml:space="preserve"> e versionamento </w:t>
+      </w:r>
+      <w:r>
+        <w:rPr>
+          <w:rFonts w:eastAsia="Calibri" w:cs="Calibri"/>
+          <w:color w:val="000000"/>
+          <w:kern w:val="0"/>
+          <w:sz w:val="24"/>
+          <w:szCs w:val="24"/>
+          <w:shd w:fill="auto" w:val="clear"/>
+          <w:lang w:val="pt-BR" w:eastAsia="pt-BR" w:bidi="ar-SA"/>
+        </w:rPr>
+        <w:t>(Github)</w:t>
+      </w:r>
+      <w:r>
+        <w:rPr>
+          <w:rFonts w:eastAsia="Calibri" w:cs="Calibri"/>
+          <w:color w:val="000000"/>
+          <w:kern w:val="0"/>
+          <w:sz w:val="24"/>
+          <w:szCs w:val="24"/>
+          <w:shd w:fill="auto" w:val="clear"/>
+          <w:lang w:val="pt-BR" w:eastAsia="pt-BR" w:bidi="ar-SA"/>
+        </w:rPr>
+        <w:t xml:space="preserve">. </w:t>
+      </w:r>
+      <w:r>
+        <w:rPr>
+          <w:rFonts w:eastAsia="Calibri" w:cs="Calibri"/>
+          <w:color w:val="000000"/>
+          <w:kern w:val="0"/>
+          <w:sz w:val="24"/>
+          <w:szCs w:val="24"/>
+          <w:shd w:fill="auto" w:val="clear"/>
+          <w:lang w:val="pt-BR" w:eastAsia="pt-BR" w:bidi="ar-SA"/>
+        </w:rPr>
+        <w:t xml:space="preserve">Por fim analisando o projeto e as principais dificuldades enfrentadas no decorrer do seu desenvolvimento foi encontradas possibilidades de melhoria </w:t>
+      </w:r>
+      <w:r>
+        <w:rPr>
+          <w:rFonts w:eastAsia="Calibri" w:cs="Calibri"/>
+          <w:color w:val="000000"/>
+          <w:kern w:val="0"/>
+          <w:sz w:val="24"/>
+          <w:szCs w:val="24"/>
+          <w:shd w:fill="auto" w:val="clear"/>
+          <w:lang w:val="pt-BR" w:eastAsia="pt-BR" w:bidi="ar-SA"/>
+        </w:rPr>
+        <w:t xml:space="preserve">como </w:t>
+      </w:r>
+      <w:r>
+        <w:rPr>
+          <w:rFonts w:eastAsia="Calibri" w:cs="Calibri"/>
+          <w:color w:val="000000"/>
+          <w:kern w:val="0"/>
+          <w:sz w:val="24"/>
+          <w:szCs w:val="24"/>
+          <w:shd w:fill="auto" w:val="clear"/>
+          <w:lang w:val="pt-BR" w:eastAsia="pt-BR" w:bidi="ar-SA"/>
+        </w:rPr>
+        <w:t xml:space="preserve">maior planejamento, ressaltando a importância de </w:t>
+      </w:r>
+      <w:r>
+        <w:rPr>
+          <w:rFonts w:eastAsia="Calibri" w:cs="Calibri"/>
+          <w:color w:val="000000"/>
+          <w:kern w:val="0"/>
+          <w:sz w:val="24"/>
+          <w:szCs w:val="24"/>
+          <w:shd w:fill="auto" w:val="clear"/>
+          <w:lang w:val="pt-BR" w:eastAsia="pt-BR" w:bidi="ar-SA"/>
+        </w:rPr>
+        <w:t xml:space="preserve">pesquisas futuras </w:t>
+      </w:r>
+      <w:r>
+        <w:rPr>
+          <w:rFonts w:eastAsia="Calibri" w:cs="Calibri"/>
+          <w:color w:val="000000"/>
+          <w:kern w:val="0"/>
+          <w:sz w:val="24"/>
+          <w:szCs w:val="24"/>
+          <w:shd w:fill="auto" w:val="clear"/>
+          <w:lang w:val="pt-BR" w:eastAsia="pt-BR" w:bidi="ar-SA"/>
+        </w:rPr>
+        <w:t>a fim de aprimorar o uso das tecnologias utilizadas no projeto.</w:t>
       </w:r>
     </w:p>
     <w:p>
       <w:pPr>
         <w:pStyle w:val="Normal"/>
         <w:rPr>
-          <w:shd w:fill="FFFF00" w:val="clear"/>
-        </w:rPr>
-      </w:pPr>
-      <w:r>
-        <w:rPr>
-          <w:shd w:fill="FFFF00" w:val="clear"/>
-        </w:rPr>
-        <w:t>Aqui você deve fazer um resumo, em um único parágrafo (150 a 500 palavras)</w:t>
-      </w:r>
-    </w:p>
-    <w:p>
-      <w:pPr>
-        <w:pStyle w:val="Normal"/>
-        <w:rPr/>
-      </w:pPr>
-      <w:r>
-        <w:rPr/>
-        <w:t>Palavras-chave: &lt;&lt;Web&gt;&gt;, &lt;&lt;Analise e Desenvolvimento de Sistemas&gt;&gt; , &lt;&lt;Dispositivos Móveis&gt;&gt;</w:t>
+          <w:sz w:val="24"/>
+          <w:szCs w:val="24"/>
+        </w:rPr>
+      </w:pPr>
+      <w:r>
+        <w:rPr>
+          <w:sz w:val="24"/>
+          <w:szCs w:val="24"/>
+        </w:rPr>
+        <w:t>Palavras-chave: &lt;&lt;Web&gt;&gt;, &lt;&lt;Analise e Desenvolvimento de Sistemas&gt;&gt; , &lt;&lt;Livros&gt;&gt;</w:t>
       </w:r>
     </w:p>
     <w:p>
@@ -1028,7 +1280,6 @@
         <w:p>
           <w:pPr>
             <w:pStyle w:val="Ttulodosumrio"/>
-            <w:ind w:left="0" w:hanging="0"/>
             <w:rPr/>
           </w:pPr>
           <w:r>
@@ -1889,7 +2140,7 @@
               <w:pgNumType w:start="1" w:fmt="decimal"/>
               <w:formProt w:val="false"/>
               <w:textDirection w:val="lrTb"/>
-              <w:docGrid w:type="default" w:linePitch="100" w:charSpace="16384"/>
+              <w:docGrid w:type="default" w:linePitch="100" w:charSpace="20480"/>
             </w:sectPr>
           </w:pPr>
         </w:p>
@@ -1902,7 +2153,7 @@
           <w:ilvl w:val="0"/>
           <w:numId w:val="2"/>
         </w:numPr>
-        <w:ind w:left="737" w:right="0" w:hanging="680"/>
+        <w:ind w:left="737" w:hanging="680"/>
         <w:rPr/>
       </w:pPr>
       <w:bookmarkStart w:id="1" w:name="__RefHeading___Toc786_4031025099"/>
@@ -1937,7 +2188,7 @@
           <w:ilvl w:val="1"/>
           <w:numId w:val="3"/>
         </w:numPr>
-        <w:ind w:left="340" w:right="0" w:hanging="340"/>
+        <w:ind w:left="340" w:hanging="340"/>
         <w:rPr/>
       </w:pPr>
       <w:bookmarkStart w:id="3" w:name="__RefHeading___Toc804_1122599776"/>
@@ -1998,7 +2249,7 @@
           <w:ilvl w:val="1"/>
           <w:numId w:val="3"/>
         </w:numPr>
-        <w:ind w:left="340" w:right="0" w:hanging="340"/>
+        <w:ind w:left="340" w:hanging="340"/>
         <w:rPr/>
       </w:pPr>
       <w:bookmarkStart w:id="4" w:name="__RefHeading___Toc806_1122599776"/>
@@ -2031,7 +2282,6 @@
           <w:ilvl w:val="0"/>
           <w:numId w:val="5"/>
         </w:numPr>
-        <w:ind w:left="720" w:right="0" w:hanging="360"/>
         <w:rPr>
           <w:color w:val="000000"/>
         </w:rPr>
@@ -2050,7 +2300,6 @@
           <w:ilvl w:val="0"/>
           <w:numId w:val="5"/>
         </w:numPr>
-        <w:ind w:left="720" w:right="0" w:hanging="360"/>
         <w:rPr>
           <w:color w:val="000000"/>
         </w:rPr>
@@ -2069,7 +2318,6 @@
           <w:ilvl w:val="0"/>
           <w:numId w:val="5"/>
         </w:numPr>
-        <w:ind w:left="720" w:right="0" w:hanging="360"/>
         <w:rPr>
           <w:color w:val="000000"/>
         </w:rPr>
@@ -2104,7 +2352,7 @@
           <w:ilvl w:val="0"/>
           <w:numId w:val="3"/>
         </w:numPr>
-        <w:ind w:left="397" w:right="0" w:hanging="340"/>
+        <w:ind w:left="397" w:hanging="340"/>
         <w:rPr/>
       </w:pPr>
       <w:bookmarkStart w:id="5" w:name="__RefHeading___Toc808_1122599776"/>
@@ -2131,7 +2379,7 @@
           <w:ilvl w:val="1"/>
           <w:numId w:val="3"/>
         </w:numPr>
-        <w:ind w:left="340" w:right="0" w:hanging="340"/>
+        <w:ind w:left="340" w:hanging="340"/>
         <w:rPr/>
       </w:pPr>
       <w:bookmarkStart w:id="6" w:name="__RefHeading___Toc812_1122599776"/>
@@ -2188,7 +2436,6 @@
           <w:ilvl w:val="0"/>
           <w:numId w:val="6"/>
         </w:numPr>
-        <w:ind w:left="720" w:right="0" w:hanging="360"/>
         <w:rPr/>
       </w:pPr>
       <w:r>
@@ -2203,7 +2450,6 @@
           <w:ilvl w:val="0"/>
           <w:numId w:val="6"/>
         </w:numPr>
-        <w:ind w:left="720" w:right="0" w:hanging="360"/>
         <w:rPr/>
       </w:pPr>
       <w:r>
@@ -2218,7 +2464,6 @@
           <w:ilvl w:val="0"/>
           <w:numId w:val="6"/>
         </w:numPr>
-        <w:ind w:left="720" w:right="0" w:hanging="360"/>
         <w:rPr/>
       </w:pPr>
       <w:r>
@@ -2233,7 +2478,6 @@
           <w:ilvl w:val="0"/>
           <w:numId w:val="6"/>
         </w:numPr>
-        <w:ind w:left="720" w:right="0" w:hanging="360"/>
         <w:rPr/>
       </w:pPr>
       <w:r>
@@ -2248,7 +2492,6 @@
           <w:ilvl w:val="0"/>
           <w:numId w:val="6"/>
         </w:numPr>
-        <w:ind w:left="720" w:right="0" w:hanging="360"/>
         <w:rPr/>
       </w:pPr>
       <w:r>
@@ -2273,7 +2516,7 @@
           <w:ilvl w:val="1"/>
           <w:numId w:val="3"/>
         </w:numPr>
-        <w:ind w:left="340" w:right="0" w:hanging="340"/>
+        <w:ind w:left="340" w:hanging="340"/>
         <w:rPr/>
       </w:pPr>
       <w:bookmarkStart w:id="7" w:name="__RefHeading___Toc814_1122599776"/>
@@ -2300,7 +2543,6 @@
           <w:ilvl w:val="0"/>
           <w:numId w:val="7"/>
         </w:numPr>
-        <w:ind w:left="720" w:right="0" w:hanging="360"/>
         <w:rPr/>
       </w:pPr>
       <w:r>
@@ -2315,7 +2557,6 @@
           <w:ilvl w:val="0"/>
           <w:numId w:val="7"/>
         </w:numPr>
-        <w:ind w:left="720" w:right="0" w:hanging="360"/>
         <w:rPr/>
       </w:pPr>
       <w:r>
@@ -2330,7 +2571,6 @@
           <w:ilvl w:val="0"/>
           <w:numId w:val="7"/>
         </w:numPr>
-        <w:ind w:left="720" w:right="0" w:hanging="360"/>
         <w:rPr/>
       </w:pPr>
       <w:r>
@@ -2345,7 +2585,6 @@
           <w:ilvl w:val="0"/>
           <w:numId w:val="7"/>
         </w:numPr>
-        <w:ind w:left="720" w:right="0" w:hanging="360"/>
         <w:rPr/>
       </w:pPr>
       <w:r>
@@ -2360,7 +2599,6 @@
           <w:ilvl w:val="0"/>
           <w:numId w:val="7"/>
         </w:numPr>
-        <w:ind w:left="720" w:right="0" w:hanging="360"/>
         <w:rPr/>
       </w:pPr>
       <w:r>
@@ -2385,7 +2623,7 @@
           <w:ilvl w:val="1"/>
           <w:numId w:val="3"/>
         </w:numPr>
-        <w:ind w:left="340" w:right="0" w:hanging="340"/>
+        <w:ind w:left="340" w:hanging="340"/>
         <w:rPr/>
       </w:pPr>
       <w:bookmarkStart w:id="8" w:name="__RefHeading___Toc816_1122599776"/>
@@ -2408,18 +2646,11 @@
     <w:p>
       <w:pPr>
         <w:pStyle w:val="Ttulo3"/>
-        <w:keepNext w:val="true"/>
-        <w:keepLines/>
-        <w:widowControl/>
         <w:numPr>
           <w:ilvl w:val="2"/>
           <w:numId w:val="3"/>
         </w:numPr>
-        <w:suppressAutoHyphens w:val="true"/>
-        <w:bidi w:val="0"/>
-        <w:spacing w:lineRule="auto" w:line="259" w:before="278" w:after="142"/>
-        <w:ind w:left="1474" w:right="0" w:hanging="1474"/>
-        <w:jc w:val="left"/>
+        <w:ind w:left="1474" w:hanging="1474"/>
         <w:rPr/>
       </w:pPr>
       <w:bookmarkStart w:id="9" w:name="__RefHeading___Toc468_1698790922"/>
@@ -2449,7 +2680,6 @@
           <w:ilvl w:val="0"/>
           <w:numId w:val="9"/>
         </w:numPr>
-        <w:ind w:left="720" w:right="0" w:hanging="360"/>
         <w:rPr/>
       </w:pPr>
       <w:r>
@@ -2464,7 +2694,6 @@
           <w:ilvl w:val="0"/>
           <w:numId w:val="9"/>
         </w:numPr>
-        <w:ind w:left="720" w:right="0" w:hanging="360"/>
         <w:rPr/>
       </w:pPr>
       <w:r>
@@ -2479,7 +2708,6 @@
           <w:ilvl w:val="0"/>
           <w:numId w:val="9"/>
         </w:numPr>
-        <w:ind w:left="720" w:right="0" w:hanging="360"/>
         <w:rPr/>
       </w:pPr>
       <w:r>
@@ -2494,7 +2722,6 @@
           <w:ilvl w:val="0"/>
           <w:numId w:val="9"/>
         </w:numPr>
-        <w:ind w:left="720" w:right="0" w:hanging="360"/>
         <w:rPr/>
       </w:pPr>
       <w:r>
@@ -2509,7 +2736,6 @@
           <w:ilvl w:val="0"/>
           <w:numId w:val="9"/>
         </w:numPr>
-        <w:ind w:left="720" w:right="0" w:hanging="360"/>
         <w:rPr/>
       </w:pPr>
       <w:r>
@@ -2524,7 +2750,6 @@
           <w:ilvl w:val="0"/>
           <w:numId w:val="9"/>
         </w:numPr>
-        <w:ind w:left="720" w:right="0" w:hanging="360"/>
         <w:rPr/>
       </w:pPr>
       <w:r>
@@ -2539,7 +2764,6 @@
           <w:ilvl w:val="0"/>
           <w:numId w:val="9"/>
         </w:numPr>
-        <w:ind w:left="720" w:right="0" w:hanging="360"/>
         <w:rPr/>
       </w:pPr>
       <w:r>
@@ -2550,18 +2774,11 @@
     <w:p>
       <w:pPr>
         <w:pStyle w:val="Ttulo3"/>
-        <w:keepNext w:val="true"/>
-        <w:keepLines/>
-        <w:widowControl/>
         <w:numPr>
           <w:ilvl w:val="2"/>
           <w:numId w:val="3"/>
         </w:numPr>
-        <w:suppressAutoHyphens w:val="true"/>
-        <w:bidi w:val="0"/>
-        <w:spacing w:lineRule="auto" w:line="259" w:before="278" w:after="142"/>
-        <w:ind w:left="283" w:right="0" w:hanging="283"/>
-        <w:jc w:val="left"/>
+        <w:ind w:left="283" w:hanging="283"/>
         <w:rPr/>
       </w:pPr>
       <w:bookmarkStart w:id="10" w:name="__RefHeading___Toc470_1698790922"/>
@@ -2591,29 +2808,20 @@
           <w:ilvl w:val="0"/>
           <w:numId w:val="10"/>
         </w:numPr>
-        <w:ind w:left="720" w:right="0" w:hanging="360"/>
-        <w:rPr/>
-      </w:pPr>
-      <w:r>
-        <w:rPr>
-          <w:sz w:val="24"/>
-          <w:szCs w:val="24"/>
-        </w:rPr>
+        <w:rPr/>
+      </w:pPr>
+      <w:r>
+        <w:rPr/>
         <w:t xml:space="preserve">A aplicação deve garantir tempo de resposta inferior a </w:t>
       </w:r>
       <w:r>
         <w:rPr>
           <w:rStyle w:val="Strong"/>
-          <w:sz w:val="24"/>
-          <w:szCs w:val="24"/>
         </w:rPr>
         <w:t>2 segundos</w:t>
       </w:r>
       <w:r>
-        <w:rPr>
-          <w:sz w:val="24"/>
-          <w:szCs w:val="24"/>
-        </w:rPr>
+        <w:rPr/>
         <w:t xml:space="preserve"> para consultas no catálogo.</w:t>
       </w:r>
     </w:p>
@@ -2624,29 +2832,20 @@
           <w:ilvl w:val="0"/>
           <w:numId w:val="10"/>
         </w:numPr>
-        <w:ind w:left="720" w:right="0" w:hanging="360"/>
-        <w:rPr/>
-      </w:pPr>
-      <w:r>
-        <w:rPr>
-          <w:sz w:val="24"/>
-          <w:szCs w:val="24"/>
-        </w:rPr>
+        <w:rPr/>
+      </w:pPr>
+      <w:r>
+        <w:rPr/>
         <w:t xml:space="preserve">O sistema deve seguir princípios de </w:t>
       </w:r>
       <w:r>
         <w:rPr>
           <w:rStyle w:val="Strong"/>
-          <w:sz w:val="24"/>
-          <w:szCs w:val="24"/>
         </w:rPr>
         <w:t>usabilidade</w:t>
       </w:r>
       <w:r>
-        <w:rPr>
-          <w:sz w:val="24"/>
-          <w:szCs w:val="24"/>
-        </w:rPr>
+        <w:rPr/>
         <w:t>, garantindo uma interface intuitiva e acessível.</w:t>
       </w:r>
     </w:p>
@@ -2657,29 +2856,20 @@
           <w:ilvl w:val="0"/>
           <w:numId w:val="10"/>
         </w:numPr>
-        <w:ind w:left="720" w:right="0" w:hanging="360"/>
-        <w:rPr/>
-      </w:pPr>
-      <w:r>
-        <w:rPr>
-          <w:sz w:val="24"/>
-          <w:szCs w:val="24"/>
-        </w:rPr>
+        <w:rPr/>
+      </w:pPr>
+      <w:r>
+        <w:rPr/>
         <w:t xml:space="preserve">O banco de dados deve garantir a </w:t>
       </w:r>
       <w:r>
         <w:rPr>
           <w:rStyle w:val="Strong"/>
-          <w:sz w:val="24"/>
-          <w:szCs w:val="24"/>
         </w:rPr>
         <w:t>persistência segura</w:t>
       </w:r>
       <w:r>
-        <w:rPr>
-          <w:sz w:val="24"/>
-          <w:szCs w:val="24"/>
-        </w:rPr>
+        <w:rPr/>
         <w:t xml:space="preserve"> dos dados, evitando perdas e inconsistências.</w:t>
       </w:r>
     </w:p>
@@ -2690,29 +2880,20 @@
           <w:ilvl w:val="0"/>
           <w:numId w:val="10"/>
         </w:numPr>
-        <w:ind w:left="720" w:right="0" w:hanging="360"/>
-        <w:rPr/>
-      </w:pPr>
-      <w:r>
-        <w:rPr>
-          <w:sz w:val="24"/>
-          <w:szCs w:val="24"/>
-        </w:rPr>
+        <w:rPr/>
+      </w:pPr>
+      <w:r>
+        <w:rPr/>
         <w:t xml:space="preserve">O sistema deve permitir </w:t>
       </w:r>
       <w:r>
         <w:rPr>
           <w:rStyle w:val="Strong"/>
-          <w:sz w:val="24"/>
-          <w:szCs w:val="24"/>
         </w:rPr>
         <w:t>acesso simultâneo</w:t>
       </w:r>
       <w:r>
-        <w:rPr>
-          <w:sz w:val="24"/>
-          <w:szCs w:val="24"/>
-        </w:rPr>
+        <w:rPr/>
         <w:t xml:space="preserve"> de múltiplos usuários sem degradação de desempenho.</w:t>
       </w:r>
     </w:p>
@@ -2723,47 +2904,31 @@
           <w:ilvl w:val="0"/>
           <w:numId w:val="10"/>
         </w:numPr>
-        <w:ind w:left="720" w:right="0" w:hanging="360"/>
-        <w:rPr/>
-      </w:pPr>
-      <w:r>
-        <w:rPr>
-          <w:sz w:val="24"/>
-          <w:szCs w:val="24"/>
-        </w:rPr>
+        <w:rPr/>
+      </w:pPr>
+      <w:r>
+        <w:rPr/>
         <w:t xml:space="preserve">A arquitetura da aplicação deve ser </w:t>
       </w:r>
       <w:r>
         <w:rPr>
           <w:rStyle w:val="Strong"/>
-          <w:sz w:val="24"/>
-          <w:szCs w:val="24"/>
         </w:rPr>
         <w:t>escalável</w:t>
       </w:r>
       <w:r>
-        <w:rPr>
-          <w:sz w:val="24"/>
-          <w:szCs w:val="24"/>
-        </w:rPr>
+        <w:rPr/>
         <w:t>, possibilitando a adição de novas funcionalidades futuramente.</w:t>
       </w:r>
     </w:p>
     <w:p>
       <w:pPr>
         <w:pStyle w:val="Ttulo3"/>
-        <w:keepNext w:val="true"/>
-        <w:keepLines/>
-        <w:widowControl/>
         <w:numPr>
           <w:ilvl w:val="2"/>
           <w:numId w:val="3"/>
         </w:numPr>
-        <w:suppressAutoHyphens w:val="true"/>
-        <w:bidi w:val="0"/>
-        <w:spacing w:lineRule="auto" w:line="259" w:before="278" w:after="142"/>
-        <w:ind w:left="397" w:right="0" w:hanging="340"/>
-        <w:jc w:val="left"/>
+        <w:ind w:left="397" w:hanging="340"/>
         <w:rPr/>
       </w:pPr>
       <w:bookmarkStart w:id="11" w:name="__RefHeading___Toc472_1698790922"/>
@@ -2793,7 +2958,6 @@
           <w:ilvl w:val="0"/>
           <w:numId w:val="8"/>
         </w:numPr>
-        <w:ind w:left="720" w:right="0" w:hanging="360"/>
         <w:rPr/>
       </w:pPr>
       <w:r>
@@ -2810,29 +2974,20 @@
           <w:ilvl w:val="1"/>
           <w:numId w:val="8"/>
         </w:numPr>
-        <w:ind w:left="1440" w:right="0" w:hanging="360"/>
-        <w:rPr/>
-      </w:pPr>
-      <w:r>
-        <w:rPr>
-          <w:sz w:val="24"/>
-          <w:szCs w:val="24"/>
-        </w:rPr>
+        <w:rPr/>
+      </w:pPr>
+      <w:r>
+        <w:rPr/>
         <w:t xml:space="preserve">"Como </w:t>
       </w:r>
       <w:r>
         <w:rPr>
           <w:rStyle w:val="Strong"/>
-          <w:sz w:val="24"/>
-          <w:szCs w:val="24"/>
         </w:rPr>
         <w:t>funcionário de livraria</w:t>
       </w:r>
       <w:r>
-        <w:rPr>
-          <w:sz w:val="24"/>
-          <w:szCs w:val="24"/>
-        </w:rPr>
+        <w:rPr/>
         <w:t>, quero cadastrar um novo livro no sistema informando título, autor e preço, para que ele apareça no catálogo da loja."</w:t>
       </w:r>
     </w:p>
@@ -2843,7 +2998,6 @@
           <w:ilvl w:val="0"/>
           <w:numId w:val="8"/>
         </w:numPr>
-        <w:ind w:left="720" w:right="0" w:hanging="360"/>
         <w:rPr/>
       </w:pPr>
       <w:r>
@@ -2860,29 +3014,20 @@
           <w:ilvl w:val="1"/>
           <w:numId w:val="8"/>
         </w:numPr>
-        <w:ind w:left="1440" w:right="0" w:hanging="360"/>
-        <w:rPr/>
-      </w:pPr>
-      <w:r>
-        <w:rPr>
-          <w:sz w:val="24"/>
-          <w:szCs w:val="24"/>
-        </w:rPr>
+        <w:rPr/>
+      </w:pPr>
+      <w:r>
+        <w:rPr/>
         <w:t xml:space="preserve">"Como </w:t>
       </w:r>
       <w:r>
         <w:rPr>
           <w:rStyle w:val="Strong"/>
-          <w:sz w:val="24"/>
-          <w:szCs w:val="24"/>
         </w:rPr>
         <w:t>cliente</w:t>
       </w:r>
       <w:r>
-        <w:rPr>
-          <w:sz w:val="24"/>
-          <w:szCs w:val="24"/>
-        </w:rPr>
+        <w:rPr/>
         <w:t>, quero pesquisar livros pelo título ou gênero, para encontrar mais rapidamente o que desejo comprar."</w:t>
       </w:r>
     </w:p>
@@ -2893,7 +3038,6 @@
           <w:ilvl w:val="0"/>
           <w:numId w:val="8"/>
         </w:numPr>
-        <w:ind w:left="720" w:right="0" w:hanging="360"/>
         <w:rPr/>
       </w:pPr>
       <w:r>
@@ -2910,29 +3054,20 @@
           <w:ilvl w:val="1"/>
           <w:numId w:val="8"/>
         </w:numPr>
-        <w:ind w:left="1440" w:right="0" w:hanging="360"/>
-        <w:rPr/>
-      </w:pPr>
-      <w:r>
-        <w:rPr>
-          <w:sz w:val="24"/>
-          <w:szCs w:val="24"/>
-        </w:rPr>
+        <w:rPr/>
+      </w:pPr>
+      <w:r>
+        <w:rPr/>
         <w:t xml:space="preserve">"Como </w:t>
       </w:r>
       <w:r>
         <w:rPr>
           <w:rStyle w:val="Strong"/>
-          <w:sz w:val="24"/>
-          <w:szCs w:val="24"/>
         </w:rPr>
         <w:t>dono da livraria</w:t>
       </w:r>
       <w:r>
-        <w:rPr>
-          <w:sz w:val="24"/>
-          <w:szCs w:val="24"/>
-        </w:rPr>
+        <w:rPr/>
         <w:t>, quero editar e remover livros do catálogo quando necessário, para manter a lista sempre atualizada."</w:t>
       </w:r>
     </w:p>
@@ -2943,7 +3078,6 @@
           <w:ilvl w:val="0"/>
           <w:numId w:val="8"/>
         </w:numPr>
-        <w:ind w:left="720" w:right="0" w:hanging="360"/>
         <w:rPr/>
       </w:pPr>
       <w:r>
@@ -2960,29 +3094,20 @@
           <w:ilvl w:val="1"/>
           <w:numId w:val="8"/>
         </w:numPr>
-        <w:ind w:left="1440" w:right="0" w:hanging="360"/>
-        <w:rPr/>
-      </w:pPr>
-      <w:r>
-        <w:rPr>
-          <w:sz w:val="24"/>
-          <w:szCs w:val="24"/>
-        </w:rPr>
+        <w:rPr/>
+      </w:pPr>
+      <w:r>
+        <w:rPr/>
         <w:t xml:space="preserve">"Como </w:t>
       </w:r>
       <w:r>
         <w:rPr>
           <w:rStyle w:val="Strong"/>
-          <w:sz w:val="24"/>
-          <w:szCs w:val="24"/>
         </w:rPr>
         <w:t>livreiro</w:t>
       </w:r>
       <w:r>
-        <w:rPr>
-          <w:sz w:val="24"/>
-          <w:szCs w:val="24"/>
-        </w:rPr>
+        <w:rPr/>
         <w:t>, quero gerar um link compartilhável do meu catálogo, para divulgar os livros para meus clientes."</w:t>
       </w:r>
     </w:p>
@@ -2993,7 +3118,7 @@
           <w:ilvl w:val="1"/>
           <w:numId w:val="3"/>
         </w:numPr>
-        <w:ind w:left="340" w:right="0" w:hanging="340"/>
+        <w:ind w:left="340" w:hanging="340"/>
         <w:rPr/>
       </w:pPr>
       <w:bookmarkStart w:id="12" w:name="__RefHeading___Toc818_1122599776"/>
@@ -3016,18 +3141,11 @@
     <w:p>
       <w:pPr>
         <w:pStyle w:val="Ttulo3"/>
-        <w:keepNext w:val="true"/>
-        <w:keepLines/>
-        <w:widowControl/>
         <w:numPr>
           <w:ilvl w:val="2"/>
           <w:numId w:val="3"/>
         </w:numPr>
-        <w:suppressAutoHyphens w:val="true"/>
-        <w:bidi w:val="0"/>
-        <w:spacing w:lineRule="auto" w:line="259" w:before="278" w:after="142"/>
-        <w:ind w:left="340" w:right="0" w:hanging="340"/>
-        <w:jc w:val="left"/>
+        <w:ind w:left="340" w:hanging="340"/>
         <w:rPr/>
       </w:pPr>
       <w:bookmarkStart w:id="13" w:name="__RefHeading___Toc474_1698790922"/>
@@ -3061,7 +3179,6 @@
           <w:ilvl w:val="0"/>
           <w:numId w:val="11"/>
         </w:numPr>
-        <w:ind w:left="720" w:right="0" w:hanging="360"/>
         <w:rPr/>
       </w:pPr>
       <w:r>
@@ -3076,7 +3193,6 @@
           <w:ilvl w:val="0"/>
           <w:numId w:val="11"/>
         </w:numPr>
-        <w:ind w:left="720" w:right="0" w:hanging="360"/>
         <w:rPr/>
       </w:pPr>
       <w:r>
@@ -3091,7 +3207,6 @@
           <w:ilvl w:val="0"/>
           <w:numId w:val="11"/>
         </w:numPr>
-        <w:ind w:left="720" w:right="0" w:hanging="360"/>
         <w:rPr/>
       </w:pPr>
       <w:r>
@@ -3102,44 +3217,34 @@
     <w:p>
       <w:pPr>
         <w:pStyle w:val="Ttulo3"/>
-        <w:keepNext w:val="true"/>
-        <w:keepLines/>
-        <w:widowControl/>
         <w:numPr>
           <w:ilvl w:val="2"/>
           <w:numId w:val="3"/>
         </w:numPr>
-        <w:suppressAutoHyphens w:val="true"/>
-        <w:bidi w:val="0"/>
-        <w:spacing w:lineRule="auto" w:line="259" w:before="278" w:after="142"/>
-        <w:ind w:left="340" w:right="0" w:hanging="340"/>
-        <w:jc w:val="left"/>
-        <w:rPr>
-          <w:b/>
+        <w:ind w:left="340" w:hanging="340"/>
+        <w:rPr>
+          <w:bCs/>
+        </w:rPr>
+      </w:pPr>
+      <w:bookmarkStart w:id="14" w:name="__RefHeading___Toc476_1698790922"/>
+      <w:bookmarkEnd w:id="14"/>
+      <w:r>
+        <w:rPr>
+          <w:bCs/>
+        </w:rPr>
+        <w:t>Planejamento da Arquitetura</w:t>
+      </w:r>
+    </w:p>
+    <w:p>
+      <w:pPr>
+        <w:pStyle w:val="Corpodotexto"/>
+        <w:rPr/>
+      </w:pPr>
+      <w:r>
+        <w:rPr>
           <w:b/>
           <w:bCs/>
         </w:rPr>
-      </w:pPr>
-      <w:bookmarkStart w:id="14" w:name="__RefHeading___Toc476_1698790922"/>
-      <w:bookmarkEnd w:id="14"/>
-      <w:r>
-        <w:rPr>
-          <w:b/>
-          <w:bCs/>
-        </w:rPr>
-        <w:t>Planejamento da Arquitetura</w:t>
-      </w:r>
-    </w:p>
-    <w:p>
-      <w:pPr>
-        <w:pStyle w:val="Corpodotexto"/>
-        <w:rPr/>
-      </w:pPr>
-      <w:r>
-        <w:rPr>
-          <w:b/>
-          <w:bCs/>
-        </w:rPr>
         <w:t>Tarefas</w:t>
       </w:r>
       <w:r>
@@ -3154,7 +3259,6 @@
           <w:ilvl w:val="0"/>
           <w:numId w:val="12"/>
         </w:numPr>
-        <w:ind w:left="720" w:right="0" w:hanging="360"/>
         <w:rPr/>
       </w:pPr>
       <w:r>
@@ -3169,7 +3273,6 @@
           <w:ilvl w:val="0"/>
           <w:numId w:val="12"/>
         </w:numPr>
-        <w:ind w:left="720" w:right="0" w:hanging="360"/>
         <w:rPr/>
       </w:pPr>
       <w:r>
@@ -3184,7 +3287,6 @@
           <w:ilvl w:val="0"/>
           <w:numId w:val="12"/>
         </w:numPr>
-        <w:ind w:left="720" w:right="0" w:hanging="360"/>
         <w:rPr/>
       </w:pPr>
       <w:r>
@@ -3195,18 +3297,11 @@
     <w:p>
       <w:pPr>
         <w:pStyle w:val="Ttulo3"/>
-        <w:keepNext w:val="true"/>
-        <w:keepLines/>
-        <w:widowControl/>
         <w:numPr>
           <w:ilvl w:val="2"/>
           <w:numId w:val="3"/>
         </w:numPr>
-        <w:suppressAutoHyphens w:val="true"/>
-        <w:bidi w:val="0"/>
-        <w:spacing w:lineRule="auto" w:line="259" w:before="278" w:after="142"/>
-        <w:ind w:left="397" w:right="0" w:hanging="340"/>
-        <w:jc w:val="left"/>
+        <w:ind w:left="397" w:hanging="340"/>
         <w:rPr/>
       </w:pPr>
       <w:bookmarkStart w:id="15" w:name="__RefHeading___Toc478_1698790922"/>
@@ -3223,7 +3318,6 @@
           <w:ilvl w:val="0"/>
           <w:numId w:val="13"/>
         </w:numPr>
-        <w:ind w:left="720" w:right="0" w:hanging="360"/>
         <w:rPr/>
       </w:pPr>
       <w:r>
@@ -3238,7 +3332,6 @@
           <w:ilvl w:val="0"/>
           <w:numId w:val="13"/>
         </w:numPr>
-        <w:ind w:left="720" w:right="0" w:hanging="360"/>
         <w:rPr/>
       </w:pPr>
       <w:r>
@@ -3253,7 +3346,6 @@
           <w:ilvl w:val="0"/>
           <w:numId w:val="13"/>
         </w:numPr>
-        <w:ind w:left="720" w:right="0" w:hanging="360"/>
         <w:rPr/>
       </w:pPr>
       <w:r>
@@ -3264,18 +3356,11 @@
     <w:p>
       <w:pPr>
         <w:pStyle w:val="Ttulo3"/>
-        <w:keepNext w:val="true"/>
-        <w:keepLines/>
-        <w:widowControl/>
         <w:numPr>
           <w:ilvl w:val="2"/>
           <w:numId w:val="3"/>
         </w:numPr>
-        <w:suppressAutoHyphens w:val="true"/>
-        <w:bidi w:val="0"/>
-        <w:spacing w:lineRule="auto" w:line="259" w:before="278" w:after="142"/>
-        <w:ind w:left="340" w:right="0" w:hanging="340"/>
-        <w:jc w:val="left"/>
+        <w:ind w:left="340" w:hanging="340"/>
         <w:rPr/>
       </w:pPr>
       <w:bookmarkStart w:id="16" w:name="__RefHeading___Toc480_1698790922"/>
@@ -3292,7 +3377,6 @@
           <w:ilvl w:val="0"/>
           <w:numId w:val="14"/>
         </w:numPr>
-        <w:ind w:left="720" w:right="0" w:hanging="360"/>
         <w:rPr/>
       </w:pPr>
       <w:r>
@@ -3307,7 +3391,6 @@
           <w:ilvl w:val="0"/>
           <w:numId w:val="14"/>
         </w:numPr>
-        <w:ind w:left="720" w:right="0" w:hanging="360"/>
         <w:rPr/>
       </w:pPr>
       <w:r>
@@ -3322,7 +3405,6 @@
           <w:ilvl w:val="0"/>
           <w:numId w:val="14"/>
         </w:numPr>
-        <w:ind w:left="720" w:right="0" w:hanging="360"/>
         <w:rPr/>
       </w:pPr>
       <w:r>
@@ -3333,18 +3415,11 @@
     <w:p>
       <w:pPr>
         <w:pStyle w:val="Ttulo3"/>
-        <w:keepNext w:val="true"/>
-        <w:keepLines/>
-        <w:widowControl/>
         <w:numPr>
           <w:ilvl w:val="2"/>
           <w:numId w:val="3"/>
         </w:numPr>
-        <w:suppressAutoHyphens w:val="true"/>
-        <w:bidi w:val="0"/>
-        <w:spacing w:lineRule="auto" w:line="259" w:before="278" w:after="142"/>
-        <w:ind w:left="397" w:right="0" w:hanging="340"/>
-        <w:jc w:val="left"/>
+        <w:ind w:left="397" w:hanging="340"/>
         <w:rPr/>
       </w:pPr>
       <w:bookmarkStart w:id="17" w:name="__RefHeading___Toc482_1698790922"/>
@@ -3361,7 +3436,6 @@
           <w:ilvl w:val="0"/>
           <w:numId w:val="15"/>
         </w:numPr>
-        <w:ind w:left="720" w:right="0" w:hanging="360"/>
         <w:rPr/>
       </w:pPr>
       <w:r>
@@ -3376,7 +3450,6 @@
           <w:ilvl w:val="0"/>
           <w:numId w:val="15"/>
         </w:numPr>
-        <w:ind w:left="720" w:right="0" w:hanging="360"/>
         <w:rPr/>
       </w:pPr>
       <w:r>
@@ -3391,7 +3464,6 @@
           <w:ilvl w:val="0"/>
           <w:numId w:val="15"/>
         </w:numPr>
-        <w:ind w:left="720" w:right="0" w:hanging="360"/>
         <w:rPr/>
       </w:pPr>
       <w:r>
@@ -3455,7 +3527,7 @@
           <w:ilvl w:val="0"/>
           <w:numId w:val="3"/>
         </w:numPr>
-        <w:ind w:left="397" w:right="0" w:hanging="340"/>
+        <w:ind w:left="397" w:hanging="340"/>
         <w:rPr/>
       </w:pPr>
       <w:bookmarkStart w:id="18" w:name="__RefHeading___Toc822_1122599776"/>
@@ -3478,7 +3550,6 @@
     <w:p>
       <w:pPr>
         <w:pStyle w:val="Corpodotexto"/>
-        <w:jc w:val="both"/>
         <w:rPr/>
       </w:pPr>
       <w:r>
@@ -3493,7 +3564,7 @@
           <w:ilvl w:val="1"/>
           <w:numId w:val="3"/>
         </w:numPr>
-        <w:ind w:left="340" w:right="0" w:hanging="340"/>
+        <w:ind w:left="340" w:hanging="340"/>
         <w:rPr/>
       </w:pPr>
       <w:bookmarkStart w:id="19" w:name="__RefHeading___Toc834_1122599776"/>
@@ -3714,7 +3785,7 @@
           <w:ilvl w:val="1"/>
           <w:numId w:val="3"/>
         </w:numPr>
-        <w:ind w:left="397" w:right="0" w:hanging="397"/>
+        <w:ind w:left="397" w:hanging="397"/>
         <w:rPr/>
       </w:pPr>
       <w:bookmarkStart w:id="20" w:name="__RefHeading___Toc836_1122599776"/>
@@ -3851,7 +3922,7 @@
           <w:ilvl w:val="1"/>
           <w:numId w:val="3"/>
         </w:numPr>
-        <w:ind w:left="397" w:right="0" w:hanging="397"/>
+        <w:ind w:left="397" w:hanging="397"/>
         <w:rPr/>
       </w:pPr>
       <w:bookmarkStart w:id="21" w:name="__RefHeading___Toc838_1122599776"/>
@@ -3864,42 +3935,30 @@
     <w:p>
       <w:pPr>
         <w:pStyle w:val="Corpodotexto"/>
-        <w:rPr>
-          <w:shd w:fill="auto" w:val="clear"/>
-        </w:rPr>
-      </w:pPr>
-      <w:r>
-        <w:rPr>
-          <w:shd w:fill="auto" w:val="clear"/>
-        </w:rPr>
+        <w:rPr/>
+      </w:pPr>
+      <w:r>
+        <w:rPr/>
         <w:t>Será baseado nas melhores práticas da web moderna, com foco em criar uma interface intuitiva e responsiva, capaz de se adaptar a diferentes dispositivos e tamanhos de tela, como desktops, tablets e smartphones. A aplicação será estruturada utilizando componentes reutilizáveis, o que facilita a manutenção e garante uma experiência de usuário consistente. A responsividade será um dos principais pilares, utilizando técnicas como consultas de mídia e layouts fluidos, para que o conteúdo se ajuste de forma otimizada em qualquer dispositivo.</w:t>
       </w:r>
     </w:p>
     <w:p>
       <w:pPr>
         <w:pStyle w:val="Corpodotexto"/>
-        <w:rPr>
-          <w:shd w:fill="auto" w:val="clear"/>
-        </w:rPr>
-      </w:pPr>
-      <w:r>
-        <w:rPr>
-          <w:shd w:fill="auto" w:val="clear"/>
-        </w:rPr>
+        <w:rPr/>
+      </w:pPr>
+      <w:r>
+        <w:rPr/>
         <w:t>Além disso, a navegação será simplificada, com menus adaptáveis e elementos interativos otimizados para dispositivos móveis. A interatividade será aprimorada com animações e transições suaves, oferecendo uma experiência agradável ao usuário. A usabilidade será uma prioridade, com a interface sendo organizada de forma lógica e intuitiva para facilitar a navegação, enquanto a acessibilidade será garantida por meio de práticas como navegação por teclado e contraste adequado de cores.</w:t>
       </w:r>
     </w:p>
     <w:p>
       <w:pPr>
         <w:pStyle w:val="Corpodotexto"/>
-        <w:rPr>
-          <w:shd w:fill="auto" w:val="clear"/>
-        </w:rPr>
-      </w:pPr>
-      <w:r>
-        <w:rPr>
-          <w:shd w:fill="auto" w:val="clear"/>
-        </w:rPr>
+        <w:rPr/>
+      </w:pPr>
+      <w:r>
+        <w:rPr/>
         <w:t>Por fim, a performance será otimizada com técnicas de compressão de recursos, como imagens e scripts, além da implementação de recursos como lazy loading, garantindo que a aplicação carregue rapidamente e proporcione uma experiência eficiente e ágil para todos os usuários.</w:t>
       </w:r>
     </w:p>
@@ -3910,7 +3969,7 @@
           <w:ilvl w:val="1"/>
           <w:numId w:val="3"/>
         </w:numPr>
-        <w:ind w:left="397" w:right="0" w:hanging="397"/>
+        <w:ind w:left="397" w:hanging="397"/>
         <w:rPr/>
       </w:pPr>
       <w:bookmarkStart w:id="22" w:name="__RefHeading___Toc840_1122599776"/>
@@ -3923,18 +3982,11 @@
     <w:p>
       <w:pPr>
         <w:pStyle w:val="Ttulo3"/>
-        <w:keepNext w:val="true"/>
-        <w:keepLines/>
-        <w:widowControl/>
         <w:numPr>
           <w:ilvl w:val="2"/>
           <w:numId w:val="3"/>
         </w:numPr>
-        <w:suppressAutoHyphens w:val="true"/>
-        <w:bidi w:val="0"/>
-        <w:spacing w:lineRule="auto" w:line="259" w:before="278" w:after="142"/>
-        <w:ind w:left="340" w:right="0" w:hanging="340"/>
-        <w:jc w:val="left"/>
+        <w:ind w:left="340" w:hanging="340"/>
         <w:rPr/>
       </w:pPr>
       <w:bookmarkStart w:id="23" w:name="__RefHeading___Toc994_2176180887"/>
@@ -3947,32 +3999,21 @@
     <w:p>
       <w:pPr>
         <w:pStyle w:val="Corpodotexto"/>
-        <w:rPr>
-          <w:shd w:fill="auto" w:val="clear"/>
-        </w:rPr>
-      </w:pPr>
-      <w:r>
-        <w:rPr>
-          <w:shd w:fill="auto" w:val="clear"/>
-        </w:rPr>
+        <w:rPr/>
+      </w:pPr>
+      <w:r>
+        <w:rPr/>
         <w:t>A solução proposta pode se beneficiar significativamente do uso de serviços em nuvem, garantindo alta escalabilidade, flexibilidade e disponibilidade contínua para manter a aplicação em operação de forma eficiente. A seguir, são detalhadas as principais formas de utilizar a nuvem para suportar a infraestrutura da aplicação.</w:t>
       </w:r>
     </w:p>
     <w:p>
       <w:pPr>
         <w:pStyle w:val="Ttulo3"/>
-        <w:keepNext w:val="true"/>
-        <w:keepLines/>
-        <w:widowControl/>
         <w:numPr>
           <w:ilvl w:val="2"/>
           <w:numId w:val="3"/>
         </w:numPr>
-        <w:suppressAutoHyphens w:val="true"/>
-        <w:bidi w:val="0"/>
-        <w:spacing w:lineRule="auto" w:line="259" w:before="278" w:after="142"/>
-        <w:ind w:left="397" w:right="0" w:hanging="340"/>
-        <w:jc w:val="left"/>
+        <w:ind w:left="397" w:hanging="340"/>
         <w:rPr/>
       </w:pPr>
       <w:bookmarkStart w:id="24" w:name="__RefHeading___Toc996_2176180887"/>
@@ -3988,41 +4029,28 @@
         <w:rPr/>
       </w:pPr>
       <w:r>
-        <w:rPr>
-          <w:shd w:fill="auto" w:val="clear"/>
-        </w:rPr>
+        <w:rPr/>
         <w:t>A hospedagem da aplicação será realizada em plataformas de nuvem, como AWS, Google Cloud ou Microsoft Azure. Estas oferecem recursos como máquinas virtuais e containers para executar a aplicação de forma escalável. A principal vantagem é a capacidade de escalar automaticamente os recursos computacionais conforme a demanda de tráfego, garantindo que a aplicação continue a funcionar de maneira eficiente mesmo durante picos de acesso.</w:t>
       </w:r>
     </w:p>
     <w:p>
       <w:pPr>
         <w:pStyle w:val="Corpodotexto"/>
-        <w:rPr>
-          <w:shd w:fill="auto" w:val="clear"/>
-        </w:rPr>
-      </w:pPr>
-      <w:r>
-        <w:rPr>
-          <w:shd w:fill="auto" w:val="clear"/>
-        </w:rPr>
+        <w:rPr/>
+      </w:pPr>
+      <w:r>
+        <w:rPr/>
         <w:t>A escalabilidade na nuvem permite ajustar o desempenho de acordo com a quantidade de usuários e o volume de dados processados, sem a necessidade de intervenções manuais, o que reduz custos e melhora a eficiência operacional.</w:t>
       </w:r>
     </w:p>
     <w:p>
       <w:pPr>
         <w:pStyle w:val="Ttulo3"/>
-        <w:keepNext w:val="true"/>
-        <w:keepLines/>
-        <w:widowControl/>
         <w:numPr>
           <w:ilvl w:val="2"/>
           <w:numId w:val="3"/>
         </w:numPr>
-        <w:suppressAutoHyphens w:val="true"/>
-        <w:bidi w:val="0"/>
-        <w:spacing w:lineRule="auto" w:line="259" w:before="278" w:after="142"/>
-        <w:ind w:left="397" w:right="0" w:hanging="340"/>
-        <w:jc w:val="left"/>
+        <w:ind w:left="397" w:hanging="340"/>
         <w:rPr/>
       </w:pPr>
       <w:bookmarkStart w:id="25" w:name="__RefHeading___Toc998_2176180887"/>
@@ -4035,46 +4063,31 @@
     <w:p>
       <w:pPr>
         <w:pStyle w:val="Corpodotexto"/>
-        <w:rPr>
-          <w:shd w:fill="auto" w:val="clear"/>
-        </w:rPr>
-      </w:pPr>
-      <w:r>
-        <w:rPr>
-          <w:shd w:fill="auto" w:val="clear"/>
-        </w:rPr>
+        <w:rPr/>
+      </w:pPr>
+      <w:r>
+        <w:rPr/>
         <w:t>O banco de dados será hospedado na nuvem, utilizando serviços gerenciados como Amazon RDS ou Google Cloud SQL. Estes serviços oferecem a vantagem de backup automático, alta disponibilidade e escalabilidade, garantindo que a aplicação possa armazenar, acessar e processar grandes volumes de dados de forma confiável.</w:t>
       </w:r>
     </w:p>
     <w:p>
       <w:pPr>
         <w:pStyle w:val="Corpodotexto"/>
-        <w:rPr>
-          <w:shd w:fill="auto" w:val="clear"/>
-        </w:rPr>
-      </w:pPr>
-      <w:r>
-        <w:rPr>
-          <w:shd w:fill="auto" w:val="clear"/>
-        </w:rPr>
+        <w:rPr/>
+      </w:pPr>
+      <w:r>
+        <w:rPr/>
         <w:t>Além disso, a nuvem permite realizar replicação de dados em diferentes regiões geográficas, o que aumenta a segurança e a confiabilidade, minimizando riscos de perda de dados em caso de falhas.</w:t>
       </w:r>
     </w:p>
     <w:p>
       <w:pPr>
         <w:pStyle w:val="Ttulo3"/>
-        <w:keepNext w:val="true"/>
-        <w:keepLines/>
-        <w:widowControl/>
         <w:numPr>
           <w:ilvl w:val="2"/>
           <w:numId w:val="3"/>
         </w:numPr>
-        <w:suppressAutoHyphens w:val="true"/>
-        <w:bidi w:val="0"/>
-        <w:spacing w:lineRule="auto" w:line="259" w:before="278" w:after="142"/>
-        <w:ind w:left="340" w:right="0" w:hanging="340"/>
-        <w:jc w:val="left"/>
+        <w:ind w:left="340" w:hanging="340"/>
         <w:rPr/>
       </w:pPr>
       <w:bookmarkStart w:id="26" w:name="__RefHeading___Toc1000_2176180887"/>
@@ -4087,28 +4100,20 @@
     <w:p>
       <w:pPr>
         <w:pStyle w:val="Corpodotexto"/>
-        <w:rPr>
-          <w:shd w:fill="auto" w:val="clear"/>
-        </w:rPr>
-      </w:pPr>
-      <w:r>
-        <w:rPr>
-          <w:shd w:fill="auto" w:val="clear"/>
-        </w:rPr>
+        <w:rPr/>
+      </w:pPr>
+      <w:r>
+        <w:rPr/>
         <w:t>Para melhorar o desempenho da aplicação, será utilizado uma CDN (Content Delivery Network), como Amazon CloudFront ou Google Cloud CDN. Essas redes de distribuição de conteúdo ajudam a reduzir o tempo de carregamento da aplicação, distribuindo o conteúdo estático, como imagens e arquivos JavaScript, em servidores localizados em diferentes regiões geográficas.</w:t>
       </w:r>
     </w:p>
     <w:p>
       <w:pPr>
         <w:pStyle w:val="Corpodotexto"/>
-        <w:rPr>
-          <w:shd w:fill="auto" w:val="clear"/>
-        </w:rPr>
-      </w:pPr>
-      <w:r>
-        <w:rPr>
-          <w:shd w:fill="auto" w:val="clear"/>
-        </w:rPr>
+        <w:rPr/>
+      </w:pPr>
+      <w:r>
+        <w:rPr/>
         <w:t>Essa abordagem assegura que os usuários, independentemente de sua localização, tenham uma experiência de navegação rápida e fluida, o que é especialmente importante para dispositivos móveis e conexões de internet mais lentas.</w:t>
       </w:r>
     </w:p>
@@ -4119,7 +4124,7 @@
           <w:ilvl w:val="1"/>
           <w:numId w:val="3"/>
         </w:numPr>
-        <w:ind w:left="397" w:right="0" w:hanging="397"/>
+        <w:ind w:left="397" w:hanging="397"/>
         <w:rPr/>
       </w:pPr>
       <w:bookmarkStart w:id="27" w:name="__RefHeading___Toc658_2280667752"/>
@@ -4131,26 +4136,422 @@
     </w:p>
     <w:p>
       <w:pPr>
-        <w:pStyle w:val="Corpodotexto"/>
-        <w:rPr/>
-      </w:pPr>
-      <w:r>
-        <w:rPr>
-          <w:shd w:fill="FFFF00" w:val="clear"/>
-        </w:rPr>
-        <w:t>2 PERSONAS DA APLICAÇ</w:t>
-      </w:r>
-      <w:r>
-        <w:rPr>
-          <w:rFonts w:eastAsia="Calibri" w:cs="Calibri"/>
-          <w:color w:val="000000"/>
-          <w:kern w:val="0"/>
-          <w:sz w:val="24"/>
-          <w:szCs w:val="24"/>
-          <w:shd w:fill="FFFF00" w:val="clear"/>
-          <w:lang w:val="pt-BR" w:eastAsia="pt-BR" w:bidi="ar-SA"/>
-        </w:rPr>
-        <w:t>ÃO</w:t>
+        <w:pStyle w:val="Ttulo4"/>
+        <w:rPr/>
+      </w:pPr>
+      <w:r>
+        <w:rPr>
+          <w:rStyle w:val="Strong"/>
+          <w:b/>
+          <w:bCs w:val="false"/>
+        </w:rPr>
+        <w:t>Persona 1 – Lucas</w:t>
+      </w:r>
+    </w:p>
+    <w:p>
+      <w:pPr>
+        <w:pStyle w:val="Normal"/>
+        <w:numPr>
+          <w:ilvl w:val="0"/>
+          <w:numId w:val="17"/>
+        </w:numPr>
+        <w:suppressAutoHyphens w:val="false"/>
+        <w:overflowPunct w:val="true"/>
+        <w:spacing w:lineRule="auto" w:line="240" w:beforeAutospacing="1" w:after="0"/>
+        <w:rPr>
+          <w:sz w:val="24"/>
+          <w:szCs w:val="24"/>
+        </w:rPr>
+      </w:pPr>
+      <w:r>
+        <w:rPr>
+          <w:rStyle w:val="Strong"/>
+          <w:sz w:val="24"/>
+          <w:szCs w:val="24"/>
+        </w:rPr>
+        <w:t>Objetivos:</w:t>
+      </w:r>
+    </w:p>
+    <w:p>
+      <w:pPr>
+        <w:pStyle w:val="Normal"/>
+        <w:numPr>
+          <w:ilvl w:val="1"/>
+          <w:numId w:val="17"/>
+        </w:numPr>
+        <w:suppressAutoHyphens w:val="false"/>
+        <w:overflowPunct w:val="true"/>
+        <w:spacing w:lineRule="auto" w:line="240" w:before="0" w:after="0"/>
+        <w:rPr>
+          <w:sz w:val="24"/>
+          <w:szCs w:val="24"/>
+        </w:rPr>
+      </w:pPr>
+      <w:r>
+        <w:rPr>
+          <w:sz w:val="24"/>
+          <w:szCs w:val="24"/>
+        </w:rPr>
+        <w:t>Encontrar livrarias independentes com livros raros ou usados</w:t>
+      </w:r>
+    </w:p>
+    <w:p>
+      <w:pPr>
+        <w:pStyle w:val="Normal"/>
+        <w:numPr>
+          <w:ilvl w:val="1"/>
+          <w:numId w:val="17"/>
+        </w:numPr>
+        <w:suppressAutoHyphens w:val="false"/>
+        <w:overflowPunct w:val="true"/>
+        <w:spacing w:lineRule="auto" w:line="240" w:before="0" w:after="0"/>
+        <w:rPr>
+          <w:sz w:val="24"/>
+          <w:szCs w:val="24"/>
+        </w:rPr>
+      </w:pPr>
+      <w:r>
+        <w:rPr>
+          <w:sz w:val="24"/>
+          <w:szCs w:val="24"/>
+        </w:rPr>
+        <w:t>Verificar rapidamente se o livro que procura está disponível</w:t>
+      </w:r>
+    </w:p>
+    <w:p>
+      <w:pPr>
+        <w:pStyle w:val="Normal"/>
+        <w:numPr>
+          <w:ilvl w:val="1"/>
+          <w:numId w:val="17"/>
+        </w:numPr>
+        <w:suppressAutoHyphens w:val="false"/>
+        <w:overflowPunct w:val="true"/>
+        <w:spacing w:lineRule="auto" w:line="240" w:before="0" w:after="0"/>
+        <w:rPr>
+          <w:sz w:val="24"/>
+          <w:szCs w:val="24"/>
+        </w:rPr>
+      </w:pPr>
+      <w:r>
+        <w:rPr>
+          <w:sz w:val="24"/>
+          <w:szCs w:val="24"/>
+        </w:rPr>
+        <w:t>Apoiar livrarias locais em vez de grandes varejistas</w:t>
+      </w:r>
+    </w:p>
+    <w:p>
+      <w:pPr>
+        <w:pStyle w:val="Normal"/>
+        <w:numPr>
+          <w:ilvl w:val="0"/>
+          <w:numId w:val="17"/>
+        </w:numPr>
+        <w:suppressAutoHyphens w:val="false"/>
+        <w:overflowPunct w:val="true"/>
+        <w:spacing w:lineRule="auto" w:line="240" w:before="0" w:after="0"/>
+        <w:rPr>
+          <w:sz w:val="24"/>
+          <w:szCs w:val="24"/>
+        </w:rPr>
+      </w:pPr>
+      <w:r>
+        <w:rPr>
+          <w:rStyle w:val="Strong"/>
+          <w:sz w:val="24"/>
+          <w:szCs w:val="24"/>
+        </w:rPr>
+        <w:t>Como a aplicação ajuda:</w:t>
+      </w:r>
+    </w:p>
+    <w:p>
+      <w:pPr>
+        <w:pStyle w:val="Normal"/>
+        <w:numPr>
+          <w:ilvl w:val="1"/>
+          <w:numId w:val="17"/>
+        </w:numPr>
+        <w:suppressAutoHyphens w:val="false"/>
+        <w:overflowPunct w:val="true"/>
+        <w:spacing w:lineRule="auto" w:line="240" w:before="0" w:after="0"/>
+        <w:rPr>
+          <w:sz w:val="24"/>
+          <w:szCs w:val="24"/>
+        </w:rPr>
+      </w:pPr>
+      <w:r>
+        <w:rPr>
+          <w:sz w:val="24"/>
+          <w:szCs w:val="24"/>
+        </w:rPr>
+        <w:t>Pode acessar o catálogo atualizado de uma livraria pelo celular</w:t>
+      </w:r>
+    </w:p>
+    <w:p>
+      <w:pPr>
+        <w:pStyle w:val="Normal"/>
+        <w:numPr>
+          <w:ilvl w:val="1"/>
+          <w:numId w:val="17"/>
+        </w:numPr>
+        <w:suppressAutoHyphens w:val="false"/>
+        <w:overflowPunct w:val="true"/>
+        <w:spacing w:lineRule="auto" w:line="240" w:before="0" w:after="0"/>
+        <w:rPr>
+          <w:sz w:val="24"/>
+          <w:szCs w:val="24"/>
+        </w:rPr>
+      </w:pPr>
+      <w:r>
+        <w:rPr>
+          <w:sz w:val="24"/>
+          <w:szCs w:val="24"/>
+        </w:rPr>
+        <w:t>Visualiza detalhes do livro, como edição, preço e disponibilidade</w:t>
+      </w:r>
+    </w:p>
+    <w:p>
+      <w:pPr>
+        <w:pStyle w:val="Normal"/>
+        <w:numPr>
+          <w:ilvl w:val="1"/>
+          <w:numId w:val="17"/>
+        </w:numPr>
+        <w:suppressAutoHyphens w:val="false"/>
+        <w:overflowPunct w:val="true"/>
+        <w:spacing w:lineRule="auto" w:line="240" w:before="0" w:afterAutospacing="1"/>
+        <w:rPr>
+          <w:sz w:val="24"/>
+          <w:szCs w:val="24"/>
+        </w:rPr>
+      </w:pPr>
+      <w:r>
+        <w:rPr>
+          <w:sz w:val="24"/>
+          <w:szCs w:val="24"/>
+        </w:rPr>
+        <w:t>Tem uma experiência mais prática e direta na busca por livros</w:t>
+      </w:r>
+    </w:p>
+    <w:p>
+      <w:pPr>
+        <w:pStyle w:val="Ttulo4"/>
+        <w:rPr/>
+      </w:pPr>
+      <w:r>
+        <w:rPr>
+          <w:rStyle w:val="Strong"/>
+          <w:b/>
+          <w:bCs w:val="false"/>
+        </w:rPr>
+        <w:t>Persona 2 – Mariana</w:t>
+      </w:r>
+    </w:p>
+    <w:p>
+      <w:pPr>
+        <w:pStyle w:val="Normal"/>
+        <w:numPr>
+          <w:ilvl w:val="0"/>
+          <w:numId w:val="16"/>
+        </w:numPr>
+        <w:suppressAutoHyphens w:val="false"/>
+        <w:overflowPunct w:val="true"/>
+        <w:spacing w:lineRule="auto" w:line="240" w:beforeAutospacing="1" w:after="0"/>
+        <w:rPr>
+          <w:sz w:val="24"/>
+          <w:szCs w:val="24"/>
+        </w:rPr>
+      </w:pPr>
+      <w:r>
+        <w:rPr>
+          <w:rStyle w:val="Strong"/>
+          <w:sz w:val="24"/>
+          <w:szCs w:val="24"/>
+        </w:rPr>
+        <w:t>Objetivos:</w:t>
+      </w:r>
+    </w:p>
+    <w:p>
+      <w:pPr>
+        <w:pStyle w:val="Normal"/>
+        <w:numPr>
+          <w:ilvl w:val="1"/>
+          <w:numId w:val="16"/>
+        </w:numPr>
+        <w:suppressAutoHyphens w:val="false"/>
+        <w:overflowPunct w:val="true"/>
+        <w:spacing w:lineRule="auto" w:line="240" w:before="0" w:after="0"/>
+        <w:rPr>
+          <w:sz w:val="24"/>
+          <w:szCs w:val="24"/>
+        </w:rPr>
+      </w:pPr>
+      <w:r>
+        <w:rPr>
+          <w:sz w:val="24"/>
+          <w:szCs w:val="24"/>
+        </w:rPr>
+        <w:t>Organizar o catálogo da livraria de forma prática e eficiente</w:t>
+      </w:r>
+    </w:p>
+    <w:p>
+      <w:pPr>
+        <w:pStyle w:val="Normal"/>
+        <w:numPr>
+          <w:ilvl w:val="1"/>
+          <w:numId w:val="16"/>
+        </w:numPr>
+        <w:suppressAutoHyphens w:val="false"/>
+        <w:overflowPunct w:val="true"/>
+        <w:spacing w:lineRule="auto" w:line="240" w:before="0" w:after="0"/>
+        <w:rPr>
+          <w:sz w:val="24"/>
+          <w:szCs w:val="24"/>
+        </w:rPr>
+      </w:pPr>
+      <w:r>
+        <w:rPr>
+          <w:sz w:val="24"/>
+          <w:szCs w:val="24"/>
+        </w:rPr>
+        <w:t>Facilitar o controle de estoque e atualização de informações dos livros</w:t>
+      </w:r>
+    </w:p>
+    <w:p>
+      <w:pPr>
+        <w:pStyle w:val="Normal"/>
+        <w:numPr>
+          <w:ilvl w:val="1"/>
+          <w:numId w:val="16"/>
+        </w:numPr>
+        <w:suppressAutoHyphens w:val="false"/>
+        <w:overflowPunct w:val="true"/>
+        <w:spacing w:lineRule="auto" w:line="240" w:before="0" w:after="0"/>
+        <w:rPr>
+          <w:sz w:val="24"/>
+          <w:szCs w:val="24"/>
+        </w:rPr>
+      </w:pPr>
+      <w:r>
+        <w:rPr>
+          <w:sz w:val="24"/>
+          <w:szCs w:val="24"/>
+        </w:rPr>
+        <w:t>Divulgar os livros disponíveis para seus clientes de forma mais moderna</w:t>
+      </w:r>
+    </w:p>
+    <w:p>
+      <w:pPr>
+        <w:pStyle w:val="Normal"/>
+        <w:numPr>
+          <w:ilvl w:val="0"/>
+          <w:numId w:val="16"/>
+        </w:numPr>
+        <w:suppressAutoHyphens w:val="false"/>
+        <w:overflowPunct w:val="true"/>
+        <w:spacing w:lineRule="auto" w:line="240" w:before="0" w:after="0"/>
+        <w:rPr>
+          <w:sz w:val="24"/>
+          <w:szCs w:val="24"/>
+        </w:rPr>
+      </w:pPr>
+      <w:r>
+        <w:rPr>
+          <w:rStyle w:val="Strong"/>
+          <w:sz w:val="24"/>
+          <w:szCs w:val="24"/>
+        </w:rPr>
+        <w:t>Como a aplicação ajuda:</w:t>
+      </w:r>
+    </w:p>
+    <w:p>
+      <w:pPr>
+        <w:pStyle w:val="Normal"/>
+        <w:numPr>
+          <w:ilvl w:val="1"/>
+          <w:numId w:val="16"/>
+        </w:numPr>
+        <w:suppressAutoHyphens w:val="false"/>
+        <w:overflowPunct w:val="true"/>
+        <w:spacing w:lineRule="auto" w:line="240" w:before="0" w:after="0"/>
+        <w:rPr>
+          <w:sz w:val="24"/>
+          <w:szCs w:val="24"/>
+        </w:rPr>
+      </w:pPr>
+      <w:r>
+        <w:rPr>
+          <w:sz w:val="24"/>
+          <w:szCs w:val="24"/>
+        </w:rPr>
+        <w:t>Interface simples e intuitiva para cadastrar, editar e visualizar livros</w:t>
+      </w:r>
+    </w:p>
+    <w:p>
+      <w:pPr>
+        <w:pStyle w:val="Normal"/>
+        <w:numPr>
+          <w:ilvl w:val="1"/>
+          <w:numId w:val="16"/>
+        </w:numPr>
+        <w:suppressAutoHyphens w:val="false"/>
+        <w:overflowPunct w:val="true"/>
+        <w:spacing w:lineRule="auto" w:line="240" w:before="0" w:after="0"/>
+        <w:rPr>
+          <w:sz w:val="24"/>
+          <w:szCs w:val="24"/>
+        </w:rPr>
+      </w:pPr>
+      <w:r>
+        <w:rPr>
+          <w:sz w:val="24"/>
+          <w:szCs w:val="24"/>
+        </w:rPr>
+        <w:t>Acesso via celular ou computador</w:t>
+      </w:r>
+    </w:p>
+    <w:p>
+      <w:pPr>
+        <w:pStyle w:val="Normal"/>
+        <w:numPr>
+          <w:ilvl w:val="1"/>
+          <w:numId w:val="16"/>
+        </w:numPr>
+        <w:suppressAutoHyphens w:val="false"/>
+        <w:overflowPunct w:val="true"/>
+        <w:spacing w:lineRule="auto" w:line="240" w:before="0" w:afterAutospacing="1"/>
+        <w:rPr>
+          <w:sz w:val="24"/>
+          <w:szCs w:val="24"/>
+        </w:rPr>
+      </w:pPr>
+      <w:r>
+        <w:rPr>
+          <w:sz w:val="24"/>
+          <w:szCs w:val="24"/>
+        </w:rPr>
+        <w:t>Compartilhamento do catálogo com clientes por meio de um link ou QR Code</w:t>
+      </w:r>
+      <w:r>
+        <w:rPr/>
+        <w:br/>
+      </w:r>
+      <w:r>
+        <w:rPr>
+          <w:sz w:val="24"/>
+          <w:szCs w:val="24"/>
+        </w:rPr>
+        <w:br/>
+      </w:r>
+    </w:p>
+    <w:p>
+      <w:pPr>
+        <w:pStyle w:val="Normal"/>
+        <w:rPr/>
+      </w:pPr>
+      <w:r>
+        <w:rPr/>
       </w:r>
     </w:p>
     <w:p>
@@ -4160,49 +4561,615 @@
           <w:ilvl w:val="1"/>
           <w:numId w:val="3"/>
         </w:numPr>
-        <w:ind w:left="397" w:right="0" w:hanging="397"/>
+        <w:ind w:left="397" w:hanging="397"/>
         <w:rPr/>
       </w:pPr>
       <w:bookmarkStart w:id="28" w:name="__RefHeading___Toc842_1122599776"/>
       <w:bookmarkEnd w:id="28"/>
       <w:r>
         <w:rPr/>
-        <w:t>JORNADAS DE USU</w:t>
-      </w:r>
-      <w:r>
-        <w:rPr>
-          <w:rFonts w:eastAsia="Calibri" w:cs="Calibri"/>
-          <w:color w:val="000000"/>
-          <w:kern w:val="0"/>
-          <w:sz w:val="28"/>
-          <w:szCs w:val="28"/>
-          <w:lang w:val="pt-BR" w:eastAsia="pt-BR" w:bidi="ar-SA"/>
-        </w:rPr>
-        <w:t>ÁRIOS</w:t>
-      </w:r>
-    </w:p>
-    <w:p>
-      <w:pPr>
-        <w:pStyle w:val="Corpodotexto"/>
-        <w:rPr/>
-      </w:pPr>
-      <w:r>
-        <w:rPr>
-          <w:shd w:fill="FFFF00" w:val="clear"/>
-        </w:rPr>
-        <w:t>1 JORNADAS DE USU</w:t>
-      </w:r>
-      <w:r>
-        <w:rPr>
-          <w:rFonts w:eastAsia="Calibri" w:cs="Calibri"/>
-          <w:color w:val="000000"/>
-          <w:kern w:val="0"/>
-          <w:sz w:val="24"/>
-          <w:szCs w:val="24"/>
-          <w:shd w:fill="FFFF00" w:val="clear"/>
-          <w:lang w:val="pt-BR" w:eastAsia="pt-BR" w:bidi="ar-SA"/>
-        </w:rPr>
-        <w:t>ÁRIOS</w:t>
+        <w:t>JORNADAS DE USUÁRIOS</w:t>
+      </w:r>
+    </w:p>
+    <w:p>
+      <w:pPr>
+        <w:pStyle w:val="Corpodotexto"/>
+        <w:rPr/>
+      </w:pPr>
+      <w:r>
+        <w:rPr/>
+        <w:t>As jornadas de usuários representam os caminhos percorridos dentro da aplicação para alcançar objetivos específicos. Ao mapear essas jornadas, é possível garantir que a experiência seja fluida, intuitiva e atenda às necessidades dos diferentes perfis que utilizarão o sistema. São apresentadas duas jornadas com base nas personas definidas:</w:t>
+      </w:r>
+    </w:p>
+    <w:p>
+      <w:pPr>
+        <w:pStyle w:val="Corpodotexto"/>
+        <w:ind w:hanging="0"/>
+        <w:rPr/>
+      </w:pPr>
+      <w:r>
+        <w:rPr/>
+      </w:r>
+    </w:p>
+    <w:p>
+      <w:pPr>
+        <w:pStyle w:val="Corpodotexto"/>
+        <w:rPr/>
+      </w:pPr>
+      <w:r>
+        <w:rPr/>
+        <w:t>Jornada do Usuário 1 – Lucas (Cliente)</w:t>
+      </w:r>
+    </w:p>
+    <w:p>
+      <w:pPr>
+        <w:pStyle w:val="Corpodotexto"/>
+        <w:rPr/>
+      </w:pPr>
+      <w:r>
+        <w:rPr/>
+        <w:t>Objetivos:</w:t>
+      </w:r>
+    </w:p>
+    <w:p>
+      <w:pPr>
+        <w:pStyle w:val="Corpodotexto"/>
+        <w:numPr>
+          <w:ilvl w:val="0"/>
+          <w:numId w:val="18"/>
+        </w:numPr>
+        <w:rPr/>
+      </w:pPr>
+      <w:r>
+        <w:rPr/>
+        <w:t>Encontrar um livro específico disponível em uma livraria independente.</w:t>
+      </w:r>
+    </w:p>
+    <w:p>
+      <w:pPr>
+        <w:pStyle w:val="Corpodotexto"/>
+        <w:numPr>
+          <w:ilvl w:val="0"/>
+          <w:numId w:val="18"/>
+        </w:numPr>
+        <w:rPr/>
+      </w:pPr>
+      <w:r>
+        <w:rPr/>
+        <w:t>Verificar rapidamente a disponibilidade de livros nas livrarias.</w:t>
+      </w:r>
+    </w:p>
+    <w:p>
+      <w:pPr>
+        <w:pStyle w:val="Corpodotexto"/>
+        <w:numPr>
+          <w:ilvl w:val="0"/>
+          <w:numId w:val="18"/>
+        </w:numPr>
+        <w:rPr/>
+      </w:pPr>
+      <w:r>
+        <w:rPr/>
+        <w:t>Apoiar livrarias locais em vez de grandes varejistas.</w:t>
+      </w:r>
+    </w:p>
+    <w:p>
+      <w:pPr>
+        <w:pStyle w:val="Corpodotexto"/>
+        <w:rPr/>
+      </w:pPr>
+      <w:r>
+        <w:rPr/>
+      </w:r>
+    </w:p>
+    <w:p>
+      <w:pPr>
+        <w:pStyle w:val="Corpodotexto"/>
+        <w:rPr/>
+      </w:pPr>
+      <w:r>
+        <w:rPr/>
+        <w:t>Acesso à Aplicação:</w:t>
+      </w:r>
+    </w:p>
+    <w:p>
+      <w:pPr>
+        <w:pStyle w:val="Corpodotexto"/>
+        <w:rPr/>
+      </w:pPr>
+      <w:r>
+        <w:rPr/>
+        <w:t>Lucas escaneia um QR Code disponível em materiais físicos da livraria e acessa diretamente o catálogo digital pelo navegador do celular.</w:t>
+      </w:r>
+    </w:p>
+    <w:p>
+      <w:pPr>
+        <w:pStyle w:val="Corpodotexto"/>
+        <w:rPr/>
+      </w:pPr>
+      <w:r>
+        <w:rPr/>
+      </w:r>
+    </w:p>
+    <w:p>
+      <w:pPr>
+        <w:pStyle w:val="Corpodotexto"/>
+        <w:rPr/>
+      </w:pPr>
+      <w:r>
+        <w:rPr/>
+        <w:t>Busca por Livro:</w:t>
+      </w:r>
+    </w:p>
+    <w:p>
+      <w:pPr>
+        <w:pStyle w:val="Corpodotexto"/>
+        <w:rPr/>
+      </w:pPr>
+      <w:r>
+        <w:rPr/>
+        <w:t xml:space="preserve">Na página inicial, ele utiliza a funcionalidade de busca para procurar pelo título ou autor desejado. </w:t>
+      </w:r>
+    </w:p>
+    <w:p>
+      <w:pPr>
+        <w:pStyle w:val="Corpodotexto"/>
+        <w:rPr/>
+      </w:pPr>
+      <w:r>
+        <w:rPr/>
+        <w:t>A aplicação retorna uma lista de livrarias que possuem o livro no catálogo, com a opção de filtrar por disponibilidade e preço.</w:t>
+      </w:r>
+    </w:p>
+    <w:p>
+      <w:pPr>
+        <w:pStyle w:val="Corpodotexto"/>
+        <w:rPr/>
+      </w:pPr>
+      <w:r>
+        <w:rPr/>
+      </w:r>
+    </w:p>
+    <w:p>
+      <w:pPr>
+        <w:pStyle w:val="Corpodotexto"/>
+        <w:rPr/>
+      </w:pPr>
+      <w:r>
+        <w:rPr/>
+        <w:t>Visualização de Resultados:</w:t>
+      </w:r>
+    </w:p>
+    <w:p>
+      <w:pPr>
+        <w:pStyle w:val="Corpodotexto"/>
+        <w:rPr/>
+      </w:pPr>
+      <w:r>
+        <w:rPr/>
+        <w:t>A aplicação exibe uma lista de resultados com informações resumidas sobre os livros disponíveis, como título, autor, preço e estado de conservação.</w:t>
+      </w:r>
+    </w:p>
+    <w:p>
+      <w:pPr>
+        <w:pStyle w:val="Corpodotexto"/>
+        <w:rPr/>
+      </w:pPr>
+      <w:r>
+        <w:rPr/>
+      </w:r>
+    </w:p>
+    <w:p>
+      <w:pPr>
+        <w:pStyle w:val="Corpodotexto"/>
+        <w:rPr/>
+      </w:pPr>
+      <w:r>
+        <w:rPr/>
+        <w:t>Detalhamento do Livro:</w:t>
+      </w:r>
+    </w:p>
+    <w:p>
+      <w:pPr>
+        <w:pStyle w:val="Corpodotexto"/>
+        <w:rPr/>
+      </w:pPr>
+      <w:r>
+        <w:rPr/>
+        <w:t>Ao selecionar um livro, Lucas visualiza informações detalhadas, como edição, preço, disponibilidade e uma breve descrição do livro. Ele também pode ver informações sobre a livraria, como localização e contato.</w:t>
+      </w:r>
+    </w:p>
+    <w:p>
+      <w:pPr>
+        <w:pStyle w:val="Corpodotexto"/>
+        <w:rPr/>
+      </w:pPr>
+      <w:r>
+        <w:rPr/>
+      </w:r>
+    </w:p>
+    <w:p>
+      <w:pPr>
+        <w:pStyle w:val="Corpodotexto"/>
+        <w:rPr/>
+      </w:pPr>
+      <w:r>
+        <w:rPr/>
+        <w:t>Ação de Interesse:</w:t>
+      </w:r>
+    </w:p>
+    <w:p>
+      <w:pPr>
+        <w:pStyle w:val="Corpodotexto"/>
+        <w:rPr/>
+      </w:pPr>
+      <w:r>
+        <w:rPr/>
+        <w:t>Após encontrar o livro desejado, Lucas decide salvar o link para futura consulta, entra em contato com a livraria ou se dirige a loja para realizar a compra.</w:t>
+      </w:r>
+    </w:p>
+    <w:p>
+      <w:pPr>
+        <w:pStyle w:val="Corpodotexto"/>
+        <w:rPr/>
+      </w:pPr>
+      <w:r>
+        <w:rPr/>
+        <w:t>Tomada de Decisão:</w:t>
+      </w:r>
+    </w:p>
+    <w:p>
+      <w:pPr>
+        <w:pStyle w:val="Corpodotexto"/>
+        <w:rPr/>
+      </w:pPr>
+      <w:r>
+        <w:rPr/>
+        <w:t>Depois de verificar as informações, Lucas decide fazer a compra ou entrar em contato com a livraria para obter mais detalhes.</w:t>
+      </w:r>
+    </w:p>
+    <w:p>
+      <w:pPr>
+        <w:pStyle w:val="Corpodotexto"/>
+        <w:rPr/>
+      </w:pPr>
+      <w:r>
+        <w:rPr/>
+        <w:t>Finalização:</w:t>
+      </w:r>
+    </w:p>
+    <w:p>
+      <w:pPr>
+        <w:pStyle w:val="Corpodotexto"/>
+        <w:rPr/>
+      </w:pPr>
+      <w:r>
+        <w:rPr/>
+        <w:t>Caso opte pela compra, Lucas entra em contato com a livraria diretamente para concluir a transação, ou salva a livraria ou o livro em suas preferências para futura consulta.</w:t>
+      </w:r>
+    </w:p>
+    <w:p>
+      <w:pPr>
+        <w:pStyle w:val="Corpodotexto"/>
+        <w:rPr/>
+      </w:pPr>
+      <w:r>
+        <w:rPr/>
+      </w:r>
+    </w:p>
+    <w:p>
+      <w:pPr>
+        <w:pStyle w:val="Corpodotexto"/>
+        <w:rPr/>
+      </w:pPr>
+      <w:r>
+        <w:rPr/>
+        <w:t>Experiência:</w:t>
+      </w:r>
+    </w:p>
+    <w:p>
+      <w:pPr>
+        <w:pStyle w:val="Corpodotexto"/>
+        <w:rPr/>
+      </w:pPr>
+      <w:r>
+        <w:rPr/>
+        <w:t>Lucas tem uma experiência prática e direta, encontrando facilmente o que procura, com a possibilidade de apoiar livrarias locais, sempre com uma navegação intuitiva e responsiva.</w:t>
+      </w:r>
+    </w:p>
+    <w:p>
+      <w:pPr>
+        <w:pStyle w:val="Corpodotexto"/>
+        <w:ind w:hanging="0"/>
+        <w:rPr/>
+      </w:pPr>
+      <w:r>
+        <w:rPr/>
+      </w:r>
+    </w:p>
+    <w:p>
+      <w:pPr>
+        <w:pStyle w:val="Corpodotexto"/>
+        <w:rPr/>
+      </w:pPr>
+      <w:r>
+        <w:rPr/>
+        <w:t>Jornada do Usuário 2 – Mariana.</w:t>
+      </w:r>
+    </w:p>
+    <w:p>
+      <w:pPr>
+        <w:pStyle w:val="Corpodotexto"/>
+        <w:rPr/>
+      </w:pPr>
+      <w:r>
+        <w:rPr/>
+        <w:t>Objetivos:</w:t>
+      </w:r>
+    </w:p>
+    <w:p>
+      <w:pPr>
+        <w:pStyle w:val="Corpodotexto"/>
+        <w:numPr>
+          <w:ilvl w:val="0"/>
+          <w:numId w:val="19"/>
+        </w:numPr>
+        <w:rPr/>
+      </w:pPr>
+      <w:r>
+        <w:rPr/>
+        <w:t>Cadastrar livros e manter o catálogo atualizado.</w:t>
+      </w:r>
+    </w:p>
+    <w:p>
+      <w:pPr>
+        <w:pStyle w:val="Corpodotexto"/>
+        <w:numPr>
+          <w:ilvl w:val="0"/>
+          <w:numId w:val="19"/>
+        </w:numPr>
+        <w:rPr/>
+      </w:pPr>
+      <w:r>
+        <w:rPr/>
+        <w:t>Organizar o estoque de forma prática.</w:t>
+      </w:r>
+    </w:p>
+    <w:p>
+      <w:pPr>
+        <w:pStyle w:val="Corpodotexto"/>
+        <w:numPr>
+          <w:ilvl w:val="0"/>
+          <w:numId w:val="19"/>
+        </w:numPr>
+        <w:rPr/>
+      </w:pPr>
+      <w:r>
+        <w:rPr/>
+        <w:t>Divulgar os livros disponíveis aos clientes de forma moderna e acessível.</w:t>
+      </w:r>
+    </w:p>
+    <w:p>
+      <w:pPr>
+        <w:pStyle w:val="Corpodotexto"/>
+        <w:rPr/>
+      </w:pPr>
+      <w:r>
+        <w:rPr/>
+      </w:r>
+    </w:p>
+    <w:p>
+      <w:pPr>
+        <w:pStyle w:val="Corpodotexto"/>
+        <w:rPr/>
+      </w:pPr>
+      <w:r>
+        <w:rPr/>
+        <w:t>Login na Plataforma:</w:t>
+      </w:r>
+    </w:p>
+    <w:p>
+      <w:pPr>
+        <w:pStyle w:val="Corpodotexto"/>
+        <w:rPr/>
+      </w:pPr>
+      <w:r>
+        <w:rPr/>
+        <w:t>Mariana acessa a aplicação pelo navegador (no computador ou celular) e faz login com suas credenciais de administradora.</w:t>
+      </w:r>
+    </w:p>
+    <w:p>
+      <w:pPr>
+        <w:pStyle w:val="Corpodotexto"/>
+        <w:rPr/>
+      </w:pPr>
+      <w:r>
+        <w:rPr/>
+      </w:r>
+    </w:p>
+    <w:p>
+      <w:pPr>
+        <w:pStyle w:val="Corpodotexto"/>
+        <w:rPr/>
+      </w:pPr>
+      <w:r>
+        <w:rPr/>
+        <w:t>Cadastro de Livro:</w:t>
+      </w:r>
+    </w:p>
+    <w:p>
+      <w:pPr>
+        <w:pStyle w:val="Corpodotexto"/>
+        <w:rPr/>
+      </w:pPr>
+      <w:r>
+        <w:rPr/>
+        <w:t>No painel de administração, ela seleciona a opção “Adicionar novo livro” para iniciar o processo de inclusão.</w:t>
+      </w:r>
+    </w:p>
+    <w:p>
+      <w:pPr>
+        <w:pStyle w:val="Corpodotexto"/>
+        <w:rPr/>
+      </w:pPr>
+      <w:r>
+        <w:rPr/>
+      </w:r>
+    </w:p>
+    <w:p>
+      <w:pPr>
+        <w:pStyle w:val="Corpodotexto"/>
+        <w:rPr/>
+      </w:pPr>
+      <w:r>
+        <w:rPr/>
+        <w:t>Preenchimento das Informações:</w:t>
+      </w:r>
+    </w:p>
+    <w:p>
+      <w:pPr>
+        <w:pStyle w:val="Corpodotexto"/>
+        <w:rPr/>
+      </w:pPr>
+      <w:r>
+        <w:rPr/>
+        <w:t>Mariana insere os dados do livro, como título, autor, editora, ano de publicação, preço, categoria e imagem da capa.</w:t>
+      </w:r>
+    </w:p>
+    <w:p>
+      <w:pPr>
+        <w:pStyle w:val="Corpodotexto"/>
+        <w:rPr/>
+      </w:pPr>
+      <w:r>
+        <w:rPr/>
+      </w:r>
+    </w:p>
+    <w:p>
+      <w:pPr>
+        <w:pStyle w:val="Corpodotexto"/>
+        <w:rPr/>
+      </w:pPr>
+      <w:r>
+        <w:rPr/>
+        <w:t>Organização e Edição do Catálogo:</w:t>
+      </w:r>
+    </w:p>
+    <w:p>
+      <w:pPr>
+        <w:pStyle w:val="Corpodotexto"/>
+        <w:rPr/>
+      </w:pPr>
+      <w:r>
+        <w:rPr/>
+        <w:t>Após cadastrar o livro, ela organiza os itens em categorias específicas, podendo editar ou remover títulos existentes do catálogo conforme necessário.</w:t>
+      </w:r>
+    </w:p>
+    <w:p>
+      <w:pPr>
+        <w:pStyle w:val="Corpodotexto"/>
+        <w:rPr/>
+      </w:pPr>
+      <w:r>
+        <w:rPr/>
+      </w:r>
+    </w:p>
+    <w:p>
+      <w:pPr>
+        <w:pStyle w:val="Corpodotexto"/>
+        <w:rPr/>
+      </w:pPr>
+      <w:r>
+        <w:rPr/>
+        <w:t>Compartilhamento com Clientes:</w:t>
+      </w:r>
+    </w:p>
+    <w:p>
+      <w:pPr>
+        <w:pStyle w:val="Corpodotexto"/>
+        <w:rPr/>
+      </w:pPr>
+      <w:r>
+        <w:rPr/>
+        <w:t>Uma vez que o catálogo esteja atualizado, Mariana utiliza a funcionalidade de compartilhamento para divulgar os livros disponíveis para seus clientes. Ela gera um link ou QR Code que pode ser distribuído online ou fisicamente, permitindo que seus clientes visualizem o catálogo de forma prática e rápida.</w:t>
+      </w:r>
+    </w:p>
+    <w:p>
+      <w:pPr>
+        <w:pStyle w:val="Corpodotexto"/>
+        <w:rPr/>
+      </w:pPr>
+      <w:r>
+        <w:rPr/>
+      </w:r>
+    </w:p>
+    <w:p>
+      <w:pPr>
+        <w:pStyle w:val="Corpodotexto"/>
+        <w:rPr/>
+      </w:pPr>
+      <w:r>
+        <w:rPr/>
+        <w:t>Acompanhamento de Pedidos:</w:t>
+      </w:r>
+    </w:p>
+    <w:p>
+      <w:pPr>
+        <w:pStyle w:val="Corpodotexto"/>
+        <w:rPr/>
+      </w:pPr>
+      <w:r>
+        <w:rPr/>
+        <w:t>Mariana acompanha os pedidos realizados pelos clientes, visualizando o status de cada transação na plataforma. Ela pode gerenciar a entrega e as interações com os clientes diretamente através da aplicação.</w:t>
+      </w:r>
+    </w:p>
+    <w:p>
+      <w:pPr>
+        <w:pStyle w:val="Corpodotexto"/>
+        <w:rPr/>
+      </w:pPr>
+      <w:r>
+        <w:rPr/>
+      </w:r>
+    </w:p>
+    <w:p>
+      <w:pPr>
+        <w:pStyle w:val="Corpodotexto"/>
+        <w:rPr/>
+      </w:pPr>
+      <w:r>
+        <w:rPr/>
+        <w:t>Resultado Esperado:</w:t>
+      </w:r>
+    </w:p>
+    <w:p>
+      <w:pPr>
+        <w:pStyle w:val="Corpodotexto"/>
+        <w:rPr/>
+      </w:pPr>
+      <w:r>
+        <w:rPr/>
+        <w:t>Mariana mantém o catálogo sempre atualizado e oferece aos clientes uma maneira moderna e prática de acessar os livros disponíveis, otimizando tanto a organização interna quanto a experiência do cliente.</w:t>
+      </w:r>
+    </w:p>
+    <w:p>
+      <w:pPr>
+        <w:pStyle w:val="Corpodotexto"/>
+        <w:rPr/>
+      </w:pPr>
+      <w:r>
+        <w:rPr/>
+        <w:t xml:space="preserve">As jornadas de usuário descritas para Lucas e Mariana apresentam o caminho que cada usuário deve percorrer dentro da aplicação para executar suas ações e atingir seus objetivos. Cada jornada reflete as interações fundamentais que os usuários terão com a plataforma, seja para procurar um livro ou cadastrar novos títulos. </w:t>
+      </w:r>
+    </w:p>
+    <w:p>
+      <w:pPr>
+        <w:pStyle w:val="Corpodotexto"/>
+        <w:rPr/>
+      </w:pPr>
+      <w:r>
+        <w:rPr/>
+        <w:t>Essas trajetórias ajudam a identificar os passos necessários para garantir uma experiência fluida e intuitiva, alinhada com as necessidades de cada persona. Ao seguir esses caminhos, a aplicação assegura que os usuários possam realizar suas tarefas de forma simples e eficaz, promovendo uma interação satisfatória e eficiente com a plataforma.</w:t>
       </w:r>
     </w:p>
     <w:p>
@@ -4212,52 +5179,26 @@
           <w:ilvl w:val="1"/>
           <w:numId w:val="3"/>
         </w:numPr>
-        <w:ind w:left="397" w:right="0" w:hanging="397"/>
-        <w:rPr>
-          <w:rFonts w:eastAsia="Calibri" w:cs="Calibri"/>
-          <w:color w:val="000000"/>
-          <w:kern w:val="0"/>
-          <w:sz w:val="28"/>
-          <w:szCs w:val="28"/>
-          <w:lang w:val="pt-BR" w:eastAsia="pt-BR" w:bidi="ar-SA"/>
-        </w:rPr>
+        <w:ind w:left="397" w:hanging="397"/>
+        <w:rPr/>
       </w:pPr>
       <w:bookmarkStart w:id="29" w:name="__RefHeading___Toc842_11225997761"/>
       <w:bookmarkEnd w:id="29"/>
       <w:r>
-        <w:rPr>
-          <w:rFonts w:eastAsia="Calibri" w:cs="Calibri"/>
+        <w:rPr/>
+        <w:t>SEGUNDA ENTREGA</w:t>
+      </w:r>
+    </w:p>
+    <w:p>
+      <w:pPr>
+        <w:pStyle w:val="Corpodotexto"/>
+        <w:rPr>
           <w:color w:val="000000"/>
-          <w:kern w:val="0"/>
-          <w:sz w:val="28"/>
-          <w:szCs w:val="28"/>
-          <w:lang w:val="pt-BR" w:eastAsia="pt-BR" w:bidi="ar-SA"/>
-        </w:rPr>
-        <w:t>SEGUNDA ENTREGA</w:t>
-      </w:r>
-    </w:p>
-    <w:p>
-      <w:pPr>
-        <w:pStyle w:val="Corpodotexto"/>
-        <w:rPr>
-          <w:rFonts w:eastAsia="Calibri" w:cs="Calibri"/>
+        </w:rPr>
+      </w:pPr>
+      <w:r>
+        <w:rPr>
           <w:color w:val="000000"/>
-          <w:kern w:val="0"/>
-          <w:sz w:val="24"/>
-          <w:szCs w:val="24"/>
-          <w:shd w:fill="auto" w:val="clear"/>
-          <w:lang w:val="pt-BR" w:eastAsia="pt-BR" w:bidi="ar-SA"/>
-        </w:rPr>
-      </w:pPr>
-      <w:r>
-        <w:rPr>
-          <w:rFonts w:eastAsia="Calibri" w:cs="Calibri"/>
-          <w:color w:val="000000"/>
-          <w:kern w:val="0"/>
-          <w:sz w:val="24"/>
-          <w:szCs w:val="24"/>
-          <w:shd w:fill="auto" w:val="clear"/>
-          <w:lang w:val="pt-BR" w:eastAsia="pt-BR" w:bidi="ar-SA"/>
         </w:rPr>
         <w:t>Nesta secção será abordado a revisita do projeto com suas modificações e prova de conceito da aplicação, assim como a descrição do ambiente de desenvolvimento da aplicação, detalhando as tecnologias que foram utilizadas na construção da aplicação, tanto no backend quanto no frontend e banco de dados.</w:t>
       </w:r>
@@ -4265,247 +5206,63 @@
     <w:p>
       <w:pPr>
         <w:pStyle w:val="Ttulo3"/>
-        <w:keepNext w:val="true"/>
-        <w:keepLines/>
-        <w:widowControl/>
         <w:numPr>
           <w:ilvl w:val="2"/>
           <w:numId w:val="3"/>
         </w:numPr>
-        <w:suppressAutoHyphens w:val="true"/>
-        <w:bidi w:val="0"/>
-        <w:spacing w:lineRule="auto" w:line="259" w:before="278" w:after="142"/>
-        <w:ind w:left="340" w:right="0" w:hanging="340"/>
-        <w:jc w:val="left"/>
+        <w:ind w:left="340" w:hanging="340"/>
         <w:rPr/>
       </w:pPr>
       <w:bookmarkStart w:id="30" w:name="__RefHeading___Toc1000_21761808871"/>
       <w:bookmarkEnd w:id="30"/>
       <w:r>
         <w:rPr>
-          <w:rFonts w:eastAsia="Calibri" w:cs="Calibri"/>
           <w:color w:val="000000"/>
-          <w:kern w:val="0"/>
-          <w:sz w:val="28"/>
-          <w:szCs w:val="28"/>
-          <w:shd w:fill="auto" w:val="clear"/>
-          <w:lang w:val="pt-BR" w:eastAsia="pt-BR" w:bidi="ar-SA"/>
-        </w:rPr>
-        <w:t>Revisitaç</w:t>
-      </w:r>
-      <w:r>
-        <w:rPr>
-          <w:rFonts w:eastAsia="Calibri" w:cs="Calibri"/>
-          <w:b/>
+        </w:rPr>
+        <w:t>Revisitação do Projeto</w:t>
+      </w:r>
+    </w:p>
+    <w:p>
+      <w:pPr>
+        <w:pStyle w:val="Corpodotexto"/>
+        <w:rPr/>
+      </w:pPr>
+      <w:r>
+        <w:rPr>
           <w:color w:val="000000"/>
-          <w:kern w:val="0"/>
-          <w:sz w:val="28"/>
-          <w:szCs w:val="28"/>
-          <w:shd w:fill="auto" w:val="clear"/>
-          <w:lang w:val="pt-BR" w:eastAsia="pt-BR" w:bidi="ar-SA"/>
-        </w:rPr>
-        <w:t>ão do Projeto</w:t>
-      </w:r>
-    </w:p>
-    <w:p>
-      <w:pPr>
-        <w:pStyle w:val="Corpodotexto"/>
-        <w:rPr>
-          <w:shd w:fill="auto" w:val="clear"/>
-        </w:rPr>
-      </w:pPr>
-      <w:r>
-        <w:rPr>
-          <w:rFonts w:eastAsia="Calibri" w:cs="Calibri"/>
+        </w:rPr>
+        <w:t>O escopo do projeto foi drasticamente reduzido para comportar o desenvolvimento da demonstração da aplicação. Entre as funções que tiveram que ser abandonadas pode-se citar a busca por livros em estantes, a criação de entidades como autor, editora, usuários, administradores e funcionários e por consequência funções que envolveriam essas entidades. O desenvolvimento foi focado na principal atividade da aplicação que é gerenciar livros em estantes, as funções restantes veriam em interações futuras da aplicação.</w:t>
+      </w:r>
+    </w:p>
+    <w:p>
+      <w:pPr>
+        <w:pStyle w:val="Corpodotexto"/>
+        <w:rPr/>
+      </w:pPr>
+      <w:r>
+        <w:rPr>
           <w:color w:val="000000"/>
-          <w:kern w:val="0"/>
-          <w:sz w:val="24"/>
-          <w:szCs w:val="24"/>
-          <w:shd w:fill="auto" w:val="clear"/>
-          <w:lang w:val="pt-BR" w:eastAsia="pt-BR" w:bidi="ar-SA"/>
-        </w:rPr>
-        <w:t xml:space="preserve">O escopo do projeto foi drasticamente reduzido para comportar o desenvolvimento da demonstração da aplicação. </w:t>
-      </w:r>
-      <w:r>
-        <w:rPr>
-          <w:rFonts w:eastAsia="Calibri" w:cs="Calibri"/>
-          <w:color w:val="000000"/>
-          <w:kern w:val="0"/>
-          <w:sz w:val="24"/>
-          <w:szCs w:val="24"/>
-          <w:shd w:fill="auto" w:val="clear"/>
-          <w:lang w:val="pt-BR" w:eastAsia="pt-BR" w:bidi="ar-SA"/>
-        </w:rPr>
-        <w:t>Entre as funç</w:t>
-      </w:r>
-      <w:r>
-        <w:rPr>
-          <w:rFonts w:eastAsia="Calibri" w:cs="Calibri"/>
-          <w:color w:val="000000"/>
-          <w:kern w:val="0"/>
-          <w:sz w:val="24"/>
-          <w:szCs w:val="24"/>
-          <w:shd w:fill="auto" w:val="clear"/>
-          <w:lang w:val="pt-BR" w:eastAsia="pt-BR" w:bidi="ar-SA"/>
-        </w:rPr>
-        <w:t xml:space="preserve">ões que </w:t>
-      </w:r>
-      <w:r>
-        <w:rPr>
-          <w:rFonts w:eastAsia="Calibri" w:cs="Calibri"/>
-          <w:color w:val="000000"/>
-          <w:kern w:val="0"/>
-          <w:sz w:val="24"/>
-          <w:szCs w:val="24"/>
-          <w:shd w:fill="auto" w:val="clear"/>
-          <w:lang w:val="pt-BR" w:eastAsia="pt-BR" w:bidi="ar-SA"/>
-        </w:rPr>
-        <w:t xml:space="preserve">tiveram que ser abandonadas pode-se citar a busca por livros em estantes, a criação de entidades como autor, editora, usuários, </w:t>
-      </w:r>
-      <w:r>
-        <w:rPr>
-          <w:rFonts w:eastAsia="Calibri" w:cs="Calibri"/>
-          <w:color w:val="000000"/>
-          <w:kern w:val="0"/>
-          <w:sz w:val="24"/>
-          <w:szCs w:val="24"/>
-          <w:shd w:fill="auto" w:val="clear"/>
-          <w:lang w:val="pt-BR" w:eastAsia="pt-BR" w:bidi="ar-SA"/>
-        </w:rPr>
-        <w:t>administradores e funcionários</w:t>
-      </w:r>
-      <w:r>
-        <w:rPr>
-          <w:rFonts w:eastAsia="Calibri" w:cs="Calibri"/>
-          <w:color w:val="000000"/>
-          <w:kern w:val="0"/>
-          <w:sz w:val="24"/>
-          <w:szCs w:val="24"/>
-          <w:shd w:fill="auto" w:val="clear"/>
-          <w:lang w:val="pt-BR" w:eastAsia="pt-BR" w:bidi="ar-SA"/>
-        </w:rPr>
-        <w:t xml:space="preserve"> e por consequência funções </w:t>
-      </w:r>
-      <w:r>
-        <w:rPr>
-          <w:rFonts w:eastAsia="Calibri" w:cs="Calibri"/>
-          <w:color w:val="000000"/>
-          <w:kern w:val="0"/>
-          <w:sz w:val="24"/>
-          <w:szCs w:val="24"/>
-          <w:shd w:fill="auto" w:val="clear"/>
-          <w:lang w:val="pt-BR" w:eastAsia="pt-BR" w:bidi="ar-SA"/>
-        </w:rPr>
-        <w:t xml:space="preserve">que envolveriam essas entidades. O desenvolvimento foi focado na principal atividade da aplicação que é gerenciar livros </w:t>
-      </w:r>
-      <w:r>
-        <w:rPr>
-          <w:rFonts w:eastAsia="Calibri" w:cs="Calibri"/>
-          <w:color w:val="000000"/>
-          <w:kern w:val="0"/>
-          <w:sz w:val="24"/>
-          <w:szCs w:val="24"/>
-          <w:shd w:fill="auto" w:val="clear"/>
-          <w:lang w:val="pt-BR" w:eastAsia="pt-BR" w:bidi="ar-SA"/>
-        </w:rPr>
-        <w:t>em estantes, as funções restantes veriam em interações futuras da aplicação.</w:t>
-      </w:r>
-    </w:p>
-    <w:p>
-      <w:pPr>
-        <w:pStyle w:val="Corpodotexto"/>
-        <w:rPr>
-          <w:shd w:fill="auto" w:val="clear"/>
-        </w:rPr>
-      </w:pPr>
-      <w:r>
-        <w:rPr>
-          <w:rFonts w:eastAsia="Calibri" w:cs="Calibri"/>
-          <w:color w:val="000000"/>
-          <w:kern w:val="0"/>
-          <w:sz w:val="24"/>
-          <w:szCs w:val="24"/>
-          <w:shd w:fill="auto" w:val="clear"/>
-          <w:lang w:val="pt-BR" w:eastAsia="pt-BR" w:bidi="ar-SA"/>
-        </w:rPr>
-        <w:t>T</w:t>
-      </w:r>
-      <w:r>
-        <w:rPr>
-          <w:rFonts w:eastAsia="Calibri" w:cs="Calibri"/>
-          <w:color w:val="000000"/>
-          <w:kern w:val="0"/>
-          <w:sz w:val="24"/>
-          <w:szCs w:val="24"/>
-          <w:shd w:fill="auto" w:val="clear"/>
-          <w:lang w:val="pt-BR" w:eastAsia="pt-BR" w:bidi="ar-SA"/>
-        </w:rPr>
-        <w:t xml:space="preserve">ambém foi reduzido a portabilidade para diversos aparelhos, agora o projeto tem como principal foque na aplicação Desktop, abandonando a portabilidade para dispositivos móveis e tabletes </w:t>
-      </w:r>
-      <w:r>
-        <w:rPr>
-          <w:rFonts w:eastAsia="Calibri" w:cs="Calibri"/>
-          <w:color w:val="000000"/>
-          <w:kern w:val="0"/>
-          <w:sz w:val="24"/>
-          <w:szCs w:val="24"/>
-          <w:shd w:fill="auto" w:val="clear"/>
-          <w:lang w:val="pt-BR" w:eastAsia="pt-BR" w:bidi="ar-SA"/>
-        </w:rPr>
-        <w:t xml:space="preserve">para a demonstração. Assim como </w:t>
-      </w:r>
-      <w:r>
-        <w:rPr>
-          <w:rFonts w:eastAsia="Calibri" w:cs="Calibri"/>
-          <w:color w:val="000000"/>
-          <w:kern w:val="0"/>
-          <w:sz w:val="24"/>
-          <w:szCs w:val="24"/>
-          <w:shd w:fill="auto" w:val="clear"/>
-          <w:lang w:val="pt-BR" w:eastAsia="pt-BR" w:bidi="ar-SA"/>
-        </w:rPr>
-        <w:t>funcionalidades de banco de dados hospedados em nuvem, que deu lugar a um banco de dados simulado do postgresql.</w:t>
+        </w:rPr>
+        <w:t>Também foi reduzido a portabilidade para diversos aparelhos, agora o projeto tem como principal foque na aplicação Desktop, abandonando a portabilidade para dispositivos móveis e tabletes para a demonstração. Assim como funcionalidades de banco de dados hospedados em nuvem, que deu lugar a um banco de dados simulado do postgresql.</w:t>
       </w:r>
     </w:p>
     <w:p>
       <w:pPr>
         <w:pStyle w:val="Ttulo3"/>
-        <w:keepNext w:val="true"/>
-        <w:keepLines/>
-        <w:widowControl/>
         <w:numPr>
           <w:ilvl w:val="2"/>
           <w:numId w:val="3"/>
         </w:numPr>
-        <w:suppressAutoHyphens w:val="true"/>
-        <w:bidi w:val="0"/>
-        <w:spacing w:lineRule="auto" w:line="259" w:before="278" w:after="142"/>
-        <w:ind w:left="340" w:right="0" w:hanging="340"/>
-        <w:jc w:val="left"/>
-        <w:rPr>
-          <w:rFonts w:eastAsia="Calibri" w:cs="Calibri"/>
-          <w:b/>
-          <w:b/>
+        <w:ind w:left="340" w:hanging="340"/>
+        <w:rPr>
           <w:color w:val="000000"/>
-          <w:kern w:val="0"/>
-          <w:sz w:val="28"/>
-          <w:szCs w:val="28"/>
-          <w:shd w:fill="auto" w:val="clear"/>
-          <w:lang w:val="pt-BR" w:eastAsia="pt-BR" w:bidi="ar-SA"/>
         </w:rPr>
       </w:pPr>
       <w:bookmarkStart w:id="31" w:name="__RefHeading___Toc1000_217618088711"/>
       <w:bookmarkEnd w:id="31"/>
       <w:r>
         <w:rPr>
-          <w:rFonts w:eastAsia="Calibri" w:cs="Calibri"/>
-          <w:b/>
           <w:color w:val="000000"/>
-          <w:kern w:val="0"/>
-          <w:sz w:val="28"/>
-          <w:szCs w:val="28"/>
-          <w:shd w:fill="auto" w:val="clear"/>
-          <w:lang w:val="pt-BR" w:eastAsia="pt-BR" w:bidi="ar-SA"/>
         </w:rPr>
         <w:t>Ambiente de Desenvolvimento do Projeto</w:t>
       </w:r>
@@ -4514,24 +5271,12 @@
       <w:pPr>
         <w:pStyle w:val="Corpodotexto"/>
         <w:rPr>
-          <w:rFonts w:eastAsia="Calibri" w:cs="Calibri"/>
           <w:color w:val="000000"/>
-          <w:kern w:val="0"/>
-          <w:sz w:val="24"/>
-          <w:szCs w:val="24"/>
-          <w:shd w:fill="auto" w:val="clear"/>
-          <w:lang w:val="pt-BR" w:eastAsia="pt-BR" w:bidi="ar-SA"/>
-        </w:rPr>
-      </w:pPr>
-      <w:r>
-        <w:rPr>
-          <w:rFonts w:eastAsia="Calibri" w:cs="Calibri"/>
+        </w:rPr>
+      </w:pPr>
+      <w:r>
+        <w:rPr>
           <w:color w:val="000000"/>
-          <w:kern w:val="0"/>
-          <w:sz w:val="24"/>
-          <w:szCs w:val="24"/>
-          <w:shd w:fill="auto" w:val="clear"/>
-          <w:lang w:val="pt-BR" w:eastAsia="pt-BR" w:bidi="ar-SA"/>
         </w:rPr>
         <w:t>No desenvolvimento do projeto uma variedade de tecnologias foram utilizadas, do banco de dados, passando pelo backend até o frontend. Está secção busca elencar estas diversas tecnologias dando uma dimensão da importância das mesmas para a realização do projeto.</w:t>
       </w:r>
@@ -4540,24 +5285,12 @@
       <w:pPr>
         <w:pStyle w:val="Corpodotexto"/>
         <w:rPr>
-          <w:rFonts w:eastAsia="Calibri" w:cs="Calibri"/>
           <w:color w:val="000000"/>
-          <w:kern w:val="0"/>
-          <w:sz w:val="24"/>
-          <w:szCs w:val="24"/>
-          <w:shd w:fill="auto" w:val="clear"/>
-          <w:lang w:val="pt-BR" w:eastAsia="pt-BR" w:bidi="ar-SA"/>
-        </w:rPr>
-      </w:pPr>
-      <w:r>
-        <w:rPr>
-          <w:rFonts w:eastAsia="Calibri" w:cs="Calibri"/>
+        </w:rPr>
+      </w:pPr>
+      <w:r>
+        <w:rPr>
           <w:color w:val="000000"/>
-          <w:kern w:val="0"/>
-          <w:sz w:val="24"/>
-          <w:szCs w:val="24"/>
-          <w:shd w:fill="auto" w:val="clear"/>
-          <w:lang w:val="pt-BR" w:eastAsia="pt-BR" w:bidi="ar-SA"/>
         </w:rPr>
         <w:t>Para o armazenamento de dados relevantes da aplicação foi escolhido o PostgreSQL, um banco de dados que possibilita relacionar entidades umas com as outras e organizar dados em tabelas para a leitura humana.</w:t>
       </w:r>
@@ -4569,69 +5302,35 @@
       </w:pPr>
       <w:r>
         <w:rPr>
-          <w:rFonts w:eastAsia="Calibri" w:cs="Calibri"/>
           <w:color w:val="000000"/>
-          <w:kern w:val="0"/>
-          <w:sz w:val="24"/>
-          <w:szCs w:val="24"/>
-          <w:shd w:fill="auto" w:val="clear"/>
-          <w:lang w:val="pt-BR" w:eastAsia="pt-BR" w:bidi="ar-SA"/>
         </w:rPr>
         <w:t xml:space="preserve">Já no frontend foi utilizado o </w:t>
       </w:r>
       <w:r>
         <w:rPr>
-          <w:rFonts w:eastAsia="Calibri" w:cs="Calibri"/>
           <w:i/>
           <w:iCs/>
           <w:color w:val="000000"/>
-          <w:kern w:val="0"/>
-          <w:sz w:val="24"/>
-          <w:szCs w:val="24"/>
-          <w:shd w:fill="auto" w:val="clear"/>
-          <w:lang w:val="pt-BR" w:eastAsia="pt-BR" w:bidi="ar-SA"/>
         </w:rPr>
         <w:t xml:space="preserve">HyperText Markup Language </w:t>
       </w:r>
       <w:r>
         <w:rPr>
-          <w:rFonts w:eastAsia="Calibri" w:cs="Calibri"/>
-          <w:i w:val="false"/>
-          <w:iCs w:val="false"/>
           <w:color w:val="000000"/>
-          <w:kern w:val="0"/>
-          <w:sz w:val="24"/>
-          <w:szCs w:val="24"/>
-          <w:shd w:fill="auto" w:val="clear"/>
-          <w:lang w:val="pt-BR" w:eastAsia="pt-BR" w:bidi="ar-SA"/>
         </w:rPr>
         <w:t xml:space="preserve">(HTML) para a construção das páginas web, com a utilização do </w:t>
       </w:r>
       <w:r>
         <w:rPr>
-          <w:rFonts w:eastAsia="Calibri" w:cs="Calibri"/>
           <w:i/>
           <w:iCs/>
           <w:color w:val="000000"/>
-          <w:kern w:val="0"/>
-          <w:sz w:val="24"/>
-          <w:szCs w:val="24"/>
-          <w:shd w:fill="auto" w:val="clear"/>
-          <w:lang w:val="pt-BR" w:eastAsia="pt-BR" w:bidi="ar-SA"/>
         </w:rPr>
         <w:t xml:space="preserve">Cascading Style Sheets </w:t>
       </w:r>
       <w:r>
         <w:rPr>
-          <w:rFonts w:eastAsia="Calibri" w:cs="Calibri"/>
-          <w:i w:val="false"/>
-          <w:iCs w:val="false"/>
           <w:color w:val="000000"/>
-          <w:kern w:val="0"/>
-          <w:sz w:val="24"/>
-          <w:szCs w:val="24"/>
-          <w:shd w:fill="auto" w:val="clear"/>
-          <w:lang w:val="pt-BR" w:eastAsia="pt-BR" w:bidi="ar-SA"/>
         </w:rPr>
         <w:t>(CSS) para estilizar as páginas e deixá-las intuitivas para os usuários finais, também foi utilizado o Thymeleaf para mostrar dados do backend para no frontend.</w:t>
       </w:r>
@@ -4643,98 +5342,35 @@
       </w:pPr>
       <w:r>
         <w:rPr>
-          <w:rFonts w:eastAsia="Calibri" w:cs="Calibri"/>
-          <w:i w:val="false"/>
-          <w:iCs w:val="false"/>
           <w:color w:val="000000"/>
-          <w:kern w:val="0"/>
-          <w:sz w:val="24"/>
-          <w:szCs w:val="24"/>
-          <w:shd w:fill="auto" w:val="clear"/>
-          <w:lang w:val="pt-BR" w:eastAsia="pt-BR" w:bidi="ar-SA"/>
-        </w:rPr>
-        <w:t xml:space="preserve">No Backend foi utilizado o </w:t>
-      </w:r>
-      <w:r>
-        <w:rPr>
-          <w:rFonts w:eastAsia="Calibri" w:cs="Calibri"/>
-          <w:i w:val="false"/>
-          <w:iCs w:val="false"/>
-          <w:color w:val="000000"/>
-          <w:kern w:val="0"/>
-          <w:sz w:val="24"/>
-          <w:szCs w:val="24"/>
-          <w:lang w:val="pt-BR" w:eastAsia="pt-BR" w:bidi="ar-SA"/>
-        </w:rPr>
-        <w:t>framework</w:t>
-      </w:r>
-      <w:r>
-        <w:rPr>
-          <w:rFonts w:eastAsia="Calibri" w:cs="Calibri"/>
-          <w:i w:val="false"/>
-          <w:iCs w:val="false"/>
-          <w:color w:val="000000"/>
-          <w:kern w:val="0"/>
-          <w:sz w:val="24"/>
-          <w:szCs w:val="24"/>
-          <w:shd w:fill="auto" w:val="clear"/>
-          <w:lang w:val="pt-BR" w:eastAsia="pt-BR" w:bidi="ar-SA"/>
-        </w:rPr>
-        <w:t xml:space="preserve"> Spring Boot em conjunto com java para realizar as operações no lógicas da aplicação, como criar, editar, listar e excluir livros e estantes do banco de dados, além de utilizar essas ferramentas para elaborar o programa na arquitetura </w:t>
-      </w:r>
-      <w:r>
-        <w:rPr>
-          <w:rFonts w:eastAsia="Calibri" w:cs="Calibri"/>
+        </w:rPr>
+        <w:t xml:space="preserve">No Backend foi utilizado o framework Spring Boot em conjunto com java para realizar as operações no lógicas da aplicação, como criar, editar, listar e excluir livros e estantes do banco de dados, além de utilizar essas ferramentas para elaborar o programa na arquitetura </w:t>
+      </w:r>
+      <w:r>
+        <w:rPr>
           <w:i/>
           <w:iCs/>
           <w:color w:val="000000"/>
-          <w:kern w:val="0"/>
-          <w:sz w:val="24"/>
-          <w:szCs w:val="24"/>
-          <w:shd w:fill="auto" w:val="clear"/>
-          <w:lang w:val="pt-BR" w:eastAsia="pt-BR" w:bidi="ar-SA"/>
         </w:rPr>
         <w:t>Model-View-Controller</w:t>
       </w:r>
       <w:r>
         <w:rPr>
-          <w:rFonts w:eastAsia="Calibri" w:cs="Calibri"/>
-          <w:i w:val="false"/>
-          <w:iCs w:val="false"/>
           <w:color w:val="000000"/>
-          <w:kern w:val="0"/>
-          <w:sz w:val="24"/>
-          <w:szCs w:val="24"/>
-          <w:shd w:fill="auto" w:val="clear"/>
-          <w:lang w:val="pt-BR" w:eastAsia="pt-BR" w:bidi="ar-SA"/>
         </w:rPr>
         <w:t xml:space="preserve"> (MVC) com adição de camadas </w:t>
       </w:r>
       <w:r>
         <w:rPr>
-          <w:rFonts w:eastAsia="Calibri" w:cs="Calibri"/>
           <w:i/>
           <w:iCs/>
           <w:color w:val="000000"/>
-          <w:kern w:val="0"/>
-          <w:sz w:val="24"/>
-          <w:szCs w:val="24"/>
-          <w:shd w:fill="auto" w:val="clear"/>
-          <w:lang w:val="pt-BR" w:eastAsia="pt-BR" w:bidi="ar-SA"/>
         </w:rPr>
         <w:t xml:space="preserve">Service, </w:t>
       </w:r>
       <w:r>
         <w:rPr>
-          <w:rFonts w:eastAsia="Calibri" w:cs="Calibri"/>
-          <w:i w:val="false"/>
-          <w:iCs w:val="false"/>
           <w:color w:val="000000"/>
-          <w:kern w:val="0"/>
-          <w:sz w:val="24"/>
-          <w:szCs w:val="24"/>
-          <w:shd w:fill="auto" w:val="clear"/>
-          <w:lang w:val="pt-BR" w:eastAsia="pt-BR" w:bidi="ar-SA"/>
         </w:rPr>
         <w:t>segmentando assim as funções da aplicação.</w:t>
       </w:r>
@@ -4746,15 +5382,7 @@
       </w:pPr>
       <w:r>
         <w:rPr>
-          <w:rFonts w:eastAsia="Calibri" w:cs="Calibri"/>
-          <w:i w:val="false"/>
-          <w:iCs w:val="false"/>
           <w:color w:val="000000"/>
-          <w:kern w:val="0"/>
-          <w:sz w:val="24"/>
-          <w:szCs w:val="24"/>
-          <w:shd w:fill="auto" w:val="clear"/>
-          <w:lang w:val="pt-BR" w:eastAsia="pt-BR" w:bidi="ar-SA"/>
         </w:rPr>
         <w:t>Também foram utilizados o site Github para fazer o versionamento do projeto assim como seu compartilhamento, disponível no seguinte link (</w:t>
       </w:r>
@@ -4762,30 +5390,14 @@
         <w:r>
           <w:rPr>
             <w:rStyle w:val="LinkdaInternet"/>
-            <w:rFonts w:eastAsia="Calibri" w:cs="Calibri"/>
-            <w:i w:val="false"/>
-            <w:iCs w:val="false"/>
             <w:color w:val="000000"/>
-            <w:kern w:val="0"/>
-            <w:sz w:val="24"/>
-            <w:szCs w:val="24"/>
-            <w:shd w:fill="auto" w:val="clear"/>
-            <w:lang w:val="pt-BR" w:eastAsia="pt-BR" w:bidi="ar-SA"/>
           </w:rPr>
           <w:t>https://github.com/BunnyCute99/PTI-Web</w:t>
         </w:r>
       </w:hyperlink>
       <w:r>
         <w:rPr>
-          <w:rFonts w:eastAsia="Calibri" w:cs="Calibri"/>
-          <w:i w:val="false"/>
-          <w:iCs w:val="false"/>
           <w:color w:val="000000"/>
-          <w:kern w:val="0"/>
-          <w:sz w:val="24"/>
-          <w:szCs w:val="24"/>
-          <w:shd w:fill="auto" w:val="clear"/>
-          <w:lang w:val="pt-BR" w:eastAsia="pt-BR" w:bidi="ar-SA"/>
         </w:rPr>
         <w:t>). Além da utilização do Visual Studio Code como ambiente de desenvolvimento integrado.</w:t>
       </w:r>
@@ -4796,7 +5408,7 @@
     <w:p>
       <w:pPr>
         <w:pStyle w:val="Ttulo1"/>
-        <w:ind w:left="340" w:right="0" w:hanging="340"/>
+        <w:ind w:left="340" w:hanging="340"/>
         <w:rPr/>
       </w:pPr>
       <w:bookmarkStart w:id="32" w:name="__RefHeading___Toc820_4031025099"/>
@@ -4842,7 +5454,6 @@
     <w:p>
       <w:pPr>
         <w:pStyle w:val="Ttulo1"/>
-        <w:ind w:left="0" w:hanging="0"/>
         <w:rPr/>
       </w:pPr>
       <w:r>
@@ -4855,7 +5466,6 @@
     <w:p>
       <w:pPr>
         <w:pStyle w:val="Ttulo1"/>
-        <w:ind w:left="0" w:hanging="0"/>
         <w:rPr/>
       </w:pPr>
       <w:bookmarkStart w:id="34" w:name="__RefHeading___Toc822_4031025099"/>
@@ -5009,6 +5619,7 @@
         <w:pStyle w:val="Normal"/>
         <w:widowControl/>
         <w:suppressAutoHyphens w:val="true"/>
+        <w:overflowPunct w:val="false"/>
         <w:bidi w:val="0"/>
         <w:spacing w:lineRule="auto" w:line="259" w:before="0" w:after="160"/>
         <w:jc w:val="left"/>
@@ -5027,7 +5638,7 @@
       <w:pgNumType w:fmt="decimal"/>
       <w:formProt w:val="false"/>
       <w:textDirection w:val="lrTb"/>
-      <w:docGrid w:type="default" w:linePitch="100" w:charSpace="16384"/>
+      <w:docGrid w:type="default" w:linePitch="100" w:charSpace="20480"/>
     </w:sectPr>
   </w:body>
 </w:document>
@@ -5061,7 +5672,7 @@
     </w:r>
     <w:r>
       <w:rPr/>
-      <w:t>22</w:t>
+      <w:t>27</w:t>
     </w:r>
     <w:r>
       <w:rPr/>
@@ -7085,6 +7696,572 @@
     </w:lvl>
   </w:abstractNum>
   <w:abstractNum w:abstractNumId="16">
+    <w:lvl w:ilvl="0">
+      <w:start w:val="1"/>
+      <w:numFmt w:val="bullet"/>
+      <w:lvlText w:val=""/>
+      <w:lvlJc w:val="left"/>
+      <w:pPr>
+        <w:tabs>
+          <w:tab w:val="num" w:pos="720"/>
+        </w:tabs>
+        <w:ind w:left="720" w:hanging="360"/>
+      </w:pPr>
+      <w:rPr>
+        <w:rFonts w:ascii="Symbol" w:hAnsi="Symbol" w:cs="Symbol" w:hint="default"/>
+        <w:sz w:val="20"/>
+      </w:rPr>
+    </w:lvl>
+    <w:lvl w:ilvl="1">
+      <w:start w:val="1"/>
+      <w:numFmt w:val="bullet"/>
+      <w:lvlText w:val="o"/>
+      <w:lvlJc w:val="left"/>
+      <w:pPr>
+        <w:tabs>
+          <w:tab w:val="num" w:pos="1440"/>
+        </w:tabs>
+        <w:ind w:left="1440" w:hanging="360"/>
+      </w:pPr>
+      <w:rPr>
+        <w:rFonts w:ascii="Courier New" w:hAnsi="Courier New" w:cs="Courier New" w:hint="default"/>
+        <w:sz w:val="20"/>
+      </w:rPr>
+    </w:lvl>
+    <w:lvl w:ilvl="2">
+      <w:start w:val="1"/>
+      <w:numFmt w:val="bullet"/>
+      <w:lvlText w:val=""/>
+      <w:lvlJc w:val="left"/>
+      <w:pPr>
+        <w:tabs>
+          <w:tab w:val="num" w:pos="2160"/>
+        </w:tabs>
+        <w:ind w:left="2160" w:hanging="360"/>
+      </w:pPr>
+      <w:rPr>
+        <w:rFonts w:ascii="Wingdings" w:hAnsi="Wingdings" w:cs="Wingdings" w:hint="default"/>
+        <w:sz w:val="20"/>
+      </w:rPr>
+    </w:lvl>
+    <w:lvl w:ilvl="3">
+      <w:start w:val="1"/>
+      <w:numFmt w:val="bullet"/>
+      <w:lvlText w:val=""/>
+      <w:lvlJc w:val="left"/>
+      <w:pPr>
+        <w:tabs>
+          <w:tab w:val="num" w:pos="2880"/>
+        </w:tabs>
+        <w:ind w:left="2880" w:hanging="360"/>
+      </w:pPr>
+      <w:rPr>
+        <w:rFonts w:ascii="Wingdings" w:hAnsi="Wingdings" w:cs="Wingdings" w:hint="default"/>
+        <w:sz w:val="20"/>
+      </w:rPr>
+    </w:lvl>
+    <w:lvl w:ilvl="4">
+      <w:start w:val="1"/>
+      <w:numFmt w:val="bullet"/>
+      <w:lvlText w:val=""/>
+      <w:lvlJc w:val="left"/>
+      <w:pPr>
+        <w:tabs>
+          <w:tab w:val="num" w:pos="3600"/>
+        </w:tabs>
+        <w:ind w:left="3600" w:hanging="360"/>
+      </w:pPr>
+      <w:rPr>
+        <w:rFonts w:ascii="Wingdings" w:hAnsi="Wingdings" w:cs="Wingdings" w:hint="default"/>
+        <w:sz w:val="20"/>
+      </w:rPr>
+    </w:lvl>
+    <w:lvl w:ilvl="5">
+      <w:start w:val="1"/>
+      <w:numFmt w:val="bullet"/>
+      <w:lvlText w:val=""/>
+      <w:lvlJc w:val="left"/>
+      <w:pPr>
+        <w:tabs>
+          <w:tab w:val="num" w:pos="4320"/>
+        </w:tabs>
+        <w:ind w:left="4320" w:hanging="360"/>
+      </w:pPr>
+      <w:rPr>
+        <w:rFonts w:ascii="Wingdings" w:hAnsi="Wingdings" w:cs="Wingdings" w:hint="default"/>
+        <w:sz w:val="20"/>
+      </w:rPr>
+    </w:lvl>
+    <w:lvl w:ilvl="6">
+      <w:start w:val="1"/>
+      <w:numFmt w:val="bullet"/>
+      <w:lvlText w:val=""/>
+      <w:lvlJc w:val="left"/>
+      <w:pPr>
+        <w:tabs>
+          <w:tab w:val="num" w:pos="5040"/>
+        </w:tabs>
+        <w:ind w:left="5040" w:hanging="360"/>
+      </w:pPr>
+      <w:rPr>
+        <w:rFonts w:ascii="Wingdings" w:hAnsi="Wingdings" w:cs="Wingdings" w:hint="default"/>
+        <w:sz w:val="20"/>
+      </w:rPr>
+    </w:lvl>
+    <w:lvl w:ilvl="7">
+      <w:start w:val="1"/>
+      <w:numFmt w:val="bullet"/>
+      <w:lvlText w:val=""/>
+      <w:lvlJc w:val="left"/>
+      <w:pPr>
+        <w:tabs>
+          <w:tab w:val="num" w:pos="5760"/>
+        </w:tabs>
+        <w:ind w:left="5760" w:hanging="360"/>
+      </w:pPr>
+      <w:rPr>
+        <w:rFonts w:ascii="Wingdings" w:hAnsi="Wingdings" w:cs="Wingdings" w:hint="default"/>
+        <w:sz w:val="20"/>
+      </w:rPr>
+    </w:lvl>
+    <w:lvl w:ilvl="8">
+      <w:start w:val="1"/>
+      <w:numFmt w:val="bullet"/>
+      <w:lvlText w:val=""/>
+      <w:lvlJc w:val="left"/>
+      <w:pPr>
+        <w:tabs>
+          <w:tab w:val="num" w:pos="6480"/>
+        </w:tabs>
+        <w:ind w:left="6480" w:hanging="360"/>
+      </w:pPr>
+      <w:rPr>
+        <w:rFonts w:ascii="Wingdings" w:hAnsi="Wingdings" w:cs="Wingdings" w:hint="default"/>
+        <w:sz w:val="20"/>
+      </w:rPr>
+    </w:lvl>
+  </w:abstractNum>
+  <w:abstractNum w:abstractNumId="17">
+    <w:lvl w:ilvl="0">
+      <w:start w:val="1"/>
+      <w:numFmt w:val="bullet"/>
+      <w:lvlText w:val=""/>
+      <w:lvlJc w:val="left"/>
+      <w:pPr>
+        <w:tabs>
+          <w:tab w:val="num" w:pos="720"/>
+        </w:tabs>
+        <w:ind w:left="720" w:hanging="360"/>
+      </w:pPr>
+      <w:rPr>
+        <w:rFonts w:ascii="Symbol" w:hAnsi="Symbol" w:cs="Symbol" w:hint="default"/>
+        <w:sz w:val="20"/>
+      </w:rPr>
+    </w:lvl>
+    <w:lvl w:ilvl="1">
+      <w:start w:val="1"/>
+      <w:numFmt w:val="bullet"/>
+      <w:lvlText w:val="o"/>
+      <w:lvlJc w:val="left"/>
+      <w:pPr>
+        <w:tabs>
+          <w:tab w:val="num" w:pos="1440"/>
+        </w:tabs>
+        <w:ind w:left="1440" w:hanging="360"/>
+      </w:pPr>
+      <w:rPr>
+        <w:rFonts w:ascii="Courier New" w:hAnsi="Courier New" w:cs="Courier New" w:hint="default"/>
+        <w:sz w:val="20"/>
+      </w:rPr>
+    </w:lvl>
+    <w:lvl w:ilvl="2">
+      <w:start w:val="1"/>
+      <w:numFmt w:val="bullet"/>
+      <w:lvlText w:val=""/>
+      <w:lvlJc w:val="left"/>
+      <w:pPr>
+        <w:tabs>
+          <w:tab w:val="num" w:pos="2160"/>
+        </w:tabs>
+        <w:ind w:left="2160" w:hanging="360"/>
+      </w:pPr>
+      <w:rPr>
+        <w:rFonts w:ascii="Wingdings" w:hAnsi="Wingdings" w:cs="Wingdings" w:hint="default"/>
+        <w:sz w:val="20"/>
+      </w:rPr>
+    </w:lvl>
+    <w:lvl w:ilvl="3">
+      <w:start w:val="1"/>
+      <w:numFmt w:val="bullet"/>
+      <w:lvlText w:val=""/>
+      <w:lvlJc w:val="left"/>
+      <w:pPr>
+        <w:tabs>
+          <w:tab w:val="num" w:pos="2880"/>
+        </w:tabs>
+        <w:ind w:left="2880" w:hanging="360"/>
+      </w:pPr>
+      <w:rPr>
+        <w:rFonts w:ascii="Wingdings" w:hAnsi="Wingdings" w:cs="Wingdings" w:hint="default"/>
+        <w:sz w:val="20"/>
+      </w:rPr>
+    </w:lvl>
+    <w:lvl w:ilvl="4">
+      <w:start w:val="1"/>
+      <w:numFmt w:val="bullet"/>
+      <w:lvlText w:val=""/>
+      <w:lvlJc w:val="left"/>
+      <w:pPr>
+        <w:tabs>
+          <w:tab w:val="num" w:pos="3600"/>
+        </w:tabs>
+        <w:ind w:left="3600" w:hanging="360"/>
+      </w:pPr>
+      <w:rPr>
+        <w:rFonts w:ascii="Wingdings" w:hAnsi="Wingdings" w:cs="Wingdings" w:hint="default"/>
+        <w:sz w:val="20"/>
+      </w:rPr>
+    </w:lvl>
+    <w:lvl w:ilvl="5">
+      <w:start w:val="1"/>
+      <w:numFmt w:val="bullet"/>
+      <w:lvlText w:val=""/>
+      <w:lvlJc w:val="left"/>
+      <w:pPr>
+        <w:tabs>
+          <w:tab w:val="num" w:pos="4320"/>
+        </w:tabs>
+        <w:ind w:left="4320" w:hanging="360"/>
+      </w:pPr>
+      <w:rPr>
+        <w:rFonts w:ascii="Wingdings" w:hAnsi="Wingdings" w:cs="Wingdings" w:hint="default"/>
+        <w:sz w:val="20"/>
+      </w:rPr>
+    </w:lvl>
+    <w:lvl w:ilvl="6">
+      <w:start w:val="1"/>
+      <w:numFmt w:val="bullet"/>
+      <w:lvlText w:val=""/>
+      <w:lvlJc w:val="left"/>
+      <w:pPr>
+        <w:tabs>
+          <w:tab w:val="num" w:pos="5040"/>
+        </w:tabs>
+        <w:ind w:left="5040" w:hanging="360"/>
+      </w:pPr>
+      <w:rPr>
+        <w:rFonts w:ascii="Wingdings" w:hAnsi="Wingdings" w:cs="Wingdings" w:hint="default"/>
+        <w:sz w:val="20"/>
+      </w:rPr>
+    </w:lvl>
+    <w:lvl w:ilvl="7">
+      <w:start w:val="1"/>
+      <w:numFmt w:val="bullet"/>
+      <w:lvlText w:val=""/>
+      <w:lvlJc w:val="left"/>
+      <w:pPr>
+        <w:tabs>
+          <w:tab w:val="num" w:pos="5760"/>
+        </w:tabs>
+        <w:ind w:left="5760" w:hanging="360"/>
+      </w:pPr>
+      <w:rPr>
+        <w:rFonts w:ascii="Wingdings" w:hAnsi="Wingdings" w:cs="Wingdings" w:hint="default"/>
+        <w:sz w:val="20"/>
+      </w:rPr>
+    </w:lvl>
+    <w:lvl w:ilvl="8">
+      <w:start w:val="1"/>
+      <w:numFmt w:val="bullet"/>
+      <w:lvlText w:val=""/>
+      <w:lvlJc w:val="left"/>
+      <w:pPr>
+        <w:tabs>
+          <w:tab w:val="num" w:pos="6480"/>
+        </w:tabs>
+        <w:ind w:left="6480" w:hanging="360"/>
+      </w:pPr>
+      <w:rPr>
+        <w:rFonts w:ascii="Wingdings" w:hAnsi="Wingdings" w:cs="Wingdings" w:hint="default"/>
+        <w:sz w:val="20"/>
+      </w:rPr>
+    </w:lvl>
+  </w:abstractNum>
+  <w:abstractNum w:abstractNumId="18">
+    <w:lvl w:ilvl="0">
+      <w:start w:val="1"/>
+      <w:numFmt w:val="bullet"/>
+      <w:lvlText w:val="o"/>
+      <w:lvlJc w:val="left"/>
+      <w:pPr>
+        <w:tabs>
+          <w:tab w:val="num" w:pos="0"/>
+        </w:tabs>
+        <w:ind w:left="1570" w:hanging="360"/>
+      </w:pPr>
+      <w:rPr>
+        <w:rFonts w:ascii="Courier New" w:hAnsi="Courier New" w:cs="Courier New" w:hint="default"/>
+      </w:rPr>
+    </w:lvl>
+    <w:lvl w:ilvl="1">
+      <w:start w:val="1"/>
+      <w:numFmt w:val="bullet"/>
+      <w:lvlText w:val="o"/>
+      <w:lvlJc w:val="left"/>
+      <w:pPr>
+        <w:tabs>
+          <w:tab w:val="num" w:pos="0"/>
+        </w:tabs>
+        <w:ind w:left="2290" w:hanging="360"/>
+      </w:pPr>
+      <w:rPr>
+        <w:rFonts w:ascii="Courier New" w:hAnsi="Courier New" w:cs="Courier New" w:hint="default"/>
+      </w:rPr>
+    </w:lvl>
+    <w:lvl w:ilvl="2">
+      <w:start w:val="1"/>
+      <w:numFmt w:val="bullet"/>
+      <w:lvlText w:val=""/>
+      <w:lvlJc w:val="left"/>
+      <w:pPr>
+        <w:tabs>
+          <w:tab w:val="num" w:pos="0"/>
+        </w:tabs>
+        <w:ind w:left="3010" w:hanging="360"/>
+      </w:pPr>
+      <w:rPr>
+        <w:rFonts w:ascii="Wingdings" w:hAnsi="Wingdings" w:cs="Wingdings" w:hint="default"/>
+      </w:rPr>
+    </w:lvl>
+    <w:lvl w:ilvl="3">
+      <w:start w:val="1"/>
+      <w:numFmt w:val="bullet"/>
+      <w:lvlText w:val=""/>
+      <w:lvlJc w:val="left"/>
+      <w:pPr>
+        <w:tabs>
+          <w:tab w:val="num" w:pos="0"/>
+        </w:tabs>
+        <w:ind w:left="3730" w:hanging="360"/>
+      </w:pPr>
+      <w:rPr>
+        <w:rFonts w:ascii="Symbol" w:hAnsi="Symbol" w:cs="Symbol" w:hint="default"/>
+      </w:rPr>
+    </w:lvl>
+    <w:lvl w:ilvl="4">
+      <w:start w:val="1"/>
+      <w:numFmt w:val="bullet"/>
+      <w:lvlText w:val="o"/>
+      <w:lvlJc w:val="left"/>
+      <w:pPr>
+        <w:tabs>
+          <w:tab w:val="num" w:pos="0"/>
+        </w:tabs>
+        <w:ind w:left="4450" w:hanging="360"/>
+      </w:pPr>
+      <w:rPr>
+        <w:rFonts w:ascii="Courier New" w:hAnsi="Courier New" w:cs="Courier New" w:hint="default"/>
+      </w:rPr>
+    </w:lvl>
+    <w:lvl w:ilvl="5">
+      <w:start w:val="1"/>
+      <w:numFmt w:val="bullet"/>
+      <w:lvlText w:val=""/>
+      <w:lvlJc w:val="left"/>
+      <w:pPr>
+        <w:tabs>
+          <w:tab w:val="num" w:pos="0"/>
+        </w:tabs>
+        <w:ind w:left="5170" w:hanging="360"/>
+      </w:pPr>
+      <w:rPr>
+        <w:rFonts w:ascii="Wingdings" w:hAnsi="Wingdings" w:cs="Wingdings" w:hint="default"/>
+      </w:rPr>
+    </w:lvl>
+    <w:lvl w:ilvl="6">
+      <w:start w:val="1"/>
+      <w:numFmt w:val="bullet"/>
+      <w:lvlText w:val=""/>
+      <w:lvlJc w:val="left"/>
+      <w:pPr>
+        <w:tabs>
+          <w:tab w:val="num" w:pos="0"/>
+        </w:tabs>
+        <w:ind w:left="5890" w:hanging="360"/>
+      </w:pPr>
+      <w:rPr>
+        <w:rFonts w:ascii="Symbol" w:hAnsi="Symbol" w:cs="Symbol" w:hint="default"/>
+      </w:rPr>
+    </w:lvl>
+    <w:lvl w:ilvl="7">
+      <w:start w:val="1"/>
+      <w:numFmt w:val="bullet"/>
+      <w:lvlText w:val="o"/>
+      <w:lvlJc w:val="left"/>
+      <w:pPr>
+        <w:tabs>
+          <w:tab w:val="num" w:pos="0"/>
+        </w:tabs>
+        <w:ind w:left="6610" w:hanging="360"/>
+      </w:pPr>
+      <w:rPr>
+        <w:rFonts w:ascii="Courier New" w:hAnsi="Courier New" w:cs="Courier New" w:hint="default"/>
+      </w:rPr>
+    </w:lvl>
+    <w:lvl w:ilvl="8">
+      <w:start w:val="1"/>
+      <w:numFmt w:val="bullet"/>
+      <w:lvlText w:val=""/>
+      <w:lvlJc w:val="left"/>
+      <w:pPr>
+        <w:tabs>
+          <w:tab w:val="num" w:pos="0"/>
+        </w:tabs>
+        <w:ind w:left="7330" w:hanging="360"/>
+      </w:pPr>
+      <w:rPr>
+        <w:rFonts w:ascii="Wingdings" w:hAnsi="Wingdings" w:cs="Wingdings" w:hint="default"/>
+      </w:rPr>
+    </w:lvl>
+  </w:abstractNum>
+  <w:abstractNum w:abstractNumId="19">
+    <w:lvl w:ilvl="0">
+      <w:start w:val="1"/>
+      <w:numFmt w:val="bullet"/>
+      <w:lvlText w:val="o"/>
+      <w:lvlJc w:val="left"/>
+      <w:pPr>
+        <w:tabs>
+          <w:tab w:val="num" w:pos="0"/>
+        </w:tabs>
+        <w:ind w:left="1570" w:hanging="360"/>
+      </w:pPr>
+      <w:rPr>
+        <w:rFonts w:ascii="Courier New" w:hAnsi="Courier New" w:cs="Courier New" w:hint="default"/>
+      </w:rPr>
+    </w:lvl>
+    <w:lvl w:ilvl="1">
+      <w:start w:val="1"/>
+      <w:numFmt w:val="bullet"/>
+      <w:lvlText w:val="o"/>
+      <w:lvlJc w:val="left"/>
+      <w:pPr>
+        <w:tabs>
+          <w:tab w:val="num" w:pos="0"/>
+        </w:tabs>
+        <w:ind w:left="2290" w:hanging="360"/>
+      </w:pPr>
+      <w:rPr>
+        <w:rFonts w:ascii="Courier New" w:hAnsi="Courier New" w:cs="Courier New" w:hint="default"/>
+      </w:rPr>
+    </w:lvl>
+    <w:lvl w:ilvl="2">
+      <w:start w:val="1"/>
+      <w:numFmt w:val="bullet"/>
+      <w:lvlText w:val=""/>
+      <w:lvlJc w:val="left"/>
+      <w:pPr>
+        <w:tabs>
+          <w:tab w:val="num" w:pos="0"/>
+        </w:tabs>
+        <w:ind w:left="3010" w:hanging="360"/>
+      </w:pPr>
+      <w:rPr>
+        <w:rFonts w:ascii="Wingdings" w:hAnsi="Wingdings" w:cs="Wingdings" w:hint="default"/>
+      </w:rPr>
+    </w:lvl>
+    <w:lvl w:ilvl="3">
+      <w:start w:val="1"/>
+      <w:numFmt w:val="bullet"/>
+      <w:lvlText w:val=""/>
+      <w:lvlJc w:val="left"/>
+      <w:pPr>
+        <w:tabs>
+          <w:tab w:val="num" w:pos="0"/>
+        </w:tabs>
+        <w:ind w:left="3730" w:hanging="360"/>
+      </w:pPr>
+      <w:rPr>
+        <w:rFonts w:ascii="Symbol" w:hAnsi="Symbol" w:cs="Symbol" w:hint="default"/>
+      </w:rPr>
+    </w:lvl>
+    <w:lvl w:ilvl="4">
+      <w:start w:val="1"/>
+      <w:numFmt w:val="bullet"/>
+      <w:lvlText w:val="o"/>
+      <w:lvlJc w:val="left"/>
+      <w:pPr>
+        <w:tabs>
+          <w:tab w:val="num" w:pos="0"/>
+        </w:tabs>
+        <w:ind w:left="4450" w:hanging="360"/>
+      </w:pPr>
+      <w:rPr>
+        <w:rFonts w:ascii="Courier New" w:hAnsi="Courier New" w:cs="Courier New" w:hint="default"/>
+      </w:rPr>
+    </w:lvl>
+    <w:lvl w:ilvl="5">
+      <w:start w:val="1"/>
+      <w:numFmt w:val="bullet"/>
+      <w:lvlText w:val=""/>
+      <w:lvlJc w:val="left"/>
+      <w:pPr>
+        <w:tabs>
+          <w:tab w:val="num" w:pos="0"/>
+        </w:tabs>
+        <w:ind w:left="5170" w:hanging="360"/>
+      </w:pPr>
+      <w:rPr>
+        <w:rFonts w:ascii="Wingdings" w:hAnsi="Wingdings" w:cs="Wingdings" w:hint="default"/>
+      </w:rPr>
+    </w:lvl>
+    <w:lvl w:ilvl="6">
+      <w:start w:val="1"/>
+      <w:numFmt w:val="bullet"/>
+      <w:lvlText w:val=""/>
+      <w:lvlJc w:val="left"/>
+      <w:pPr>
+        <w:tabs>
+          <w:tab w:val="num" w:pos="0"/>
+        </w:tabs>
+        <w:ind w:left="5890" w:hanging="360"/>
+      </w:pPr>
+      <w:rPr>
+        <w:rFonts w:ascii="Symbol" w:hAnsi="Symbol" w:cs="Symbol" w:hint="default"/>
+      </w:rPr>
+    </w:lvl>
+    <w:lvl w:ilvl="7">
+      <w:start w:val="1"/>
+      <w:numFmt w:val="bullet"/>
+      <w:lvlText w:val="o"/>
+      <w:lvlJc w:val="left"/>
+      <w:pPr>
+        <w:tabs>
+          <w:tab w:val="num" w:pos="0"/>
+        </w:tabs>
+        <w:ind w:left="6610" w:hanging="360"/>
+      </w:pPr>
+      <w:rPr>
+        <w:rFonts w:ascii="Courier New" w:hAnsi="Courier New" w:cs="Courier New" w:hint="default"/>
+      </w:rPr>
+    </w:lvl>
+    <w:lvl w:ilvl="8">
+      <w:start w:val="1"/>
+      <w:numFmt w:val="bullet"/>
+      <w:lvlText w:val=""/>
+      <w:lvlJc w:val="left"/>
+      <w:pPr>
+        <w:tabs>
+          <w:tab w:val="num" w:pos="0"/>
+        </w:tabs>
+        <w:ind w:left="7330" w:hanging="360"/>
+      </w:pPr>
+      <w:rPr>
+        <w:rFonts w:ascii="Wingdings" w:hAnsi="Wingdings" w:cs="Wingdings" w:hint="default"/>
+      </w:rPr>
+    </w:lvl>
+  </w:abstractNum>
+  <w:abstractNum w:abstractNumId="20">
     <w:lvl w:ilvl="0">
       <w:start w:val="1"/>
       <w:numFmt w:val="none"/>
@@ -7251,6 +8428,18 @@
   <w:num w:numId="16">
     <w:abstractNumId w:val="16"/>
   </w:num>
+  <w:num w:numId="17">
+    <w:abstractNumId w:val="17"/>
+  </w:num>
+  <w:num w:numId="18">
+    <w:abstractNumId w:val="18"/>
+  </w:num>
+  <w:num w:numId="19">
+    <w:abstractNumId w:val="19"/>
+  </w:num>
+  <w:num w:numId="20">
+    <w:abstractNumId w:val="20"/>
+  </w:num>
 </w:numbering>
 </file>
 
@@ -7271,7 +8460,385 @@
       </w:pPr>
     </w:pPrDefault>
   </w:docDefaults>
-  <w:style w:type="paragraph" w:styleId="Normal">
+  <w:latentStyles w:defLockedState="0" w:defUIPriority="99" w:defSemiHidden="0" w:defUnhideWhenUsed="0" w:defQFormat="0" w:count="376">
+    <w:lsdException w:name="Normal" w:uiPriority="0" w:qFormat="1"/>
+    <w:lsdException w:name="heading 1" w:uiPriority="9" w:qFormat="1"/>
+    <w:lsdException w:name="heading 2" w:uiPriority="9" w:semiHidden="1" w:unhideWhenUsed="1" w:qFormat="1"/>
+    <w:lsdException w:name="heading 3" w:uiPriority="9" w:semiHidden="1" w:unhideWhenUsed="1" w:qFormat="1"/>
+    <w:lsdException w:name="heading 4" w:uiPriority="9" w:semiHidden="1" w:unhideWhenUsed="1" w:qFormat="1"/>
+    <w:lsdException w:name="heading 5" w:uiPriority="9" w:semiHidden="1" w:unhideWhenUsed="1" w:qFormat="1"/>
+    <w:lsdException w:name="heading 6" w:uiPriority="9" w:semiHidden="1" w:unhideWhenUsed="1" w:qFormat="1"/>
+    <w:lsdException w:name="heading 7" w:uiPriority="9" w:semiHidden="1" w:unhideWhenUsed="1" w:qFormat="1"/>
+    <w:lsdException w:name="heading 8" w:uiPriority="9" w:semiHidden="1" w:unhideWhenUsed="1" w:qFormat="1"/>
+    <w:lsdException w:name="heading 9" w:uiPriority="9" w:semiHidden="1" w:unhideWhenUsed="1" w:qFormat="1"/>
+    <w:lsdException w:name="index 1" w:semiHidden="1" w:unhideWhenUsed="1"/>
+    <w:lsdException w:name="index 2" w:semiHidden="1" w:unhideWhenUsed="1"/>
+    <w:lsdException w:name="index 3" w:semiHidden="1" w:unhideWhenUsed="1"/>
+    <w:lsdException w:name="index 4" w:semiHidden="1" w:unhideWhenUsed="1"/>
+    <w:lsdException w:name="index 5" w:semiHidden="1" w:unhideWhenUsed="1"/>
+    <w:lsdException w:name="index 6" w:semiHidden="1" w:unhideWhenUsed="1"/>
+    <w:lsdException w:name="index 7" w:semiHidden="1" w:unhideWhenUsed="1"/>
+    <w:lsdException w:name="index 8" w:semiHidden="1" w:unhideWhenUsed="1"/>
+    <w:lsdException w:name="index 9" w:semiHidden="1" w:unhideWhenUsed="1"/>
+    <w:lsdException w:name="toc 1" w:uiPriority="39" w:semiHidden="1" w:unhideWhenUsed="1"/>
+    <w:lsdException w:name="toc 2" w:uiPriority="39" w:semiHidden="1" w:unhideWhenUsed="1"/>
+    <w:lsdException w:name="toc 3" w:uiPriority="39" w:semiHidden="1" w:unhideWhenUsed="1"/>
+    <w:lsdException w:name="toc 4" w:uiPriority="39" w:semiHidden="1" w:unhideWhenUsed="1"/>
+    <w:lsdException w:name="toc 5" w:uiPriority="39" w:semiHidden="1" w:unhideWhenUsed="1"/>
+    <w:lsdException w:name="toc 6" w:uiPriority="39" w:semiHidden="1" w:unhideWhenUsed="1"/>
+    <w:lsdException w:name="toc 7" w:uiPriority="39" w:semiHidden="1" w:unhideWhenUsed="1"/>
+    <w:lsdException w:name="toc 8" w:uiPriority="39" w:semiHidden="1" w:unhideWhenUsed="1"/>
+    <w:lsdException w:name="toc 9" w:uiPriority="39" w:semiHidden="1" w:unhideWhenUsed="1"/>
+    <w:lsdException w:name="Normal Indent" w:semiHidden="1" w:unhideWhenUsed="1"/>
+    <w:lsdException w:name="footnote text" w:semiHidden="1" w:unhideWhenUsed="1"/>
+    <w:lsdException w:name="annotation text" w:semiHidden="1" w:unhideWhenUsed="1"/>
+    <w:lsdException w:name="header" w:semiHidden="1" w:unhideWhenUsed="1"/>
+    <w:lsdException w:name="footer" w:semiHidden="1" w:unhideWhenUsed="1"/>
+    <w:lsdException w:name="index heading" w:semiHidden="1" w:unhideWhenUsed="1"/>
+    <w:lsdException w:name="caption" w:uiPriority="35" w:semiHidden="1" w:unhideWhenUsed="1" w:qFormat="1"/>
+    <w:lsdException w:name="table of figures" w:semiHidden="1" w:unhideWhenUsed="1"/>
+    <w:lsdException w:name="envelope address" w:semiHidden="1" w:unhideWhenUsed="1"/>
+    <w:lsdException w:name="envelope return" w:semiHidden="1" w:unhideWhenUsed="1"/>
+    <w:lsdException w:name="footnote reference" w:semiHidden="1" w:unhideWhenUsed="1"/>
+    <w:lsdException w:name="annotation reference" w:semiHidden="1" w:unhideWhenUsed="1"/>
+    <w:lsdException w:name="line number" w:semiHidden="1" w:unhideWhenUsed="1"/>
+    <w:lsdException w:name="page number" w:semiHidden="1" w:unhideWhenUsed="1"/>
+    <w:lsdException w:name="endnote reference" w:semiHidden="1" w:unhideWhenUsed="1"/>
+    <w:lsdException w:name="endnote text" w:semiHidden="1" w:unhideWhenUsed="1"/>
+    <w:lsdException w:name="table of authorities" w:semiHidden="1" w:unhideWhenUsed="1"/>
+    <w:lsdException w:name="macro" w:semiHidden="1" w:unhideWhenUsed="1"/>
+    <w:lsdException w:name="toa heading" w:semiHidden="1" w:unhideWhenUsed="1"/>
+    <w:lsdException w:name="List" w:semiHidden="1" w:unhideWhenUsed="1"/>
+    <w:lsdException w:name="List Bullet" w:semiHidden="1" w:unhideWhenUsed="1"/>
+    <w:lsdException w:name="List Number" w:semiHidden="1" w:unhideWhenUsed="1"/>
+    <w:lsdException w:name="List 2" w:semiHidden="1" w:unhideWhenUsed="1"/>
+    <w:lsdException w:name="List 3" w:semiHidden="1" w:unhideWhenUsed="1"/>
+    <w:lsdException w:name="List 4" w:semiHidden="1" w:unhideWhenUsed="1"/>
+    <w:lsdException w:name="List 5" w:semiHidden="1" w:unhideWhenUsed="1"/>
+    <w:lsdException w:name="List Bullet 2" w:semiHidden="1" w:unhideWhenUsed="1"/>
+    <w:lsdException w:name="List Bullet 3" w:semiHidden="1" w:unhideWhenUsed="1"/>
+    <w:lsdException w:name="List Bullet 4" w:semiHidden="1" w:unhideWhenUsed="1"/>
+    <w:lsdException w:name="List Bullet 5" w:semiHidden="1" w:unhideWhenUsed="1"/>
+    <w:lsdException w:name="List Number 2" w:semiHidden="1" w:unhideWhenUsed="1"/>
+    <w:lsdException w:name="List Number 3" w:semiHidden="1" w:unhideWhenUsed="1"/>
+    <w:lsdException w:name="List Number 4" w:semiHidden="1" w:unhideWhenUsed="1"/>
+    <w:lsdException w:name="List Number 5" w:semiHidden="1" w:unhideWhenUsed="1"/>
+    <w:lsdException w:name="Title" w:uiPriority="10" w:qFormat="1"/>
+    <w:lsdException w:name="Closing" w:semiHidden="1" w:unhideWhenUsed="1"/>
+    <w:lsdException w:name="Signature" w:semiHidden="1" w:unhideWhenUsed="1"/>
+    <w:lsdException w:name="Default Paragraph Font" w:uiPriority="1" w:semiHidden="1" w:unhideWhenUsed="1"/>
+    <w:lsdException w:name="Body Text" w:semiHidden="1" w:unhideWhenUsed="1"/>
+    <w:lsdException w:name="Body Text Indent" w:semiHidden="1" w:unhideWhenUsed="1"/>
+    <w:lsdException w:name="List Continue" w:semiHidden="1" w:unhideWhenUsed="1"/>
+    <w:lsdException w:name="List Continue 2" w:semiHidden="1" w:unhideWhenUsed="1"/>
+    <w:lsdException w:name="List Continue 3" w:semiHidden="1" w:unhideWhenUsed="1"/>
+    <w:lsdException w:name="List Continue 4" w:semiHidden="1" w:unhideWhenUsed="1"/>
+    <w:lsdException w:name="List Continue 5" w:semiHidden="1" w:unhideWhenUsed="1"/>
+    <w:lsdException w:name="Message Header" w:semiHidden="1" w:unhideWhenUsed="1"/>
+    <w:lsdException w:name="Subtitle" w:uiPriority="11" w:qFormat="1"/>
+    <w:lsdException w:name="Salutation" w:semiHidden="1" w:unhideWhenUsed="1"/>
+    <w:lsdException w:name="Date" w:semiHidden="1" w:unhideWhenUsed="1"/>
+    <w:lsdException w:name="Body Text First Indent" w:semiHidden="1" w:unhideWhenUsed="1"/>
+    <w:lsdException w:name="Body Text First Indent 2" w:semiHidden="1" w:unhideWhenUsed="1"/>
+    <w:lsdException w:name="Note Heading" w:semiHidden="1" w:unhideWhenUsed="1"/>
+    <w:lsdException w:name="Body Text 2" w:semiHidden="1" w:unhideWhenUsed="1"/>
+    <w:lsdException w:name="Body Text 3" w:semiHidden="1" w:unhideWhenUsed="1"/>
+    <w:lsdException w:name="Body Text Indent 2" w:semiHidden="1" w:unhideWhenUsed="1"/>
+    <w:lsdException w:name="Body Text Indent 3" w:semiHidden="1" w:unhideWhenUsed="1"/>
+    <w:lsdException w:name="Block Text" w:semiHidden="1" w:unhideWhenUsed="1"/>
+    <w:lsdException w:name="Hyperlink" w:semiHidden="1" w:unhideWhenUsed="1"/>
+    <w:lsdException w:name="FollowedHyperlink" w:semiHidden="1" w:unhideWhenUsed="1"/>
+    <w:lsdException w:name="Strong" w:uiPriority="22" w:qFormat="1"/>
+    <w:lsdException w:name="Emphasis" w:uiPriority="20" w:qFormat="1"/>
+    <w:lsdException w:name="Document Map" w:semiHidden="1" w:unhideWhenUsed="1"/>
+    <w:lsdException w:name="Plain Text" w:semiHidden="1" w:unhideWhenUsed="1"/>
+    <w:lsdException w:name="E-mail Signature" w:semiHidden="1" w:unhideWhenUsed="1"/>
+    <w:lsdException w:name="HTML Top of Form" w:semiHidden="1" w:unhideWhenUsed="1"/>
+    <w:lsdException w:name="HTML Bottom of Form" w:semiHidden="1" w:unhideWhenUsed="1"/>
+    <w:lsdException w:name="Normal (Web)" w:semiHidden="1" w:unhideWhenUsed="1"/>
+    <w:lsdException w:name="HTML Acronym" w:semiHidden="1" w:unhideWhenUsed="1"/>
+    <w:lsdException w:name="HTML Address" w:semiHidden="1" w:unhideWhenUsed="1"/>
+    <w:lsdException w:name="HTML Cite" w:semiHidden="1" w:unhideWhenUsed="1"/>
+    <w:lsdException w:name="HTML Code" w:semiHidden="1" w:unhideWhenUsed="1"/>
+    <w:lsdException w:name="HTML Definition" w:semiHidden="1" w:unhideWhenUsed="1"/>
+    <w:lsdException w:name="HTML Keyboard" w:semiHidden="1" w:unhideWhenUsed="1"/>
+    <w:lsdException w:name="HTML Preformatted" w:semiHidden="1" w:unhideWhenUsed="1"/>
+    <w:lsdException w:name="HTML Sample" w:semiHidden="1" w:unhideWhenUsed="1"/>
+    <w:lsdException w:name="HTML Typewriter" w:semiHidden="1" w:unhideWhenUsed="1"/>
+    <w:lsdException w:name="HTML Variable" w:semiHidden="1" w:unhideWhenUsed="1"/>
+    <w:lsdException w:name="Normal Table" w:semiHidden="1" w:unhideWhenUsed="1"/>
+    <w:lsdException w:name="annotation subject" w:semiHidden="1" w:unhideWhenUsed="1"/>
+    <w:lsdException w:name="No List" w:semiHidden="1" w:unhideWhenUsed="1"/>
+    <w:lsdException w:name="Outline List 1" w:semiHidden="1" w:unhideWhenUsed="1"/>
+    <w:lsdException w:name="Outline List 2" w:semiHidden="1" w:unhideWhenUsed="1"/>
+    <w:lsdException w:name="Outline List 3" w:semiHidden="1" w:unhideWhenUsed="1"/>
+    <w:lsdException w:name="Table Simple 1" w:semiHidden="1" w:unhideWhenUsed="1"/>
+    <w:lsdException w:name="Table Simple 2" w:semiHidden="1" w:unhideWhenUsed="1"/>
+    <w:lsdException w:name="Table Simple 3" w:semiHidden="1" w:unhideWhenUsed="1"/>
+    <w:lsdException w:name="Table Classic 1" w:semiHidden="1" w:unhideWhenUsed="1"/>
+    <w:lsdException w:name="Table Classic 2" w:semiHidden="1" w:unhideWhenUsed="1"/>
+    <w:lsdException w:name="Table Classic 3" w:semiHidden="1" w:unhideWhenUsed="1"/>
+    <w:lsdException w:name="Table Classic 4" w:semiHidden="1" w:unhideWhenUsed="1"/>
+    <w:lsdException w:name="Table Colorful 1" w:semiHidden="1" w:unhideWhenUsed="1"/>
+    <w:lsdException w:name="Table Colorful 2" w:semiHidden="1" w:unhideWhenUsed="1"/>
+    <w:lsdException w:name="Table Colorful 3" w:semiHidden="1" w:unhideWhenUsed="1"/>
+    <w:lsdException w:name="Table Columns 1" w:semiHidden="1" w:unhideWhenUsed="1"/>
+    <w:lsdException w:name="Table Columns 2" w:semiHidden="1" w:unhideWhenUsed="1"/>
+    <w:lsdException w:name="Table Columns 3" w:semiHidden="1" w:unhideWhenUsed="1"/>
+    <w:lsdException w:name="Table Columns 4" w:semiHidden="1" w:unhideWhenUsed="1"/>
+    <w:lsdException w:name="Table Columns 5" w:semiHidden="1" w:unhideWhenUsed="1"/>
+    <w:lsdException w:name="Table Grid 1" w:semiHidden="1" w:unhideWhenUsed="1"/>
+    <w:lsdException w:name="Table Grid 2" w:semiHidden="1" w:unhideWhenUsed="1"/>
+    <w:lsdException w:name="Table Grid 3" w:semiHidden="1" w:unhideWhenUsed="1"/>
+    <w:lsdException w:name="Table Grid 4" w:semiHidden="1" w:unhideWhenUsed="1"/>
+    <w:lsdException w:name="Table Grid 5" w:semiHidden="1" w:unhideWhenUsed="1"/>
+    <w:lsdException w:name="Table Grid 6" w:semiHidden="1" w:unhideWhenUsed="1"/>
+    <w:lsdException w:name="Table Grid 7" w:semiHidden="1" w:unhideWhenUsed="1"/>
+    <w:lsdException w:name="Table Grid 8" w:semiHidden="1" w:unhideWhenUsed="1"/>
+    <w:lsdException w:name="Table List 1" w:semiHidden="1" w:unhideWhenUsed="1"/>
+    <w:lsdException w:name="Table List 2" w:semiHidden="1" w:unhideWhenUsed="1"/>
+    <w:lsdException w:name="Table List 3" w:semiHidden="1" w:unhideWhenUsed="1"/>
+    <w:lsdException w:name="Table List 4" w:semiHidden="1" w:unhideWhenUsed="1"/>
+    <w:lsdException w:name="Table List 5" w:semiHidden="1" w:unhideWhenUsed="1"/>
+    <w:lsdException w:name="Table List 6" w:semiHidden="1" w:unhideWhenUsed="1"/>
+    <w:lsdException w:name="Table List 7" w:semiHidden="1" w:unhideWhenUsed="1"/>
+    <w:lsdException w:name="Table List 8" w:semiHidden="1" w:unhideWhenUsed="1"/>
+    <w:lsdException w:name="Table 3D effects 1" w:semiHidden="1" w:unhideWhenUsed="1"/>
+    <w:lsdException w:name="Table 3D effects 2" w:semiHidden="1" w:unhideWhenUsed="1"/>
+    <w:lsdException w:name="Table 3D effects 3" w:semiHidden="1" w:unhideWhenUsed="1"/>
+    <w:lsdException w:name="Table Contemporary" w:semiHidden="1" w:unhideWhenUsed="1"/>
+    <w:lsdException w:name="Table Elegant" w:semiHidden="1" w:unhideWhenUsed="1"/>
+    <w:lsdException w:name="Table Professional" w:semiHidden="1" w:unhideWhenUsed="1"/>
+    <w:lsdException w:name="Table Subtle 1" w:semiHidden="1" w:unhideWhenUsed="1"/>
+    <w:lsdException w:name="Table Subtle 2" w:semiHidden="1" w:unhideWhenUsed="1"/>
+    <w:lsdException w:name="Table Web 1" w:semiHidden="1" w:unhideWhenUsed="1"/>
+    <w:lsdException w:name="Table Web 2" w:semiHidden="1" w:unhideWhenUsed="1"/>
+    <w:lsdException w:name="Table Web 3" w:semiHidden="1" w:unhideWhenUsed="1"/>
+    <w:lsdException w:name="Balloon Text" w:semiHidden="1" w:unhideWhenUsed="1"/>
+    <w:lsdException w:name="Table Grid" w:uiPriority="39"/>
+    <w:lsdException w:name="Table Theme" w:semiHidden="1" w:unhideWhenUsed="1"/>
+    <w:lsdException w:name="Placeholder Text" w:semiHidden="1"/>
+    <w:lsdException w:name="No Spacing" w:uiPriority="1" w:qFormat="1"/>
+    <w:lsdException w:name="Light Shading" w:uiPriority="60"/>
+    <w:lsdException w:name="Light List" w:uiPriority="61"/>
+    <w:lsdException w:name="Light Grid" w:uiPriority="62"/>
+    <w:lsdException w:name="Medium Shading 1" w:uiPriority="63"/>
+    <w:lsdException w:name="Medium Shading 2" w:uiPriority="64"/>
+    <w:lsdException w:name="Medium List 1" w:uiPriority="65"/>
+    <w:lsdException w:name="Medium List 2" w:uiPriority="66"/>
+    <w:lsdException w:name="Medium Grid 1" w:uiPriority="67"/>
+    <w:lsdException w:name="Medium Grid 2" w:uiPriority="68"/>
+    <w:lsdException w:name="Medium Grid 3" w:uiPriority="69"/>
+    <w:lsdException w:name="Dark List" w:uiPriority="70"/>
+    <w:lsdException w:name="Colorful Shading" w:uiPriority="71"/>
+    <w:lsdException w:name="Colorful List" w:uiPriority="72"/>
+    <w:lsdException w:name="Colorful Grid" w:uiPriority="73"/>
+    <w:lsdException w:name="Light Shading Accent 1" w:uiPriority="60"/>
+    <w:lsdException w:name="Light List Accent 1" w:uiPriority="61"/>
+    <w:lsdException w:name="Light Grid Accent 1" w:uiPriority="62"/>
+    <w:lsdException w:name="Medium Shading 1 Accent 1" w:uiPriority="63"/>
+    <w:lsdException w:name="Medium Shading 2 Accent 1" w:uiPriority="64"/>
+    <w:lsdException w:name="Medium List 1 Accent 1" w:uiPriority="65"/>
+    <w:lsdException w:name="Revision" w:semiHidden="1"/>
+    <w:lsdException w:name="List Paragraph" w:uiPriority="34" w:qFormat="1"/>
+    <w:lsdException w:name="Quote" w:uiPriority="29" w:qFormat="1"/>
+    <w:lsdException w:name="Intense Quote" w:uiPriority="30" w:qFormat="1"/>
+    <w:lsdException w:name="Medium List 2 Accent 1" w:uiPriority="66"/>
+    <w:lsdException w:name="Medium Grid 1 Accent 1" w:uiPriority="67"/>
+    <w:lsdException w:name="Medium Grid 2 Accent 1" w:uiPriority="68"/>
+    <w:lsdException w:name="Medium Grid 3 Accent 1" w:uiPriority="69"/>
+    <w:lsdException w:name="Dark List Accent 1" w:uiPriority="70"/>
+    <w:lsdException w:name="Colorful Shading Accent 1" w:uiPriority="71"/>
+    <w:lsdException w:name="Colorful List Accent 1" w:uiPriority="72"/>
+    <w:lsdException w:name="Colorful Grid Accent 1" w:uiPriority="73"/>
+    <w:lsdException w:name="Light Shading Accent 2" w:uiPriority="60"/>
+    <w:lsdException w:name="Light List Accent 2" w:uiPriority="61"/>
+    <w:lsdException w:name="Light Grid Accent 2" w:uiPriority="62"/>
+    <w:lsdException w:name="Medium Shading 1 Accent 2" w:uiPriority="63"/>
+    <w:lsdException w:name="Medium Shading 2 Accent 2" w:uiPriority="64"/>
+    <w:lsdException w:name="Medium List 1 Accent 2" w:uiPriority="65"/>
+    <w:lsdException w:name="Medium List 2 Accent 2" w:uiPriority="66"/>
+    <w:lsdException w:name="Medium Grid 1 Accent 2" w:uiPriority="67"/>
+    <w:lsdException w:name="Medium Grid 2 Accent 2" w:uiPriority="68"/>
+    <w:lsdException w:name="Medium Grid 3 Accent 2" w:uiPriority="69"/>
+    <w:lsdException w:name="Dark List Accent 2" w:uiPriority="70"/>
+    <w:lsdException w:name="Colorful Shading Accent 2" w:uiPriority="71"/>
+    <w:lsdException w:name="Colorful List Accent 2" w:uiPriority="72"/>
+    <w:lsdException w:name="Colorful Grid Accent 2" w:uiPriority="73"/>
+    <w:lsdException w:name="Light Shading Accent 3" w:uiPriority="60"/>
+    <w:lsdException w:name="Light List Accent 3" w:uiPriority="61"/>
+    <w:lsdException w:name="Light Grid Accent 3" w:uiPriority="62"/>
+    <w:lsdException w:name="Medium Shading 1 Accent 3" w:uiPriority="63"/>
+    <w:lsdException w:name="Medium Shading 2 Accent 3" w:uiPriority="64"/>
+    <w:lsdException w:name="Medium List 1 Accent 3" w:uiPriority="65"/>
+    <w:lsdException w:name="Medium List 2 Accent 3" w:uiPriority="66"/>
+    <w:lsdException w:name="Medium Grid 1 Accent 3" w:uiPriority="67"/>
+    <w:lsdException w:name="Medium Grid 2 Accent 3" w:uiPriority="68"/>
+    <w:lsdException w:name="Medium Grid 3 Accent 3" w:uiPriority="69"/>
+    <w:lsdException w:name="Dark List Accent 3" w:uiPriority="70"/>
+    <w:lsdException w:name="Colorful Shading Accent 3" w:uiPriority="71"/>
+    <w:lsdException w:name="Colorful List Accent 3" w:uiPriority="72"/>
+    <w:lsdException w:name="Colorful Grid Accent 3" w:uiPriority="73"/>
+    <w:lsdException w:name="Light Shading Accent 4" w:uiPriority="60"/>
+    <w:lsdException w:name="Light List Accent 4" w:uiPriority="61"/>
+    <w:lsdException w:name="Light Grid Accent 4" w:uiPriority="62"/>
+    <w:lsdException w:name="Medium Shading 1 Accent 4" w:uiPriority="63"/>
+    <w:lsdException w:name="Medium Shading 2 Accent 4" w:uiPriority="64"/>
+    <w:lsdException w:name="Medium List 1 Accent 4" w:uiPriority="65"/>
+    <w:lsdException w:name="Medium List 2 Accent 4" w:uiPriority="66"/>
+    <w:lsdException w:name="Medium Grid 1 Accent 4" w:uiPriority="67"/>
+    <w:lsdException w:name="Medium Grid 2 Accent 4" w:uiPriority="68"/>
+    <w:lsdException w:name="Medium Grid 3 Accent 4" w:uiPriority="69"/>
+    <w:lsdException w:name="Dark List Accent 4" w:uiPriority="70"/>
+    <w:lsdException w:name="Colorful Shading Accent 4" w:uiPriority="71"/>
+    <w:lsdException w:name="Colorful List Accent 4" w:uiPriority="72"/>
+    <w:lsdException w:name="Colorful Grid Accent 4" w:uiPriority="73"/>
+    <w:lsdException w:name="Light Shading Accent 5" w:uiPriority="60"/>
+    <w:lsdException w:name="Light List Accent 5" w:uiPriority="61"/>
+    <w:lsdException w:name="Light Grid Accent 5" w:uiPriority="62"/>
+    <w:lsdException w:name="Medium Shading 1 Accent 5" w:uiPriority="63"/>
+    <w:lsdException w:name="Medium Shading 2 Accent 5" w:uiPriority="64"/>
+    <w:lsdException w:name="Medium List 1 Accent 5" w:uiPriority="65"/>
+    <w:lsdException w:name="Medium List 2 Accent 5" w:uiPriority="66"/>
+    <w:lsdException w:name="Medium Grid 1 Accent 5" w:uiPriority="67"/>
+    <w:lsdException w:name="Medium Grid 2 Accent 5" w:uiPriority="68"/>
+    <w:lsdException w:name="Medium Grid 3 Accent 5" w:uiPriority="69"/>
+    <w:lsdException w:name="Dark List Accent 5" w:uiPriority="70"/>
+    <w:lsdException w:name="Colorful Shading Accent 5" w:uiPriority="71"/>
+    <w:lsdException w:name="Colorful List Accent 5" w:uiPriority="72"/>
+    <w:lsdException w:name="Colorful Grid Accent 5" w:uiPriority="73"/>
+    <w:lsdException w:name="Light Shading Accent 6" w:uiPriority="60"/>
+    <w:lsdException w:name="Light List Accent 6" w:uiPriority="61"/>
+    <w:lsdException w:name="Light Grid Accent 6" w:uiPriority="62"/>
+    <w:lsdException w:name="Medium Shading 1 Accent 6" w:uiPriority="63"/>
+    <w:lsdException w:name="Medium Shading 2 Accent 6" w:uiPriority="64"/>
+    <w:lsdException w:name="Medium List 1 Accent 6" w:uiPriority="65"/>
+    <w:lsdException w:name="Medium List 2 Accent 6" w:uiPriority="66"/>
+    <w:lsdException w:name="Medium Grid 1 Accent 6" w:uiPriority="67"/>
+    <w:lsdException w:name="Medium Grid 2 Accent 6" w:uiPriority="68"/>
+    <w:lsdException w:name="Medium Grid 3 Accent 6" w:uiPriority="69"/>
+    <w:lsdException w:name="Dark List Accent 6" w:uiPriority="70"/>
+    <w:lsdException w:name="Colorful Shading Accent 6" w:uiPriority="71"/>
+    <w:lsdException w:name="Colorful List Accent 6" w:uiPriority="72"/>
+    <w:lsdException w:name="Colorful Grid Accent 6" w:uiPriority="73"/>
+    <w:lsdException w:name="Subtle Emphasis" w:uiPriority="19" w:qFormat="1"/>
+    <w:lsdException w:name="Intense Emphasis" w:uiPriority="21" w:qFormat="1"/>
+    <w:lsdException w:name="Subtle Reference" w:uiPriority="31" w:qFormat="1"/>
+    <w:lsdException w:name="Intense Reference" w:uiPriority="32" w:qFormat="1"/>
+    <w:lsdException w:name="Book Title" w:uiPriority="33" w:qFormat="1"/>
+    <w:lsdException w:name="Bibliography" w:uiPriority="37" w:semiHidden="1" w:unhideWhenUsed="1"/>
+    <w:lsdException w:name="TOC Heading" w:uiPriority="39" w:semiHidden="1" w:unhideWhenUsed="1" w:qFormat="1"/>
+    <w:lsdException w:name="Plain Table 1" w:uiPriority="41"/>
+    <w:lsdException w:name="Plain Table 2" w:uiPriority="42"/>
+    <w:lsdException w:name="Plain Table 3" w:uiPriority="43"/>
+    <w:lsdException w:name="Plain Table 4" w:uiPriority="44"/>
+    <w:lsdException w:name="Plain Table 5" w:uiPriority="45"/>
+    <w:lsdException w:name="Grid Table Light" w:uiPriority="40"/>
+    <w:lsdException w:name="Grid Table 1 Light" w:uiPriority="46"/>
+    <w:lsdException w:name="Grid Table 2" w:uiPriority="47"/>
+    <w:lsdException w:name="Grid Table 3" w:uiPriority="48"/>
+    <w:lsdException w:name="Grid Table 4" w:uiPriority="49"/>
+    <w:lsdException w:name="Grid Table 5 Dark" w:uiPriority="50"/>
+    <w:lsdException w:name="Grid Table 6 Colorful" w:uiPriority="51"/>
+    <w:lsdException w:name="Grid Table 7 Colorful" w:uiPriority="52"/>
+    <w:lsdException w:name="Grid Table 1 Light Accent 1" w:uiPriority="46"/>
+    <w:lsdException w:name="Grid Table 2 Accent 1" w:uiPriority="47"/>
+    <w:lsdException w:name="Grid Table 3 Accent 1" w:uiPriority="48"/>
+    <w:lsdException w:name="Grid Table 4 Accent 1" w:uiPriority="49"/>
+    <w:lsdException w:name="Grid Table 5 Dark Accent 1" w:uiPriority="50"/>
+    <w:lsdException w:name="Grid Table 6 Colorful Accent 1" w:uiPriority="51"/>
+    <w:lsdException w:name="Grid Table 7 Colorful Accent 1" w:uiPriority="52"/>
+    <w:lsdException w:name="Grid Table 1 Light Accent 2" w:uiPriority="46"/>
+    <w:lsdException w:name="Grid Table 2 Accent 2" w:uiPriority="47"/>
+    <w:lsdException w:name="Grid Table 3 Accent 2" w:uiPriority="48"/>
+    <w:lsdException w:name="Grid Table 4 Accent 2" w:uiPriority="49"/>
+    <w:lsdException w:name="Grid Table 5 Dark Accent 2" w:uiPriority="50"/>
+    <w:lsdException w:name="Grid Table 6 Colorful Accent 2" w:uiPriority="51"/>
+    <w:lsdException w:name="Grid Table 7 Colorful Accent 2" w:uiPriority="52"/>
+    <w:lsdException w:name="Grid Table 1 Light Accent 3" w:uiPriority="46"/>
+    <w:lsdException w:name="Grid Table 2 Accent 3" w:uiPriority="47"/>
+    <w:lsdException w:name="Grid Table 3 Accent 3" w:uiPriority="48"/>
+    <w:lsdException w:name="Grid Table 4 Accent 3" w:uiPriority="49"/>
+    <w:lsdException w:name="Grid Table 5 Dark Accent 3" w:uiPriority="50"/>
+    <w:lsdException w:name="Grid Table 6 Colorful Accent 3" w:uiPriority="51"/>
+    <w:lsdException w:name="Grid Table 7 Colorful Accent 3" w:uiPriority="52"/>
+    <w:lsdException w:name="Grid Table 1 Light Accent 4" w:uiPriority="46"/>
+    <w:lsdException w:name="Grid Table 2 Accent 4" w:uiPriority="47"/>
+    <w:lsdException w:name="Grid Table 3 Accent 4" w:uiPriority="48"/>
+    <w:lsdException w:name="Grid Table 4 Accent 4" w:uiPriority="49"/>
+    <w:lsdException w:name="Grid Table 5 Dark Accent 4" w:uiPriority="50"/>
+    <w:lsdException w:name="Grid Table 6 Colorful Accent 4" w:uiPriority="51"/>
+    <w:lsdException w:name="Grid Table 7 Colorful Accent 4" w:uiPriority="52"/>
+    <w:lsdException w:name="Grid Table 1 Light Accent 5" w:uiPriority="46"/>
+    <w:lsdException w:name="Grid Table 2 Accent 5" w:uiPriority="47"/>
+    <w:lsdException w:name="Grid Table 3 Accent 5" w:uiPriority="48"/>
+    <w:lsdException w:name="Grid Table 4 Accent 5" w:uiPriority="49"/>
+    <w:lsdException w:name="Grid Table 5 Dark Accent 5" w:uiPriority="50"/>
+    <w:lsdException w:name="Grid Table 6 Colorful Accent 5" w:uiPriority="51"/>
+    <w:lsdException w:name="Grid Table 7 Colorful Accent 5" w:uiPriority="52"/>
+    <w:lsdException w:name="Grid Table 1 Light Accent 6" w:uiPriority="46"/>
+    <w:lsdException w:name="Grid Table 2 Accent 6" w:uiPriority="47"/>
+    <w:lsdException w:name="Grid Table 3 Accent 6" w:uiPriority="48"/>
+    <w:lsdException w:name="Grid Table 4 Accent 6" w:uiPriority="49"/>
+    <w:lsdException w:name="Grid Table 5 Dark Accent 6" w:uiPriority="50"/>
+    <w:lsdException w:name="Grid Table 6 Colorful Accent 6" w:uiPriority="51"/>
+    <w:lsdException w:name="Grid Table 7 Colorful Accent 6" w:uiPriority="52"/>
+    <w:lsdException w:name="List Table 1 Light" w:uiPriority="46"/>
+    <w:lsdException w:name="List Table 2" w:uiPriority="47"/>
+    <w:lsdException w:name="List Table 3" w:uiPriority="48"/>
+    <w:lsdException w:name="List Table 4" w:uiPriority="49"/>
+    <w:lsdException w:name="List Table 5 Dark" w:uiPriority="50"/>
+    <w:lsdException w:name="List Table 6 Colorful" w:uiPriority="51"/>
+    <w:lsdException w:name="List Table 7 Colorful" w:uiPriority="52"/>
+    <w:lsdException w:name="List Table 1 Light Accent 1" w:uiPriority="46"/>
+    <w:lsdException w:name="List Table 2 Accent 1" w:uiPriority="47"/>
+    <w:lsdException w:name="List Table 3 Accent 1" w:uiPriority="48"/>
+    <w:lsdException w:name="List Table 4 Accent 1" w:uiPriority="49"/>
+    <w:lsdException w:name="List Table 5 Dark Accent 1" w:uiPriority="50"/>
+    <w:lsdException w:name="List Table 6 Colorful Accent 1" w:uiPriority="51"/>
+    <w:lsdException w:name="List Table 7 Colorful Accent 1" w:uiPriority="52"/>
+    <w:lsdException w:name="List Table 1 Light Accent 2" w:uiPriority="46"/>
+    <w:lsdException w:name="List Table 2 Accent 2" w:uiPriority="47"/>
+    <w:lsdException w:name="List Table 3 Accent 2" w:uiPriority="48"/>
+    <w:lsdException w:name="List Table 4 Accent 2" w:uiPriority="49"/>
+    <w:lsdException w:name="List Table 5 Dark Accent 2" w:uiPriority="50"/>
+    <w:lsdException w:name="List Table 6 Colorful Accent 2" w:uiPriority="51"/>
+    <w:lsdException w:name="List Table 7 Colorful Accent 2" w:uiPriority="52"/>
+    <w:lsdException w:name="List Table 1 Light Accent 3" w:uiPriority="46"/>
+    <w:lsdException w:name="List Table 2 Accent 3" w:uiPriority="47"/>
+    <w:lsdException w:name="List Table 3 Accent 3" w:uiPriority="48"/>
+    <w:lsdException w:name="List Table 4 Accent 3" w:uiPriority="49"/>
+    <w:lsdException w:name="List Table 5 Dark Accent 3" w:uiPriority="50"/>
+    <w:lsdException w:name="List Table 6 Colorful Accent 3" w:uiPriority="51"/>
+    <w:lsdException w:name="List Table 7 Colorful Accent 3" w:uiPriority="52"/>
+    <w:lsdException w:name="List Table 1 Light Accent 4" w:uiPriority="46"/>
+    <w:lsdException w:name="List Table 2 Accent 4" w:uiPriority="47"/>
+    <w:lsdException w:name="List Table 3 Accent 4" w:uiPriority="48"/>
+    <w:lsdException w:name="List Table 4 Accent 4" w:uiPriority="49"/>
+    <w:lsdException w:name="List Table 5 Dark Accent 4" w:uiPriority="50"/>
+    <w:lsdException w:name="List Table 6 Colorful Accent 4" w:uiPriority="51"/>
+    <w:lsdException w:name="List Table 7 Colorful Accent 4" w:uiPriority="52"/>
+    <w:lsdException w:name="List Table 1 Light Accent 5" w:uiPriority="46"/>
+    <w:lsdException w:name="List Table 2 Accent 5" w:uiPriority="47"/>
+    <w:lsdException w:name="List Table 3 Accent 5" w:uiPriority="48"/>
+    <w:lsdException w:name="List Table 4 Accent 5" w:uiPriority="49"/>
+    <w:lsdException w:name="List Table 5 Dark Accent 5" w:uiPriority="50"/>
+    <w:lsdException w:name="List Table 6 Colorful Accent 5" w:uiPriority="51"/>
+    <w:lsdException w:name="List Table 7 Colorful Accent 5" w:uiPriority="52"/>
+    <w:lsdException w:name="List Table 1 Light Accent 6" w:uiPriority="46"/>
+    <w:lsdException w:name="List Table 2 Accent 6" w:uiPriority="47"/>
+    <w:lsdException w:name="List Table 3 Accent 6" w:uiPriority="48"/>
+    <w:lsdException w:name="List Table 4 Accent 6" w:uiPriority="49"/>
+    <w:lsdException w:name="List Table 5 Dark Accent 6" w:uiPriority="50"/>
+    <w:lsdException w:name="List Table 6 Colorful Accent 6" w:uiPriority="51"/>
+    <w:lsdException w:name="List Table 7 Colorful Accent 6" w:uiPriority="52"/>
+    <w:lsdException w:name="Mention" w:semiHidden="1" w:unhideWhenUsed="1"/>
+    <w:lsdException w:name="Smart Hyperlink" w:semiHidden="1" w:unhideWhenUsed="1"/>
+    <w:lsdException w:name="Hashtag" w:semiHidden="1" w:unhideWhenUsed="1"/>
+    <w:lsdException w:name="Unresolved Mention" w:semiHidden="1" w:unhideWhenUsed="1"/>
+    <w:lsdException w:name="Smart Link" w:semiHidden="1" w:unhideWhenUsed="1"/>
+  </w:latentStyles>
+  <w:style w:type="paragraph" w:styleId="Normal" w:default="1">
     <w:name w:val="Normal"/>
     <w:qFormat/>
     <w:pPr>
@@ -7295,14 +8862,11 @@
     <w:name w:val="Heading 1"/>
     <w:basedOn w:val="Normal"/>
     <w:next w:val="Normal"/>
+    <w:uiPriority w:val="9"/>
     <w:qFormat/>
     <w:pPr>
       <w:keepNext w:val="true"/>
       <w:keepLines/>
-      <w:numPr>
-        <w:ilvl w:val="0"/>
-        <w:numId w:val="0"/>
-      </w:numPr>
       <w:spacing w:lineRule="auto" w:line="360" w:before="238" w:after="0"/>
       <w:outlineLvl w:val="0"/>
     </w:pPr>
@@ -7318,6 +8882,8 @@
     <w:name w:val="Heading 2"/>
     <w:basedOn w:val="Normal"/>
     <w:next w:val="Normal"/>
+    <w:uiPriority w:val="9"/>
+    <w:unhideWhenUsed/>
     <w:qFormat/>
     <w:pPr>
       <w:keepNext w:val="true"/>
@@ -7339,6 +8905,8 @@
     <w:name w:val="Heading 3"/>
     <w:basedOn w:val="Normal"/>
     <w:next w:val="Normal"/>
+    <w:uiPriority w:val="9"/>
+    <w:unhideWhenUsed/>
     <w:qFormat/>
     <w:pPr>
       <w:keepNext w:val="true"/>
@@ -7360,14 +8928,13 @@
     <w:name w:val="Heading 4"/>
     <w:basedOn w:val="Normal"/>
     <w:next w:val="Normal"/>
+    <w:uiPriority w:val="9"/>
+    <w:semiHidden/>
+    <w:unhideWhenUsed/>
     <w:qFormat/>
     <w:pPr>
       <w:keepNext w:val="true"/>
       <w:keepLines/>
-      <w:numPr>
-        <w:ilvl w:val="0"/>
-        <w:numId w:val="0"/>
-      </w:numPr>
       <w:spacing w:before="240" w:after="40"/>
       <w:outlineLvl w:val="3"/>
     </w:pPr>
@@ -7381,14 +8948,13 @@
     <w:name w:val="Heading 5"/>
     <w:basedOn w:val="Normal"/>
     <w:next w:val="Normal"/>
+    <w:uiPriority w:val="9"/>
+    <w:semiHidden/>
+    <w:unhideWhenUsed/>
     <w:qFormat/>
     <w:pPr>
       <w:keepNext w:val="true"/>
       <w:keepLines/>
-      <w:numPr>
-        <w:ilvl w:val="0"/>
-        <w:numId w:val="0"/>
-      </w:numPr>
       <w:spacing w:before="220" w:after="40"/>
       <w:outlineLvl w:val="4"/>
     </w:pPr>
@@ -7400,14 +8966,13 @@
     <w:name w:val="Heading 6"/>
     <w:basedOn w:val="Normal"/>
     <w:next w:val="Normal"/>
+    <w:uiPriority w:val="9"/>
+    <w:semiHidden/>
+    <w:unhideWhenUsed/>
     <w:qFormat/>
     <w:pPr>
       <w:keepNext w:val="true"/>
       <w:keepLines/>
-      <w:numPr>
-        <w:ilvl w:val="0"/>
-        <w:numId w:val="0"/>
-      </w:numPr>
       <w:spacing w:before="200" w:after="40"/>
       <w:outlineLvl w:val="5"/>
     </w:pPr>
@@ -7426,16 +8991,11 @@
     <w:pPr>
       <w:keepNext w:val="true"/>
       <w:keepLines/>
-      <w:numPr>
-        <w:ilvl w:val="0"/>
-        <w:numId w:val="0"/>
-      </w:numPr>
       <w:suppressAutoHyphens w:val="false"/>
       <w:spacing w:lineRule="auto" w:line="276" w:before="0" w:after="0"/>
       <w:outlineLvl w:val="8"/>
     </w:pPr>
     <w:rPr>
-      <w:rFonts w:ascii="Calibri" w:hAnsi="Calibri" w:eastAsia="Calibri" w:cs="Calibri"/>
       <w:color w:val="272727"/>
       <w:kern w:val="2"/>
       <w:sz w:val="24"/>
@@ -7443,12 +9003,15 @@
       <w:lang w:eastAsia="en-US"/>
     </w:rPr>
   </w:style>
-  <w:style w:type="character" w:styleId="DefaultParagraphFont">
+  <w:style w:type="character" w:styleId="DefaultParagraphFont" w:default="1">
     <w:name w:val="Default Paragraph Font"/>
+    <w:uiPriority w:val="1"/>
+    <w:semiHidden/>
+    <w:unhideWhenUsed/>
     <w:qFormat/>
     <w:rPr/>
   </w:style>
-  <w:style w:type="character" w:styleId="LinkdaInternet">
+  <w:style w:type="character" w:styleId="LinkdaInternet" w:customStyle="1">
     <w:name w:val="Link da Internet"/>
     <w:basedOn w:val="DefaultParagraphFont"/>
     <w:rPr>
@@ -7456,7 +9019,7 @@
       <w:u w:val="single"/>
     </w:rPr>
   </w:style>
-  <w:style w:type="character" w:styleId="Vnculodendice">
+  <w:style w:type="character" w:styleId="Vnculodendice" w:customStyle="1">
     <w:name w:val="Vínculo de índice"/>
     <w:qFormat/>
     <w:rPr/>
@@ -7464,25 +9027,26 @@
   <w:style w:type="character" w:styleId="Strong">
     <w:name w:val="Strong"/>
     <w:basedOn w:val="DefaultParagraphFont"/>
+    <w:uiPriority w:val="22"/>
     <w:qFormat/>
     <w:rPr>
       <w:b/>
       <w:bCs/>
     </w:rPr>
   </w:style>
-  <w:style w:type="character" w:styleId="Smbolosdenumerao">
+  <w:style w:type="character" w:styleId="Smbolosdenumerao" w:customStyle="1">
     <w:name w:val="Símbolos de numeração"/>
     <w:qFormat/>
     <w:rPr/>
   </w:style>
-  <w:style w:type="character" w:styleId="Marcadores">
+  <w:style w:type="character" w:styleId="Marcadores" w:customStyle="1">
     <w:name w:val="Marcadores"/>
     <w:qFormat/>
     <w:rPr>
       <w:rFonts w:ascii="OpenSymbol" w:hAnsi="OpenSymbol" w:eastAsia="OpenSymbol" w:cs="OpenSymbol"/>
     </w:rPr>
   </w:style>
-  <w:style w:type="character" w:styleId="Nfaseforte">
+  <w:style w:type="character" w:styleId="Nfaseforte" w:customStyle="1">
     <w:name w:val="Ênfase forte"/>
     <w:qFormat/>
     <w:rPr>
@@ -7490,14 +9054,14 @@
       <w:bCs/>
     </w:rPr>
   </w:style>
-  <w:style w:type="character" w:styleId="Linkdainternetvisitado">
+  <w:style w:type="character" w:styleId="Linkdainternetvisitado" w:customStyle="1">
     <w:name w:val="Link da internet visitado"/>
     <w:rPr>
       <w:color w:val="800000"/>
       <w:u w:val="single"/>
     </w:rPr>
   </w:style>
-  <w:style w:type="character" w:styleId="Ttulo9Char">
+  <w:style w:type="character" w:styleId="Ttulo9Char" w:customStyle="1">
     <w:name w:val="Título 9 Char"/>
     <w:basedOn w:val="DefaultParagraphFont"/>
     <w:qFormat/>
@@ -7530,7 +9094,7 @@
     <w:basedOn w:val="Normal"/>
     <w:pPr>
       <w:spacing w:lineRule="auto" w:line="360" w:before="0" w:after="140"/>
-      <w:ind w:left="0" w:right="0" w:firstLine="850"/>
+      <w:ind w:firstLine="850"/>
       <w:jc w:val="both"/>
     </w:pPr>
     <w:rPr>
@@ -7562,7 +9126,7 @@
       <w:szCs w:val="24"/>
     </w:rPr>
   </w:style>
-  <w:style w:type="paragraph" w:styleId="Ndice">
+  <w:style w:type="paragraph" w:styleId="Ndice" w:customStyle="1">
     <w:name w:val="Índice"/>
     <w:basedOn w:val="Normal"/>
     <w:qFormat/>
@@ -7577,6 +9141,7 @@
     <w:name w:val="Title"/>
     <w:basedOn w:val="Normal"/>
     <w:next w:val="Corpodotexto"/>
+    <w:uiPriority w:val="10"/>
     <w:qFormat/>
     <w:pPr>
       <w:keepNext w:val="true"/>
@@ -7609,6 +9174,7 @@
     <w:name w:val="Subtitle"/>
     <w:basedOn w:val="Normal"/>
     <w:next w:val="Normal"/>
+    <w:uiPriority w:val="11"/>
     <w:qFormat/>
     <w:pPr>
       <w:keepNext w:val="true"/>
@@ -7629,7 +9195,7 @@
     <w:qFormat/>
     <w:pPr>
       <w:spacing w:before="0" w:after="160"/>
-      <w:ind w:left="720" w:right="0" w:hanging="0"/>
+      <w:ind w:left="720" w:hanging="0"/>
       <w:contextualSpacing/>
     </w:pPr>
     <w:rPr/>
@@ -7675,18 +9241,18 @@
     <w:autoRedefine/>
     <w:pPr>
       <w:spacing w:before="0" w:after="100"/>
-      <w:ind w:left="220" w:right="0" w:hanging="0"/>
+      <w:ind w:left="220" w:hanging="0"/>
     </w:pPr>
     <w:rPr/>
   </w:style>
-  <w:style w:type="paragraph" w:styleId="Contedodoquadro">
+  <w:style w:type="paragraph" w:styleId="Contedodoquadro" w:customStyle="1">
     <w:name w:val="Conteúdo do quadro"/>
     <w:basedOn w:val="Normal"/>
     <w:qFormat/>
     <w:pPr/>
     <w:rPr/>
   </w:style>
-  <w:style w:type="paragraph" w:styleId="CabealhoeRodap">
+  <w:style w:type="paragraph" w:styleId="CabealhoeRodap" w:customStyle="1">
     <w:name w:val="Cabeçalho e Rodapé"/>
     <w:basedOn w:val="Normal"/>
     <w:qFormat/>
@@ -7713,7 +9279,7 @@
         <w:tab w:val="clear" w:pos="643"/>
         <w:tab w:val="right" w:pos="8504" w:leader="dot"/>
       </w:tabs>
-      <w:ind w:left="567" w:right="0" w:hanging="0"/>
+      <w:ind w:left="567" w:hanging="0"/>
     </w:pPr>
     <w:rPr/>
   </w:style>
@@ -7731,9 +9297,325 @@
       <w:szCs w:val="24"/>
     </w:rPr>
   </w:style>
-  <w:style w:type="numbering" w:styleId="Numerao123">
+  <w:style w:type="numbering" w:styleId="NoList" w:default="1">
+    <w:name w:val="No List"/>
+    <w:uiPriority w:val="99"/>
+    <w:semiHidden/>
+    <w:unhideWhenUsed/>
+    <w:qFormat/>
+  </w:style>
+  <w:style w:type="numbering" w:styleId="Numerao123" w:customStyle="1">
     <w:name w:val="Numeração 123"/>
     <w:qFormat/>
   </w:style>
+  <w:style w:type="table" w:default="1" w:styleId="Tabelanormal">
+    <w:name w:val="Normal Table"/>
+    <w:uiPriority w:val="99"/>
+    <w:semiHidden/>
+    <w:unhideWhenUsed/>
+    <w:tblPr>
+      <w:tblCellMar>
+        <w:top w:w="0" w:type="dxa"/>
+        <w:left w:w="108" w:type="dxa"/>
+        <w:bottom w:w="0" w:type="dxa"/>
+        <w:right w:w="108" w:type="dxa"/>
+      </w:tblCellMar>
+    </w:tblPr>
+  </w:style>
 </w:styles>
+</file>
+
+<file path=word/theme/theme1.xml><?xml version="1.0" encoding="utf-8"?>
+<a:theme xmlns:a="http://schemas.openxmlformats.org/drawingml/2006/main" name="Tema do Office">
+  <a:themeElements>
+    <a:clrScheme name="Office">
+      <a:dk1>
+        <a:sysClr val="windowText" lastClr="000000"/>
+      </a:dk1>
+      <a:lt1>
+        <a:sysClr val="window" lastClr="FFFFFF"/>
+      </a:lt1>
+      <a:dk2>
+        <a:srgbClr val="44546A"/>
+      </a:dk2>
+      <a:lt2>
+        <a:srgbClr val="E7E6E6"/>
+      </a:lt2>
+      <a:accent1>
+        <a:srgbClr val="4472C4"/>
+      </a:accent1>
+      <a:accent2>
+        <a:srgbClr val="ED7D31"/>
+      </a:accent2>
+      <a:accent3>
+        <a:srgbClr val="A5A5A5"/>
+      </a:accent3>
+      <a:accent4>
+        <a:srgbClr val="FFC000"/>
+      </a:accent4>
+      <a:accent5>
+        <a:srgbClr val="5B9BD5"/>
+      </a:accent5>
+      <a:accent6>
+        <a:srgbClr val="70AD47"/>
+      </a:accent6>
+      <a:hlink>
+        <a:srgbClr val="0563C1"/>
+      </a:hlink>
+      <a:folHlink>
+        <a:srgbClr val="954F72"/>
+      </a:folHlink>
+    </a:clrScheme>
+    <a:fontScheme name="Office">
+      <a:majorFont>
+        <a:latin typeface="Calibri Light" panose="020F0302020204030204"/>
+        <a:ea typeface=""/>
+        <a:cs typeface=""/>
+        <a:font script="Jpan" typeface="游ゴシック Light"/>
+        <a:font script="Hang" typeface="맑은 고딕"/>
+        <a:font script="Hans" typeface="等线 Light"/>
+        <a:font script="Hant" typeface="新細明體"/>
+        <a:font script="Arab" typeface="Times New Roman"/>
+        <a:font script="Hebr" typeface="Times New Roman"/>
+        <a:font script="Thai" typeface="Angsana New"/>
+        <a:font script="Ethi" typeface="Nyala"/>
+        <a:font script="Beng" typeface="Vrinda"/>
+        <a:font script="Gujr" typeface="Shruti"/>
+        <a:font script="Khmr" typeface="MoolBoran"/>
+        <a:font script="Knda" typeface="Tunga"/>
+        <a:font script="Guru" typeface="Raavi"/>
+        <a:font script="Cans" typeface="Euphemia"/>
+        <a:font script="Cher" typeface="Plantagenet Cherokee"/>
+        <a:font script="Yiii" typeface="Microsoft Yi Baiti"/>
+        <a:font script="Tibt" typeface="Microsoft Himalaya"/>
+        <a:font script="Thaa" typeface="MV Boli"/>
+        <a:font script="Deva" typeface="Mangal"/>
+        <a:font script="Telu" typeface="Gautami"/>
+        <a:font script="Taml" typeface="Latha"/>
+        <a:font script="Syrc" typeface="Estrangelo Edessa"/>
+        <a:font script="Orya" typeface="Kalinga"/>
+        <a:font script="Mlym" typeface="Kartika"/>
+        <a:font script="Laoo" typeface="DokChampa"/>
+        <a:font script="Sinh" typeface="Iskoola Pota"/>
+        <a:font script="Mong" typeface="Mongolian Baiti"/>
+        <a:font script="Viet" typeface="Times New Roman"/>
+        <a:font script="Uigh" typeface="Microsoft Uighur"/>
+        <a:font script="Geor" typeface="Sylfaen"/>
+        <a:font script="Armn" typeface="Arial"/>
+        <a:font script="Bugi" typeface="Leelawadee UI"/>
+        <a:font script="Bopo" typeface="Microsoft JhengHei"/>
+        <a:font script="Java" typeface="Javanese Text"/>
+        <a:font script="Lisu" typeface="Segoe UI"/>
+        <a:font script="Mymr" typeface="Myanmar Text"/>
+        <a:font script="Nkoo" typeface="Ebrima"/>
+        <a:font script="Olck" typeface="Nirmala UI"/>
+        <a:font script="Osma" typeface="Ebrima"/>
+        <a:font script="Phag" typeface="Phagspa"/>
+        <a:font script="Syrn" typeface="Estrangelo Edessa"/>
+        <a:font script="Syrj" typeface="Estrangelo Edessa"/>
+        <a:font script="Syre" typeface="Estrangelo Edessa"/>
+        <a:font script="Sora" typeface="Nirmala UI"/>
+        <a:font script="Tale" typeface="Microsoft Tai Le"/>
+        <a:font script="Talu" typeface="Microsoft New Tai Lue"/>
+        <a:font script="Tfng" typeface="Ebrima"/>
+      </a:majorFont>
+      <a:minorFont>
+        <a:latin typeface="Calibri" panose="020F0502020204030204"/>
+        <a:ea typeface=""/>
+        <a:cs typeface=""/>
+        <a:font script="Jpan" typeface="游明朝"/>
+        <a:font script="Hang" typeface="맑은 고딕"/>
+        <a:font script="Hans" typeface="等线"/>
+        <a:font script="Hant" typeface="新細明體"/>
+        <a:font script="Arab" typeface="Arial"/>
+        <a:font script="Hebr" typeface="Arial"/>
+        <a:font script="Thai" typeface="Cordia New"/>
+        <a:font script="Ethi" typeface="Nyala"/>
+        <a:font script="Beng" typeface="Vrinda"/>
+        <a:font script="Gujr" typeface="Shruti"/>
+        <a:font script="Khmr" typeface="DaunPenh"/>
+        <a:font script="Knda" typeface="Tunga"/>
+        <a:font script="Guru" typeface="Raavi"/>
+        <a:font script="Cans" typeface="Euphemia"/>
+        <a:font script="Cher" typeface="Plantagenet Cherokee"/>
+        <a:font script="Yiii" typeface="Microsoft Yi Baiti"/>
+        <a:font script="Tibt" typeface="Microsoft Himalaya"/>
+        <a:font script="Thaa" typeface="MV Boli"/>
+        <a:font script="Deva" typeface="Mangal"/>
+        <a:font script="Telu" typeface="Gautami"/>
+        <a:font script="Taml" typeface="Latha"/>
+        <a:font script="Syrc" typeface="Estrangelo Edessa"/>
+        <a:font script="Orya" typeface="Kalinga"/>
+        <a:font script="Mlym" typeface="Kartika"/>
+        <a:font script="Laoo" typeface="DokChampa"/>
+        <a:font script="Sinh" typeface="Iskoola Pota"/>
+        <a:font script="Mong" typeface="Mongolian Baiti"/>
+        <a:font script="Viet" typeface="Arial"/>
+        <a:font script="Uigh" typeface="Microsoft Uighur"/>
+        <a:font script="Geor" typeface="Sylfaen"/>
+        <a:font script="Armn" typeface="Arial"/>
+        <a:font script="Bugi" typeface="Leelawadee UI"/>
+        <a:font script="Bopo" typeface="Microsoft JhengHei"/>
+        <a:font script="Java" typeface="Javanese Text"/>
+        <a:font script="Lisu" typeface="Segoe UI"/>
+        <a:font script="Mymr" typeface="Myanmar Text"/>
+        <a:font script="Nkoo" typeface="Ebrima"/>
+        <a:font script="Olck" typeface="Nirmala UI"/>
+        <a:font script="Osma" typeface="Ebrima"/>
+        <a:font script="Phag" typeface="Phagspa"/>
+        <a:font script="Syrn" typeface="Estrangelo Edessa"/>
+        <a:font script="Syrj" typeface="Estrangelo Edessa"/>
+        <a:font script="Syre" typeface="Estrangelo Edessa"/>
+        <a:font script="Sora" typeface="Nirmala UI"/>
+        <a:font script="Tale" typeface="Microsoft Tai Le"/>
+        <a:font script="Talu" typeface="Microsoft New Tai Lue"/>
+        <a:font script="Tfng" typeface="Ebrima"/>
+      </a:minorFont>
+    </a:fontScheme>
+    <a:fmtScheme name="Office">
+      <a:fillStyleLst>
+        <a:solidFill>
+          <a:schemeClr val="phClr"/>
+        </a:solidFill>
+        <a:gradFill rotWithShape="1">
+          <a:gsLst>
+            <a:gs pos="0">
+              <a:schemeClr val="phClr">
+                <a:lumMod val="110000"/>
+                <a:satMod val="105000"/>
+                <a:tint val="67000"/>
+              </a:schemeClr>
+            </a:gs>
+            <a:gs pos="50000">
+              <a:schemeClr val="phClr">
+                <a:lumMod val="105000"/>
+                <a:satMod val="103000"/>
+                <a:tint val="73000"/>
+              </a:schemeClr>
+            </a:gs>
+            <a:gs pos="100000">
+              <a:schemeClr val="phClr">
+                <a:lumMod val="105000"/>
+                <a:satMod val="109000"/>
+                <a:tint val="81000"/>
+              </a:schemeClr>
+            </a:gs>
+          </a:gsLst>
+          <a:lin ang="5400000" scaled="0"/>
+        </a:gradFill>
+        <a:gradFill rotWithShape="1">
+          <a:gsLst>
+            <a:gs pos="0">
+              <a:schemeClr val="phClr">
+                <a:satMod val="103000"/>
+                <a:lumMod val="102000"/>
+                <a:tint val="94000"/>
+              </a:schemeClr>
+            </a:gs>
+            <a:gs pos="50000">
+              <a:schemeClr val="phClr">
+                <a:satMod val="110000"/>
+                <a:lumMod val="100000"/>
+                <a:shade val="100000"/>
+              </a:schemeClr>
+            </a:gs>
+            <a:gs pos="100000">
+              <a:schemeClr val="phClr">
+                <a:lumMod val="99000"/>
+                <a:satMod val="120000"/>
+                <a:shade val="78000"/>
+              </a:schemeClr>
+            </a:gs>
+          </a:gsLst>
+          <a:lin ang="5400000" scaled="0"/>
+        </a:gradFill>
+      </a:fillStyleLst>
+      <a:lnStyleLst>
+        <a:ln w="6350" cap="flat" cmpd="sng" algn="ctr">
+          <a:solidFill>
+            <a:schemeClr val="phClr"/>
+          </a:solidFill>
+          <a:prstDash val="solid"/>
+          <a:miter lim="800000"/>
+        </a:ln>
+        <a:ln w="12700" cap="flat" cmpd="sng" algn="ctr">
+          <a:solidFill>
+            <a:schemeClr val="phClr"/>
+          </a:solidFill>
+          <a:prstDash val="solid"/>
+          <a:miter lim="800000"/>
+        </a:ln>
+        <a:ln w="19050" cap="flat" cmpd="sng" algn="ctr">
+          <a:solidFill>
+            <a:schemeClr val="phClr"/>
+          </a:solidFill>
+          <a:prstDash val="solid"/>
+          <a:miter lim="800000"/>
+        </a:ln>
+      </a:lnStyleLst>
+      <a:effectStyleLst>
+        <a:effectStyle>
+          <a:effectLst/>
+        </a:effectStyle>
+        <a:effectStyle>
+          <a:effectLst/>
+        </a:effectStyle>
+        <a:effectStyle>
+          <a:effectLst>
+            <a:outerShdw blurRad="57150" dist="19050" dir="5400000" algn="ctr" rotWithShape="0">
+              <a:srgbClr val="000000">
+                <a:alpha val="63000"/>
+              </a:srgbClr>
+            </a:outerShdw>
+          </a:effectLst>
+        </a:effectStyle>
+      </a:effectStyleLst>
+      <a:bgFillStyleLst>
+        <a:solidFill>
+          <a:schemeClr val="phClr"/>
+        </a:solidFill>
+        <a:solidFill>
+          <a:schemeClr val="phClr">
+            <a:tint val="95000"/>
+            <a:satMod val="170000"/>
+          </a:schemeClr>
+        </a:solidFill>
+        <a:gradFill rotWithShape="1">
+          <a:gsLst>
+            <a:gs pos="0">
+              <a:schemeClr val="phClr">
+                <a:tint val="93000"/>
+                <a:satMod val="150000"/>
+                <a:shade val="98000"/>
+                <a:lumMod val="102000"/>
+              </a:schemeClr>
+            </a:gs>
+            <a:gs pos="50000">
+              <a:schemeClr val="phClr">
+                <a:tint val="98000"/>
+                <a:satMod val="130000"/>
+                <a:shade val="90000"/>
+                <a:lumMod val="103000"/>
+              </a:schemeClr>
+            </a:gs>
+            <a:gs pos="100000">
+              <a:schemeClr val="phClr">
+                <a:shade val="63000"/>
+                <a:satMod val="120000"/>
+              </a:schemeClr>
+            </a:gs>
+          </a:gsLst>
+          <a:lin ang="5400000" scaled="0"/>
+        </a:gradFill>
+      </a:bgFillStyleLst>
+    </a:fmtScheme>
+  </a:themeElements>
+  <a:objectDefaults/>
+  <a:extraClrSchemeLst/>
+  <a:extLst>
+    <a:ext uri="{05A4C25C-085E-4340-85A3-A5531E510DB2}">
+      <thm15:themeFamily xmlns:thm15="http://schemas.microsoft.com/office/thememl/2012/main" name="Office Theme" id="{62F939B6-93AF-4DB8-9C6B-D6C7DFDC589F}" vid="{4A3C46E8-61CC-4603-A589-7422A47A8E4A}"/>
+    </a:ext>
+  </a:extLst>
+</a:theme>
 </file>
</xml_diff>